<commit_message>
fix: fix bug when export reception pdf
</commit_message>
<xml_diff>
--- a/public/guia-recepcion-template.docx
+++ b/public/guia-recepcion-template.docx
@@ -10,7 +10,7 @@
           <w:rFonts w:ascii="Times New Roman" w:hAnsi="Times New Roman"/>
           <w:sz w:val="18"/>
           <w:szCs w:val="18"/>
-          <w:lang w:val="zh-CN"/>
+          <w:lang w:val="es-419"/>
         </w:rPr>
       </w:pPr>
       <w:r>
@@ -18,16 +18,16 @@
           <w:noProof/>
         </w:rPr>
         <w:drawing>
-          <wp:anchor distT="0" distB="0" distL="114300" distR="114300" simplePos="0" relativeHeight="251659264" behindDoc="0" locked="0" layoutInCell="1" allowOverlap="1" wp14:anchorId="40A8505A" wp14:editId="141F61D1">
+          <wp:anchor distT="0" distB="0" distL="114300" distR="114300" simplePos="0" relativeHeight="251658240" behindDoc="0" locked="0" layoutInCell="1" allowOverlap="1" wp14:anchorId="08E869C1" wp14:editId="43909AF5">
             <wp:simplePos x="0" y="0"/>
             <wp:positionH relativeFrom="column">
-              <wp:posOffset>111125</wp:posOffset>
+              <wp:posOffset>103093</wp:posOffset>
             </wp:positionH>
             <wp:positionV relativeFrom="paragraph">
-              <wp:posOffset>-46355</wp:posOffset>
+              <wp:posOffset>8363</wp:posOffset>
             </wp:positionV>
-            <wp:extent cx="835025" cy="859790"/>
-            <wp:effectExtent l="0" t="0" r="3175" b="16510"/>
+            <wp:extent cx="831691" cy="855024"/>
+            <wp:effectExtent l="0" t="0" r="6985" b="2540"/>
             <wp:wrapNone/>
             <wp:docPr id="1" name="Imagen 1"/>
             <wp:cNvGraphicFramePr>
@@ -37,13 +37,17 @@
               <a:graphicData uri="http://schemas.openxmlformats.org/drawingml/2006/picture">
                 <pic:pic xmlns:pic="http://schemas.openxmlformats.org/drawingml/2006/picture">
                   <pic:nvPicPr>
-                    <pic:cNvPr id="1" name="Imagen 1"/>
-                    <pic:cNvPicPr>
-                      <a:picLocks noChangeAspect="1"/>
-                    </pic:cNvPicPr>
+                    <pic:cNvPr id="1" name=""/>
+                    <pic:cNvPicPr/>
                   </pic:nvPicPr>
                   <pic:blipFill>
-                    <a:blip r:embed="rId8"/>
+                    <a:blip r:embed="rId7">
+                      <a:extLst>
+                        <a:ext uri="{28A0092B-C50C-407E-A947-70E740481C1C}">
+                          <a14:useLocalDpi xmlns:a14="http://schemas.microsoft.com/office/drawing/2010/main" val="0"/>
+                        </a:ext>
+                      </a:extLst>
+                    </a:blip>
                     <a:stretch>
                       <a:fillRect/>
                     </a:stretch>
@@ -51,19 +55,21 @@
                   <pic:spPr>
                     <a:xfrm>
                       <a:off x="0" y="0"/>
-                      <a:ext cx="835025" cy="859790"/>
+                      <a:ext cx="836688" cy="860161"/>
                     </a:xfrm>
                     <a:prstGeom prst="rect">
                       <a:avLst/>
                     </a:prstGeom>
-                    <a:noFill/>
-                    <a:ln>
-                      <a:noFill/>
-                    </a:ln>
                   </pic:spPr>
                 </pic:pic>
               </a:graphicData>
             </a:graphic>
+            <wp14:sizeRelH relativeFrom="page">
+              <wp14:pctWidth>0</wp14:pctWidth>
+            </wp14:sizeRelH>
+            <wp14:sizeRelV relativeFrom="page">
+              <wp14:pctHeight>0</wp14:pctHeight>
+            </wp14:sizeRelV>
           </wp:anchor>
         </w:drawing>
       </w:r>
@@ -72,7 +78,7 @@
           <w:rFonts w:ascii="Times New Roman" w:hAnsi="Times New Roman"/>
           <w:sz w:val="18"/>
           <w:szCs w:val="18"/>
-          <w:lang w:val="zh-CN"/>
+          <w:lang w:val="es-419"/>
         </w:rPr>
         <w:t>REPUBLICA BOLIVARIANA DE VENEZUELA</w:t>
       </w:r>
@@ -85,7 +91,7 @@
           <w:rFonts w:ascii="Times New Roman" w:hAnsi="Times New Roman"/>
           <w:sz w:val="18"/>
           <w:szCs w:val="18"/>
-          <w:lang w:val="zh-CN"/>
+          <w:lang w:val="es-419"/>
         </w:rPr>
       </w:pPr>
       <w:r>
@@ -93,7 +99,7 @@
           <w:rFonts w:ascii="Times New Roman" w:hAnsi="Times New Roman"/>
           <w:sz w:val="18"/>
           <w:szCs w:val="18"/>
-          <w:lang w:val="zh-CN"/>
+          <w:lang w:val="es-419"/>
         </w:rPr>
         <w:t>FUERZA ARMADA NACIONAL BOLIVARIANA</w:t>
       </w:r>
@@ -106,7 +112,7 @@
           <w:rFonts w:ascii="Times New Roman" w:hAnsi="Times New Roman"/>
           <w:sz w:val="18"/>
           <w:szCs w:val="18"/>
-          <w:lang w:val="zh-CN"/>
+          <w:lang w:val="es-419"/>
         </w:rPr>
       </w:pPr>
       <w:r>
@@ -114,7 +120,7 @@
           <w:rFonts w:ascii="Times New Roman" w:hAnsi="Times New Roman"/>
           <w:sz w:val="18"/>
           <w:szCs w:val="18"/>
-          <w:lang w:val="zh-CN"/>
+          <w:lang w:val="es-419"/>
         </w:rPr>
         <w:t>COMANDO ESTRATEGICO OPERACIONAL</w:t>
       </w:r>
@@ -127,7 +133,7 @@
           <w:rFonts w:ascii="Times New Roman" w:hAnsi="Times New Roman"/>
           <w:sz w:val="18"/>
           <w:szCs w:val="18"/>
-          <w:lang w:val="zh-CN"/>
+          <w:lang w:val="es-419"/>
         </w:rPr>
       </w:pPr>
       <w:r>
@@ -135,7 +141,7 @@
           <w:rFonts w:ascii="Times New Roman" w:hAnsi="Times New Roman"/>
           <w:sz w:val="18"/>
           <w:szCs w:val="18"/>
-          <w:lang w:val="zh-CN"/>
+          <w:lang w:val="es-419"/>
         </w:rPr>
         <w:t>COMANDO DE DEFENSA AEROESPACIAL INTEGRAL</w:t>
       </w:r>
@@ -148,7 +154,7 @@
           <w:rFonts w:ascii="Times New Roman" w:hAnsi="Times New Roman"/>
           <w:sz w:val="18"/>
           <w:szCs w:val="18"/>
-          <w:lang w:val="zh-CN"/>
+          <w:lang w:val="es-419"/>
         </w:rPr>
       </w:pPr>
       <w:r>
@@ -156,7 +162,7 @@
           <w:rFonts w:ascii="Times New Roman" w:hAnsi="Times New Roman"/>
           <w:sz w:val="18"/>
           <w:szCs w:val="18"/>
-          <w:lang w:val="zh-CN"/>
+          <w:lang w:val="es-419"/>
         </w:rPr>
         <w:t>CENTRO DE LOS SERVICIOS LOGÍSTICOS</w:t>
       </w:r>
@@ -169,7 +175,7 @@
           <w:rFonts w:ascii="Times New Roman" w:hAnsi="Times New Roman"/>
           <w:sz w:val="18"/>
           <w:szCs w:val="18"/>
-          <w:lang w:val="zh-CN"/>
+          <w:lang w:val="es-419"/>
         </w:rPr>
       </w:pPr>
       <w:r>
@@ -177,7 +183,7 @@
           <w:rFonts w:ascii="Times New Roman" w:hAnsi="Times New Roman"/>
           <w:sz w:val="18"/>
           <w:szCs w:val="18"/>
-          <w:lang w:val="zh-CN"/>
+          <w:lang w:val="es-419"/>
         </w:rPr>
         <w:t>SERVICIO DE ABASTECIMIENTO</w:t>
       </w:r>
@@ -190,7 +196,7 @@
           <w:rFonts w:ascii="Times New Roman" w:hAnsi="Times New Roman"/>
           <w:sz w:val="18"/>
           <w:szCs w:val="18"/>
-          <w:lang w:val="zh-CN"/>
+          <w:lang w:val="es-419"/>
         </w:rPr>
       </w:pPr>
     </w:p>
@@ -202,7 +208,7 @@
           <w:rFonts w:ascii="Times New Roman" w:hAnsi="Times New Roman"/>
           <w:sz w:val="18"/>
           <w:szCs w:val="18"/>
-          <w:lang w:val="zh-CN"/>
+          <w:lang w:val="es-419"/>
         </w:rPr>
       </w:pPr>
       <w:r>
@@ -210,18 +216,9 @@
           <w:rFonts w:ascii="Times New Roman" w:hAnsi="Times New Roman"/>
           <w:sz w:val="18"/>
           <w:szCs w:val="18"/>
-          <w:lang w:val="zh-CN"/>
-        </w:rPr>
-        <w:t xml:space="preserve">BAEL, +++fecha_actual+++ / </w:t>
-      </w:r>
-      <w:r>
-        <w:rPr>
-          <w:rFonts w:ascii="Times New Roman" w:hAnsi="Times New Roman"/>
-          <w:sz w:val="18"/>
-          <w:szCs w:val="18"/>
-          <w:lang w:val="zh-CN"/>
-        </w:rPr>
-        <w:t>+++mes_actual+++ / +++anio_actual+++</w:t>
+          <w:lang w:val="es-419"/>
+        </w:rPr>
+        <w:t>BAEL, +++fecha_actual+++ / +++mes_actual+++ / +++anio_actual+++</w:t>
       </w:r>
     </w:p>
     <w:p>
@@ -232,7 +229,7 @@
           <w:rFonts w:ascii="Times New Roman" w:hAnsi="Times New Roman"/>
           <w:sz w:val="18"/>
           <w:szCs w:val="18"/>
-          <w:lang w:val="zh-CN"/>
+          <w:lang w:val="es-419"/>
         </w:rPr>
       </w:pPr>
     </w:p>
@@ -247,7 +244,7 @@
           <w:sz w:val="18"/>
           <w:szCs w:val="18"/>
           <w:u w:val="single"/>
-          <w:lang w:val="zh-CN"/>
+          <w:lang w:val="es-419"/>
         </w:rPr>
       </w:pPr>
       <w:r>
@@ -258,9 +255,33 @@
           <w:sz w:val="18"/>
           <w:szCs w:val="18"/>
           <w:u w:val="single"/>
-          <w:lang w:val="zh-CN"/>
-        </w:rPr>
-        <w:t>GUÍA DE RECEPCIÓN DE MATERIAL</w:t>
+          <w:lang w:val="es-419"/>
+        </w:rPr>
+        <w:t xml:space="preserve">GUÍA DE </w:t>
+      </w:r>
+      <w:r>
+        <w:rPr>
+          <w:rFonts w:ascii="Times New Roman" w:hAnsi="Times New Roman"/>
+          <w:b/>
+          <w:bCs/>
+          <w:sz w:val="18"/>
+          <w:szCs w:val="18"/>
+          <w:u w:val="single"/>
+          <w:lang w:val="es-419"/>
+        </w:rPr>
+        <w:t>RECEPCIÓN</w:t>
+      </w:r>
+      <w:r>
+        <w:rPr>
+          <w:rFonts w:ascii="Times New Roman" w:hAnsi="Times New Roman"/>
+          <w:b/>
+          <w:bCs/>
+          <w:sz w:val="18"/>
+          <w:szCs w:val="18"/>
+          <w:u w:val="single"/>
+          <w:lang w:val="es-419"/>
+        </w:rPr>
+        <w:t xml:space="preserve"> DE MATERIAL</w:t>
       </w:r>
     </w:p>
     <w:p>
@@ -274,7 +295,7 @@
           <w:sz w:val="18"/>
           <w:szCs w:val="18"/>
           <w:u w:val="single"/>
-          <w:lang w:val="zh-CN"/>
+          <w:lang w:val="es-419"/>
         </w:rPr>
       </w:pPr>
     </w:p>
@@ -288,7 +309,7 @@
           <w:bCs/>
           <w:sz w:val="18"/>
           <w:szCs w:val="18"/>
-          <w:lang w:val="zh-CN"/>
+          <w:lang w:val="es-419"/>
         </w:rPr>
       </w:pPr>
       <w:r>
@@ -298,7 +319,7 @@
           <w:bCs/>
           <w:sz w:val="18"/>
           <w:szCs w:val="18"/>
-          <w:lang w:val="zh-CN"/>
+          <w:lang w:val="es-419"/>
         </w:rPr>
         <w:t>Nº: CSL-SERABAST-+++codigo+++-+++anio_actual+++</w:t>
       </w:r>
@@ -313,7 +334,7 @@
           <w:bCs/>
           <w:sz w:val="18"/>
           <w:szCs w:val="18"/>
-          <w:lang w:val="zh-CN"/>
+          <w:lang w:val="es-419"/>
         </w:rPr>
       </w:pPr>
     </w:p>
@@ -328,7 +349,7 @@
           <w:sz w:val="18"/>
           <w:szCs w:val="18"/>
           <w:u w:val="single"/>
-          <w:lang w:val="zh-CN"/>
+          <w:lang w:val="es-419"/>
         </w:rPr>
       </w:pPr>
       <w:r>
@@ -338,7 +359,7 @@
           <w:bCs/>
           <w:sz w:val="18"/>
           <w:szCs w:val="18"/>
-          <w:lang w:val="zh-CN"/>
+          <w:lang w:val="es-419"/>
         </w:rPr>
         <w:t xml:space="preserve">REFERENCIA: </w:t>
       </w:r>
@@ -350,7 +371,7 @@
           <w:sz w:val="18"/>
           <w:szCs w:val="18"/>
           <w:u w:val="single"/>
-          <w:lang w:val="zh-CN"/>
+          <w:lang w:val="es-419"/>
         </w:rPr>
         <w:t xml:space="preserve">         SR           .</w:t>
       </w:r>
@@ -366,7 +387,7 @@
           <w:sz w:val="18"/>
           <w:szCs w:val="18"/>
           <w:u w:val="single"/>
-          <w:lang w:val="zh-CN"/>
+          <w:lang w:val="es-419"/>
         </w:rPr>
       </w:pPr>
     </w:p>
@@ -380,7 +401,7 @@
           <w:sz w:val="18"/>
           <w:szCs w:val="18"/>
           <w:u w:val="single"/>
-          <w:lang w:val="zh-CN"/>
+          <w:lang w:val="es-419"/>
         </w:rPr>
       </w:pPr>
       <w:r>
@@ -391,7 +412,7 @@
           <w:sz w:val="18"/>
           <w:szCs w:val="18"/>
           <w:u w:val="single"/>
-          <w:lang w:val="zh-CN"/>
+          <w:lang w:val="es-419"/>
         </w:rPr>
         <w:t>UNIDAD; +++unidad+++</w:t>
       </w:r>
@@ -407,7 +428,7 @@
           <w:sz w:val="18"/>
           <w:szCs w:val="18"/>
           <w:u w:val="single"/>
-          <w:lang w:val="zh-CN"/>
+          <w:lang w:val="es-419"/>
         </w:rPr>
       </w:pPr>
     </w:p>
@@ -430,7 +451,6 @@
         </w:rPr>
         <w:t>Cumpliendo instrucciones del ciudadano +++</w:t>
       </w:r>
-      <w:proofErr w:type="spellStart"/>
       <w:r>
         <w:rPr>
           <w:rFonts w:ascii="Times New Roman" w:hAnsi="Times New Roman"/>
@@ -439,19 +459,34 @@
           <w:sz w:val="18"/>
           <w:szCs w:val="18"/>
         </w:rPr>
-        <w:t>autorizador.grado.abreviatura.toUpper</w:t>
+        <w:t>autorizador.grado.abreviatura.toUpperCase()</w:t>
       </w:r>
       <w:r>
         <w:rPr>
           <w:rFonts w:ascii="Times New Roman" w:hAnsi="Times New Roman"/>
+          <w:sz w:val="18"/>
+          <w:szCs w:val="18"/>
+        </w:rPr>
+        <w:t>+++ +++</w:t>
+      </w:r>
+      <w:r>
+        <w:rPr>
+          <w:rFonts w:ascii="Times New Roman" w:hAnsi="Times New Roman"/>
           <w:b/>
           <w:bCs/>
           <w:sz w:val="18"/>
           <w:szCs w:val="18"/>
         </w:rPr>
-        <w:t>Case</w:t>
+        <w:t>autorizador.nombres.toUpperCase()</w:t>
       </w:r>
-      <w:proofErr w:type="spellEnd"/>
+      <w:r>
+        <w:rPr>
+          <w:rFonts w:ascii="Times New Roman" w:hAnsi="Times New Roman"/>
+          <w:sz w:val="18"/>
+          <w:szCs w:val="18"/>
+        </w:rPr>
+        <w:t>+++ +++</w:t>
+      </w:r>
       <w:r>
         <w:rPr>
           <w:rFonts w:ascii="Times New Roman" w:hAnsi="Times New Roman"/>
@@ -460,7 +495,7 @@
           <w:sz w:val="18"/>
           <w:szCs w:val="18"/>
         </w:rPr>
-        <w:t>()</w:t>
+        <w:t>autorizador.apellidos.toUpperCase()</w:t>
       </w:r>
       <w:r>
         <w:rPr>
@@ -468,9 +503,8 @@
           <w:sz w:val="18"/>
           <w:szCs w:val="18"/>
         </w:rPr>
-        <w:t>+++ +++</w:t>
+        <w:t>+++, titular de la cedula de identidad Nº: +++</w:t>
       </w:r>
-      <w:proofErr w:type="spellStart"/>
       <w:r>
         <w:rPr>
           <w:rFonts w:ascii="Times New Roman" w:hAnsi="Times New Roman"/>
@@ -479,9 +513,16 @@
           <w:sz w:val="18"/>
           <w:szCs w:val="18"/>
         </w:rPr>
-        <w:t>autorizador.nombres.toUpperCase</w:t>
+        <w:t>autorizador.tipo_cedula</w:t>
       </w:r>
-      <w:proofErr w:type="spellEnd"/>
+      <w:r>
+        <w:rPr>
+          <w:rFonts w:ascii="Times New Roman" w:hAnsi="Times New Roman"/>
+          <w:sz w:val="18"/>
+          <w:szCs w:val="18"/>
+        </w:rPr>
+        <w:t>+++- +++</w:t>
+      </w:r>
       <w:r>
         <w:rPr>
           <w:rFonts w:ascii="Times New Roman" w:hAnsi="Times New Roman"/>
@@ -490,7 +531,7 @@
           <w:sz w:val="18"/>
           <w:szCs w:val="18"/>
         </w:rPr>
-        <w:t>()</w:t>
+        <w:t>autorizador.cedula</w:t>
       </w:r>
       <w:r>
         <w:rPr>
@@ -498,29 +539,7 @@
           <w:sz w:val="18"/>
           <w:szCs w:val="18"/>
         </w:rPr>
-        <w:t>+++ +++</w:t>
-      </w:r>
-      <w:proofErr w:type="spellStart"/>
-      <w:r>
-        <w:rPr>
-          <w:rFonts w:ascii="Times New Roman" w:hAnsi="Times New Roman"/>
-          <w:b/>
-          <w:bCs/>
-          <w:sz w:val="18"/>
-          <w:szCs w:val="18"/>
-        </w:rPr>
-        <w:t>autorizador.apellidos.toUpperCase</w:t>
-      </w:r>
-      <w:proofErr w:type="spellEnd"/>
-      <w:r>
-        <w:rPr>
-          <w:rFonts w:ascii="Times New Roman" w:hAnsi="Times New Roman"/>
-          <w:b/>
-          <w:bCs/>
-          <w:sz w:val="18"/>
-          <w:szCs w:val="18"/>
-        </w:rPr>
-        <w:t>()</w:t>
+        <w:t xml:space="preserve">+++, en su carácter de Director del Centro de los Servicios Logísticos del Comando de Defensa Aeroespacial Integral, por medio de la presente autoriza </w:t>
       </w:r>
       <w:r>
         <w:rPr>
@@ -528,65 +547,7 @@
           <w:sz w:val="18"/>
           <w:szCs w:val="18"/>
         </w:rPr>
-        <w:t xml:space="preserve">+++, titular de la cedula de identidad </w:t>
-      </w:r>
-      <w:proofErr w:type="spellStart"/>
-      <w:r>
-        <w:rPr>
-          <w:rFonts w:ascii="Times New Roman" w:hAnsi="Times New Roman"/>
-          <w:sz w:val="18"/>
-          <w:szCs w:val="18"/>
-        </w:rPr>
-        <w:t>Nº</w:t>
-      </w:r>
-      <w:proofErr w:type="spellEnd"/>
-      <w:r>
-        <w:rPr>
-          <w:rFonts w:ascii="Times New Roman" w:hAnsi="Times New Roman"/>
-          <w:sz w:val="18"/>
-          <w:szCs w:val="18"/>
-        </w:rPr>
-        <w:t>: +++</w:t>
-      </w:r>
-      <w:proofErr w:type="spellStart"/>
-      <w:r>
-        <w:rPr>
-          <w:rFonts w:ascii="Times New Roman" w:hAnsi="Times New Roman"/>
-          <w:b/>
-          <w:bCs/>
-          <w:sz w:val="18"/>
-          <w:szCs w:val="18"/>
-        </w:rPr>
-        <w:t>autorizador.tipo_cedula</w:t>
-      </w:r>
-      <w:proofErr w:type="spellEnd"/>
-      <w:r>
-        <w:rPr>
-          <w:rFonts w:ascii="Times New Roman" w:hAnsi="Times New Roman"/>
-          <w:sz w:val="18"/>
-          <w:szCs w:val="18"/>
-        </w:rPr>
-        <w:t>+++- +++</w:t>
-      </w:r>
-      <w:proofErr w:type="spellStart"/>
-      <w:r>
-        <w:rPr>
-          <w:rFonts w:ascii="Times New Roman" w:hAnsi="Times New Roman"/>
-          <w:b/>
-          <w:bCs/>
-          <w:sz w:val="18"/>
-          <w:szCs w:val="18"/>
-        </w:rPr>
-        <w:t>autorizador.cedula</w:t>
-      </w:r>
-      <w:proofErr w:type="spellEnd"/>
-      <w:r>
-        <w:rPr>
-          <w:rFonts w:ascii="Times New Roman" w:hAnsi="Times New Roman"/>
-          <w:sz w:val="18"/>
-          <w:szCs w:val="18"/>
-        </w:rPr>
-        <w:t>+++, en su carácter de Director del Centro de los Se</w:t>
+        <w:t>la recepci+</w:t>
       </w:r>
       <w:r>
         <w:rPr>
@@ -594,33 +555,7 @@
           <w:sz w:val="18"/>
           <w:szCs w:val="18"/>
         </w:rPr>
-        <w:t>rvicios Logísticos de</w:t>
-      </w:r>
-      <w:r>
-        <w:rPr>
-          <w:rFonts w:ascii="Times New Roman" w:hAnsi="Times New Roman"/>
-          <w:sz w:val="18"/>
-          <w:szCs w:val="18"/>
-        </w:rPr>
-        <w:t xml:space="preserve">l Comando de Defensa Aeroespacial Integral, por medio de la presente autoriza la </w:t>
-      </w:r>
-      <w:proofErr w:type="spellStart"/>
-      <w:r>
-        <w:rPr>
-          <w:rFonts w:ascii="Times New Roman" w:hAnsi="Times New Roman"/>
-          <w:sz w:val="18"/>
-          <w:szCs w:val="18"/>
-        </w:rPr>
-        <w:t>recepci+del</w:t>
-      </w:r>
-      <w:proofErr w:type="spellEnd"/>
-      <w:r>
-        <w:rPr>
-          <w:rFonts w:ascii="Times New Roman" w:hAnsi="Times New Roman"/>
-          <w:sz w:val="18"/>
-          <w:szCs w:val="18"/>
-        </w:rPr>
-        <w:t xml:space="preserve"> material que se especifica a continuación</w:t>
+        <w:t>del material que se especifica a continuación</w:t>
       </w:r>
       <w:r>
         <w:rPr>
@@ -729,7 +664,6 @@
                 <w:szCs w:val="16"/>
               </w:rPr>
             </w:pPr>
-            <w:proofErr w:type="spellStart"/>
             <w:r>
               <w:rPr>
                 <w:rFonts w:ascii="Times New Roman" w:hAnsi="Times New Roman"/>
@@ -740,7 +674,6 @@
               </w:rPr>
               <w:t>N°PARTE</w:t>
             </w:r>
-            <w:proofErr w:type="spellEnd"/>
           </w:p>
         </w:tc>
         <w:tc>
@@ -947,25 +880,7 @@
                 <w:sz w:val="18"/>
                 <w:szCs w:val="18"/>
               </w:rPr>
-              <w:t xml:space="preserve">+++FOR </w:t>
-            </w:r>
-            <w:proofErr w:type="spellStart"/>
-            <w:r>
-              <w:rPr>
-                <w:rFonts w:ascii="Times New Roman" w:hAnsi="Times New Roman"/>
-                <w:sz w:val="18"/>
-                <w:szCs w:val="18"/>
-              </w:rPr>
-              <w:t>renglon</w:t>
-            </w:r>
-            <w:proofErr w:type="spellEnd"/>
-            <w:r>
-              <w:rPr>
-                <w:rFonts w:ascii="Times New Roman" w:hAnsi="Times New Roman"/>
-                <w:sz w:val="18"/>
-                <w:szCs w:val="18"/>
-              </w:rPr>
-              <w:t xml:space="preserve"> IN renglones+++</w:t>
+              <w:t>+++FOR renglon IN renglones+++</w:t>
             </w:r>
           </w:p>
         </w:tc>
@@ -1012,7 +927,6 @@
             <w:pPr>
               <w:keepNext/>
               <w:spacing w:after="0" w:line="240" w:lineRule="auto"/>
-              <w:jc w:val="center"/>
               <w:rPr>
                 <w:rFonts w:ascii="Times New Roman" w:hAnsi="Times New Roman"/>
                 <w:sz w:val="18"/>
@@ -1099,10 +1013,64 @@
           <w:p>
             <w:pPr>
               <w:keepNext/>
-              <w:numPr>
-                <w:ilvl w:val="0"/>
-                <w:numId w:val="1"/>
-              </w:numPr>
+              <w:spacing w:after="0" w:line="240" w:lineRule="auto"/>
+              <w:jc w:val="both"/>
+              <w:rPr>
+                <w:rFonts w:ascii="Times New Roman" w:hAnsi="Times New Roman"/>
+                <w:sz w:val="20"/>
+                <w:szCs w:val="20"/>
+                <w:lang w:val="en-US"/>
+              </w:rPr>
+            </w:pPr>
+            <w:r>
+              <w:rPr>
+                <w:rFonts w:ascii="Times New Roman" w:hAnsi="Times New Roman"/>
+                <w:sz w:val="20"/>
+                <w:szCs w:val="20"/>
+                <w:lang w:val="en-US"/>
+              </w:rPr>
+              <w:t>+++</w:t>
+            </w:r>
+            <w:r>
+              <w:rPr>
+                <w:rFonts w:ascii="Times New Roman" w:hAnsi="Times New Roman"/>
+                <w:sz w:val="20"/>
+                <w:szCs w:val="20"/>
+                <w:lang w:val="en-US"/>
+              </w:rPr>
+              <w:t>=$</w:t>
+            </w:r>
+            <w:r>
+              <w:rPr>
+                <w:rFonts w:ascii="Times New Roman" w:hAnsi="Times New Roman"/>
+                <w:sz w:val="20"/>
+                <w:szCs w:val="20"/>
+                <w:lang w:val="en-US"/>
+              </w:rPr>
+              <w:t>renglon.</w:t>
+            </w:r>
+            <w:r>
+              <w:rPr>
+                <w:rFonts w:ascii="Times New Roman" w:hAnsi="Times New Roman"/>
+                <w:sz w:val="20"/>
+                <w:szCs w:val="20"/>
+                <w:lang w:val="en-US"/>
+              </w:rPr>
+              <w:t>renglon.id</w:t>
+            </w:r>
+            <w:r>
+              <w:rPr>
+                <w:rFonts w:ascii="Times New Roman" w:hAnsi="Times New Roman"/>
+                <w:sz w:val="20"/>
+                <w:szCs w:val="20"/>
+                <w:lang w:val="en-US"/>
+              </w:rPr>
+              <w:t>+++</w:t>
+            </w:r>
+          </w:p>
+          <w:p>
+            <w:pPr>
+              <w:keepNext/>
               <w:spacing w:after="0" w:line="240" w:lineRule="auto"/>
               <w:jc w:val="center"/>
               <w:rPr>
@@ -1136,30 +1104,35 @@
                 <w:szCs w:val="20"/>
                 <w:lang w:val="en-US"/>
               </w:rPr>
-              <w:t>+++=$</w:t>
-            </w:r>
-            <w:proofErr w:type="spellStart"/>
-            <w:proofErr w:type="gramStart"/>
-            <w:r>
-              <w:rPr>
-                <w:rFonts w:ascii="Times New Roman" w:hAnsi="Times New Roman"/>
-                <w:sz w:val="20"/>
-                <w:szCs w:val="20"/>
-                <w:lang w:val="en-US"/>
-              </w:rPr>
-              <w:t>renglon.renglon</w:t>
-            </w:r>
-            <w:proofErr w:type="gramEnd"/>
-            <w:r>
-              <w:rPr>
-                <w:rFonts w:ascii="Times New Roman" w:hAnsi="Times New Roman"/>
-                <w:sz w:val="20"/>
-                <w:szCs w:val="20"/>
-                <w:lang w:val="en-US"/>
-              </w:rPr>
-              <w:t>.numero_parte</w:t>
-            </w:r>
-            <w:proofErr w:type="spellEnd"/>
+              <w:t>+++</w:t>
+            </w:r>
+            <w:r>
+              <w:rPr>
+                <w:rFonts w:ascii="Times New Roman" w:hAnsi="Times New Roman"/>
+                <w:sz w:val="20"/>
+                <w:szCs w:val="20"/>
+                <w:lang w:val="en-US"/>
+              </w:rPr>
+              <w:t>=$</w:t>
+            </w:r>
+            <w:r>
+              <w:rPr>
+                <w:rFonts w:ascii="Times New Roman" w:hAnsi="Times New Roman"/>
+                <w:sz w:val="20"/>
+                <w:szCs w:val="20"/>
+                <w:lang w:val="en-US"/>
+              </w:rPr>
+              <w:t>renglon.</w:t>
+            </w:r>
+            <w:r>
+              <w:rPr>
+                <w:rFonts w:ascii="Times New Roman" w:hAnsi="Times New Roman"/>
+                <w:sz w:val="20"/>
+                <w:szCs w:val="20"/>
+                <w:lang w:val="en-US"/>
+              </w:rPr>
+              <w:t>renglon.numero_parte</w:t>
+            </w:r>
             <w:r>
               <w:rPr>
                 <w:rFonts w:ascii="Times New Roman" w:hAnsi="Times New Roman"/>
@@ -1205,37 +1178,34 @@
                 <w:szCs w:val="20"/>
                 <w:lang w:val="en-US"/>
               </w:rPr>
-              <w:t>+++=$</w:t>
-            </w:r>
-            <w:proofErr w:type="spellStart"/>
-            <w:proofErr w:type="gramStart"/>
-            <w:r>
-              <w:rPr>
-                <w:rFonts w:ascii="Times New Roman" w:hAnsi="Times New Roman"/>
-                <w:sz w:val="20"/>
-                <w:szCs w:val="20"/>
-                <w:lang w:val="en-US"/>
-              </w:rPr>
-              <w:t>renglon.renglon</w:t>
-            </w:r>
-            <w:proofErr w:type="spellEnd"/>
-            <w:proofErr w:type="gramEnd"/>
-            <w:r>
-              <w:rPr>
-                <w:rFonts w:ascii="Times New Roman" w:hAnsi="Times New Roman"/>
-                <w:sz w:val="20"/>
-                <w:szCs w:val="20"/>
-                <w:lang w:val="en-US"/>
-              </w:rPr>
-              <w:t>.</w:t>
-            </w:r>
-            <w:r>
-              <w:rPr>
-                <w:rFonts w:ascii="Times New Roman" w:hAnsi="Times New Roman"/>
-                <w:sz w:val="20"/>
-                <w:szCs w:val="20"/>
-              </w:rPr>
-              <w:t>nombre</w:t>
+              <w:t>+++</w:t>
+            </w:r>
+            <w:r>
+              <w:rPr>
+                <w:rFonts w:ascii="Times New Roman" w:hAnsi="Times New Roman"/>
+                <w:sz w:val="20"/>
+                <w:szCs w:val="20"/>
+                <w:lang w:val="en-US"/>
+              </w:rPr>
+              <w:t>=$</w:t>
+            </w:r>
+            <w:r>
+              <w:rPr>
+                <w:rFonts w:ascii="Times New Roman" w:hAnsi="Times New Roman"/>
+                <w:sz w:val="20"/>
+                <w:szCs w:val="20"/>
+                <w:lang w:val="en-US"/>
+              </w:rPr>
+              <w:t>renglon.</w:t>
+            </w:r>
+            <w:r>
+              <w:rPr>
+                <w:rFonts w:ascii="Times New Roman" w:hAnsi="Times New Roman"/>
+                <w:sz w:val="20"/>
+                <w:szCs w:val="20"/>
+                <w:lang w:val="en-US"/>
+              </w:rPr>
+              <w:t>renglon.descripcion</w:t>
             </w:r>
             <w:r>
               <w:rPr>
@@ -1268,36 +1238,13 @@
             <w:pPr>
               <w:keepNext/>
               <w:spacing w:after="0" w:line="240" w:lineRule="auto"/>
-              <w:jc w:val="center"/>
-              <w:rPr>
-                <w:rFonts w:ascii="Times New Roman" w:hAnsi="Times New Roman"/>
-                <w:sz w:val="20"/>
-                <w:szCs w:val="20"/>
-                <w:lang w:val="en-US"/>
-              </w:rPr>
-            </w:pPr>
-            <w:r>
-              <w:rPr>
-                <w:rFonts w:ascii="Times New Roman" w:hAnsi="Times New Roman"/>
-                <w:sz w:val="20"/>
-                <w:szCs w:val="20"/>
-                <w:lang w:val="en-US"/>
-              </w:rPr>
-              <w:t>+++=$</w:t>
-            </w:r>
-            <w:proofErr w:type="spellStart"/>
-            <w:proofErr w:type="gramStart"/>
-            <w:r>
-              <w:rPr>
-                <w:rFonts w:ascii="Times New Roman" w:hAnsi="Times New Roman"/>
-                <w:sz w:val="20"/>
-                <w:szCs w:val="20"/>
-                <w:lang w:val="en-US"/>
-              </w:rPr>
-              <w:t>renglon.cantidad</w:t>
-            </w:r>
-            <w:proofErr w:type="spellEnd"/>
-            <w:proofErr w:type="gramEnd"/>
+              <w:rPr>
+                <w:rFonts w:ascii="Times New Roman" w:hAnsi="Times New Roman"/>
+                <w:sz w:val="20"/>
+                <w:szCs w:val="20"/>
+                <w:lang w:val="en-US"/>
+              </w:rPr>
+            </w:pPr>
             <w:r>
               <w:rPr>
                 <w:rFonts w:ascii="Times New Roman" w:hAnsi="Times New Roman"/>
@@ -1307,12 +1254,47 @@
               </w:rPr>
               <w:t>+++</w:t>
             </w:r>
-          </w:p>
-          <w:p>
-            <w:pPr>
-              <w:keepNext/>
-              <w:spacing w:after="0" w:line="240" w:lineRule="auto"/>
-              <w:jc w:val="center"/>
+            <w:r>
+              <w:rPr>
+                <w:rFonts w:ascii="Times New Roman" w:hAnsi="Times New Roman"/>
+                <w:sz w:val="20"/>
+                <w:szCs w:val="20"/>
+                <w:lang w:val="en-US"/>
+              </w:rPr>
+              <w:t>=$</w:t>
+            </w:r>
+            <w:r>
+              <w:rPr>
+                <w:rFonts w:ascii="Times New Roman" w:hAnsi="Times New Roman"/>
+                <w:sz w:val="20"/>
+                <w:szCs w:val="20"/>
+                <w:lang w:val="en-US"/>
+              </w:rPr>
+              <w:t>renglon.</w:t>
+            </w:r>
+            <w:r>
+              <w:rPr>
+                <w:rFonts w:ascii="Times New Roman" w:hAnsi="Times New Roman"/>
+                <w:sz w:val="20"/>
+                <w:szCs w:val="20"/>
+                <w:lang w:val="en-US"/>
+              </w:rPr>
+              <w:t>cantidad</w:t>
+            </w:r>
+            <w:r>
+              <w:rPr>
+                <w:rFonts w:ascii="Times New Roman" w:hAnsi="Times New Roman"/>
+                <w:sz w:val="20"/>
+                <w:szCs w:val="20"/>
+                <w:lang w:val="en-US"/>
+              </w:rPr>
+              <w:t>+++</w:t>
+            </w:r>
+          </w:p>
+          <w:p>
+            <w:pPr>
+              <w:keepNext/>
+              <w:spacing w:after="0" w:line="240" w:lineRule="auto"/>
               <w:rPr>
                 <w:rFonts w:ascii="Times New Roman" w:hAnsi="Times New Roman"/>
                 <w:sz w:val="18"/>
@@ -1334,7 +1316,7 @@
                 <w:rFonts w:ascii="Times New Roman" w:hAnsi="Times New Roman"/>
                 <w:sz w:val="18"/>
                 <w:szCs w:val="18"/>
-                <w:lang w:val="zh-CN"/>
+                <w:lang w:val="es-419"/>
               </w:rPr>
             </w:pPr>
             <w:r>
@@ -1342,7 +1324,7 @@
                 <w:rFonts w:ascii="Times New Roman" w:hAnsi="Times New Roman"/>
                 <w:sz w:val="18"/>
                 <w:szCs w:val="18"/>
-                <w:lang w:val="zh-CN"/>
+                <w:lang w:val="es-419"/>
               </w:rPr>
               <w:t>+++=$renglon.renglon.unidad_empaque.abreviacion +++</w:t>
             </w:r>
@@ -1355,7 +1337,7 @@
                 <w:rFonts w:ascii="Times New Roman" w:hAnsi="Times New Roman"/>
                 <w:sz w:val="18"/>
                 <w:szCs w:val="18"/>
-                <w:lang w:val="zh-CN"/>
+                <w:lang w:val="es-419"/>
               </w:rPr>
             </w:pPr>
           </w:p>
@@ -1383,30 +1365,35 @@
                 <w:szCs w:val="20"/>
                 <w:lang w:val="en-US"/>
               </w:rPr>
-              <w:t>+++=$</w:t>
-            </w:r>
-            <w:proofErr w:type="spellStart"/>
-            <w:proofErr w:type="gramStart"/>
-            <w:r>
-              <w:rPr>
-                <w:rFonts w:ascii="Times New Roman" w:hAnsi="Times New Roman"/>
-                <w:sz w:val="20"/>
-                <w:szCs w:val="20"/>
-                <w:lang w:val="en-US"/>
-              </w:rPr>
-              <w:t>renglon.renglon</w:t>
-            </w:r>
-            <w:proofErr w:type="gramEnd"/>
-            <w:r>
-              <w:rPr>
-                <w:rFonts w:ascii="Times New Roman" w:hAnsi="Times New Roman"/>
-                <w:sz w:val="20"/>
-                <w:szCs w:val="20"/>
-                <w:lang w:val="en-US"/>
-              </w:rPr>
-              <w:t>.clasificacion.nombre</w:t>
-            </w:r>
-            <w:proofErr w:type="spellEnd"/>
+              <w:t>+++</w:t>
+            </w:r>
+            <w:r>
+              <w:rPr>
+                <w:rFonts w:ascii="Times New Roman" w:hAnsi="Times New Roman"/>
+                <w:sz w:val="20"/>
+                <w:szCs w:val="20"/>
+                <w:lang w:val="en-US"/>
+              </w:rPr>
+              <w:t>=$</w:t>
+            </w:r>
+            <w:r>
+              <w:rPr>
+                <w:rFonts w:ascii="Times New Roman" w:hAnsi="Times New Roman"/>
+                <w:sz w:val="20"/>
+                <w:szCs w:val="20"/>
+                <w:lang w:val="en-US"/>
+              </w:rPr>
+              <w:t>renglon.</w:t>
+            </w:r>
+            <w:r>
+              <w:rPr>
+                <w:rFonts w:ascii="Times New Roman" w:hAnsi="Times New Roman"/>
+                <w:sz w:val="20"/>
+                <w:szCs w:val="20"/>
+                <w:lang w:val="en-US"/>
+              </w:rPr>
+              <w:t>renglon.clasificacion.nombre</w:t>
+            </w:r>
             <w:r>
               <w:rPr>
                 <w:rFonts w:ascii="Times New Roman" w:hAnsi="Times New Roman"/>
@@ -1452,38 +1439,7 @@
                 <w:szCs w:val="18"/>
                 <w:lang w:val="en-US"/>
               </w:rPr>
-              <w:t>+++=$</w:t>
-            </w:r>
-            <w:proofErr w:type="spellStart"/>
-            <w:proofErr w:type="gramStart"/>
-            <w:r>
-              <w:rPr>
-                <w:rFonts w:ascii="Times New Roman" w:hAnsi="Times New Roman"/>
-                <w:sz w:val="18"/>
-                <w:szCs w:val="18"/>
-                <w:lang w:val="en-US"/>
-              </w:rPr>
-              <w:t>renglon.seriales</w:t>
-            </w:r>
-            <w:proofErr w:type="gramEnd"/>
-            <w:r>
-              <w:rPr>
-                <w:rFonts w:ascii="Times New Roman" w:hAnsi="Times New Roman"/>
-                <w:sz w:val="18"/>
-                <w:szCs w:val="18"/>
-                <w:lang w:val="en-US"/>
-              </w:rPr>
-              <w:t>.join</w:t>
-            </w:r>
-            <w:proofErr w:type="spellEnd"/>
-            <w:r>
-              <w:rPr>
-                <w:rFonts w:ascii="Times New Roman" w:hAnsi="Times New Roman"/>
-                <w:sz w:val="18"/>
-                <w:szCs w:val="18"/>
-                <w:lang w:val="en-US"/>
-              </w:rPr>
-              <w:t>(', ')+++</w:t>
+              <w:t>+++=$renglon.seriales.join(', ')+++</w:t>
             </w:r>
           </w:p>
           <w:p>
@@ -1522,21 +1478,35 @@
                 <w:szCs w:val="20"/>
                 <w:lang w:val="en-US"/>
               </w:rPr>
-              <w:t>+++=$</w:t>
-            </w:r>
-            <w:proofErr w:type="spellStart"/>
-            <w:proofErr w:type="gramStart"/>
-            <w:r>
-              <w:rPr>
-                <w:rFonts w:ascii="Times New Roman" w:hAnsi="Times New Roman"/>
-                <w:sz w:val="20"/>
-                <w:szCs w:val="20"/>
-                <w:lang w:val="en-US"/>
-              </w:rPr>
-              <w:t>renglon.observacion</w:t>
-            </w:r>
-            <w:proofErr w:type="spellEnd"/>
-            <w:proofErr w:type="gramEnd"/>
+              <w:t>+++</w:t>
+            </w:r>
+            <w:r>
+              <w:rPr>
+                <w:rFonts w:ascii="Times New Roman" w:hAnsi="Times New Roman"/>
+                <w:sz w:val="20"/>
+                <w:szCs w:val="20"/>
+                <w:lang w:val="en-US"/>
+              </w:rPr>
+              <w:t>=$</w:t>
+            </w:r>
+            <w:r>
+              <w:rPr>
+                <w:rFonts w:ascii="Times New Roman" w:hAnsi="Times New Roman"/>
+                <w:sz w:val="20"/>
+                <w:szCs w:val="20"/>
+                <w:lang w:val="en-US"/>
+              </w:rPr>
+              <w:t>renglon.</w:t>
+            </w:r>
+            <w:r>
+              <w:rPr>
+                <w:rFonts w:ascii="Times New Roman" w:hAnsi="Times New Roman"/>
+                <w:sz w:val="20"/>
+                <w:szCs w:val="20"/>
+                <w:lang w:val="en-US"/>
+              </w:rPr>
+              <w:t>observacion</w:t>
+            </w:r>
             <w:r>
               <w:rPr>
                 <w:rFonts w:ascii="Times New Roman" w:hAnsi="Times New Roman"/>
@@ -1585,27 +1555,7 @@
                 <w:szCs w:val="20"/>
                 <w:lang w:val="en-US"/>
               </w:rPr>
-              <w:t xml:space="preserve">+++ END-FOR </w:t>
-            </w:r>
-            <w:proofErr w:type="spellStart"/>
-            <w:r>
-              <w:rPr>
-                <w:rFonts w:ascii="Times New Roman" w:hAnsi="Times New Roman"/>
-                <w:sz w:val="20"/>
-                <w:szCs w:val="20"/>
-                <w:lang w:val="en-US"/>
-              </w:rPr>
-              <w:t>renglon</w:t>
-            </w:r>
-            <w:proofErr w:type="spellEnd"/>
-            <w:r>
-              <w:rPr>
-                <w:rFonts w:ascii="Times New Roman" w:hAnsi="Times New Roman"/>
-                <w:sz w:val="20"/>
-                <w:szCs w:val="20"/>
-                <w:lang w:val="en-US"/>
-              </w:rPr>
-              <w:t>+++</w:t>
+              <w:t>+++ END-FOR renglon+++</w:t>
             </w:r>
           </w:p>
         </w:tc>
@@ -1652,7 +1602,6 @@
             <w:pPr>
               <w:keepNext/>
               <w:spacing w:after="0" w:line="240" w:lineRule="auto"/>
-              <w:jc w:val="center"/>
               <w:rPr>
                 <w:rFonts w:ascii="Times New Roman" w:hAnsi="Times New Roman"/>
                 <w:sz w:val="18"/>
@@ -1743,8 +1692,7 @@
       </w:pPr>
     </w:p>
     <w:sectPr>
-      <w:footerReference w:type="default" r:id="rId9"/>
-      <w:footerReference w:type="first" r:id="rId10"/>
+      <w:footerReference w:type="first" r:id="rId8"/>
       <w:pgSz w:w="12240" w:h="15840"/>
       <w:pgMar w:top="425" w:right="567" w:bottom="425" w:left="567" w:header="709" w:footer="709" w:gutter="0"/>
       <w:cols w:space="720"/>
@@ -1760,7 +1708,7 @@
   <w:endnote w:type="separator" w:id="-1">
     <w:p>
       <w:pPr>
-        <w:spacing w:line="240" w:lineRule="auto"/>
+        <w:spacing w:after="0" w:line="240" w:lineRule="auto"/>
       </w:pPr>
       <w:r>
         <w:separator/>
@@ -1770,7 +1718,7 @@
   <w:endnote w:type="continuationSeparator" w:id="0">
     <w:p>
       <w:pPr>
-        <w:spacing w:line="240" w:lineRule="auto"/>
+        <w:spacing w:after="0" w:line="240" w:lineRule="auto"/>
       </w:pPr>
       <w:r>
         <w:continuationSeparator/>
@@ -1787,16 +1735,6 @@
       <w:pStyle w:val="Piedepgina"/>
     </w:pPr>
   </w:p>
-  <w:p>
-    <w:pPr>
-      <w:pStyle w:val="Piedepgina"/>
-    </w:pPr>
-  </w:p>
-</w:ftr>
-</file>
-
-<file path=word/footer2.xml><?xml version="1.0" encoding="utf-8"?>
-<w:ftr xmlns:wpc="http://schemas.microsoft.com/office/word/2010/wordprocessingCanvas" xmlns:cx="http://schemas.microsoft.com/office/drawing/2014/chartex" xmlns:cx1="http://schemas.microsoft.com/office/drawing/2015/9/8/chartex" xmlns:cx2="http://schemas.microsoft.com/office/drawing/2015/10/21/chartex" xmlns:cx3="http://schemas.microsoft.com/office/drawing/2016/5/9/chartex" xmlns:cx4="http://schemas.microsoft.com/office/drawing/2016/5/10/chartex" xmlns:cx5="http://schemas.microsoft.com/office/drawing/2016/5/11/chartex" xmlns:cx6="http://schemas.microsoft.com/office/drawing/2016/5/12/chartex" xmlns:cx7="http://schemas.microsoft.com/office/drawing/2016/5/13/chartex" xmlns:cx8="http://schemas.microsoft.com/office/drawing/2016/5/14/chartex" xmlns:mc="http://schemas.openxmlformats.org/markup-compatibility/2006" xmlns:aink="http://schemas.microsoft.com/office/drawing/2016/ink" xmlns:am3d="http://schemas.microsoft.com/office/drawing/2017/model3d" xmlns:o="urn:schemas-microsoft-com:office:office" xmlns:r="http://schemas.openxmlformats.org/officeDocument/2006/relationships" xmlns:m="http://schemas.openxmlformats.org/officeDocument/2006/math" xmlns:v="urn:schemas-microsoft-com:vml" xmlns:wp14="http://schemas.microsoft.com/office/word/2010/wordprocessingDrawing" xmlns:wp="http://schemas.openxmlformats.org/drawingml/2006/wordprocessingDrawing" xmlns:w10="urn:schemas-microsoft-com:office:word" xmlns:w="http://schemas.openxmlformats.org/wordprocessingml/2006/main" xmlns:w14="http://schemas.microsoft.com/office/word/2010/wordml" xmlns:w15="http://schemas.microsoft.com/office/word/2012/wordml" xmlns:w16cex="http://schemas.microsoft.com/office/word/2018/wordml/cex" xmlns:w16cid="http://schemas.microsoft.com/office/word/2016/wordml/cid" xmlns:w16="http://schemas.microsoft.com/office/word/2018/wordml" xmlns:w16sdtdh="http://schemas.microsoft.com/office/word/2020/wordml/sdtdatahash" xmlns:w16se="http://schemas.microsoft.com/office/word/2015/wordml/symex" xmlns:wpg="http://schemas.microsoft.com/office/word/2010/wordprocessingGroup" xmlns:wpi="http://schemas.microsoft.com/office/word/2010/wordprocessingInk" xmlns:wne="http://schemas.microsoft.com/office/word/2006/wordml" xmlns:wps="http://schemas.microsoft.com/office/word/2010/wordprocessingShape" mc:Ignorable="w14 w15 w16se w16cid w16 w16cex w16sdtdh wp14">
   <w:tbl>
     <w:tblPr>
       <w:tblStyle w:val="Tablaconcuadrcula"/>
@@ -1872,9 +1810,8 @@
               <w:sz w:val="18"/>
               <w:szCs w:val="18"/>
             </w:rPr>
-            <w:t xml:space="preserve">+++ </w:t>
-          </w:r>
-          <w:proofErr w:type="gramStart"/>
+            <w:t>+++ supervisor != null ? `</w:t>
+          </w:r>
           <w:r>
             <w:rPr>
               <w:rFonts w:ascii="Times New Roman" w:hAnsi="Times New Roman"/>
@@ -1883,9 +1820,8 @@
               <w:sz w:val="18"/>
               <w:szCs w:val="18"/>
             </w:rPr>
-            <w:t>supervisor !</w:t>
-          </w:r>
-          <w:proofErr w:type="gramEnd"/>
+            <w:t>SUPERVISA</w:t>
+          </w:r>
           <w:r>
             <w:rPr>
               <w:rFonts w:ascii="Times New Roman" w:hAnsi="Times New Roman"/>
@@ -1894,51 +1830,7 @@
               <w:sz w:val="18"/>
               <w:szCs w:val="18"/>
             </w:rPr>
-            <w:t xml:space="preserve">= </w:t>
-          </w:r>
-          <w:proofErr w:type="spellStart"/>
-          <w:r>
-            <w:rPr>
-              <w:rFonts w:ascii="Times New Roman" w:hAnsi="Times New Roman"/>
-              <w:b/>
-              <w:bCs/>
-              <w:sz w:val="18"/>
-              <w:szCs w:val="18"/>
-            </w:rPr>
-            <w:t>null</w:t>
-          </w:r>
-          <w:proofErr w:type="spellEnd"/>
-          <w:r>
-            <w:rPr>
-              <w:rFonts w:ascii="Times New Roman" w:hAnsi="Times New Roman"/>
-              <w:b/>
-              <w:bCs/>
-              <w:sz w:val="18"/>
-              <w:szCs w:val="18"/>
-            </w:rPr>
-            <w:t xml:space="preserve"> ? `SUPERVISA</w:t>
-          </w:r>
-          <w:proofErr w:type="gramStart"/>
-          <w:r>
-            <w:rPr>
-              <w:rFonts w:ascii="Times New Roman" w:hAnsi="Times New Roman"/>
-              <w:b/>
-              <w:bCs/>
-              <w:sz w:val="18"/>
-              <w:szCs w:val="18"/>
-            </w:rPr>
-            <w:t>` :</w:t>
-          </w:r>
-          <w:proofErr w:type="gramEnd"/>
-          <w:r>
-            <w:rPr>
-              <w:rFonts w:ascii="Times New Roman" w:hAnsi="Times New Roman"/>
-              <w:b/>
-              <w:bCs/>
-              <w:sz w:val="18"/>
-              <w:szCs w:val="18"/>
-            </w:rPr>
-            <w:t xml:space="preserve"> `` +++</w:t>
+            <w:t>` : `` +++</w:t>
           </w:r>
         </w:p>
       </w:tc>
@@ -2068,53 +1960,7 @@
               <w:sz w:val="16"/>
               <w:szCs w:val="16"/>
             </w:rPr>
-            <w:t>+++</w:t>
-          </w:r>
-          <w:proofErr w:type="spellStart"/>
-          <w:proofErr w:type="gramStart"/>
-          <w:r>
-            <w:rPr>
-              <w:rFonts w:ascii="Times New Roman" w:hAnsi="Times New Roman"/>
-              <w:sz w:val="16"/>
-              <w:szCs w:val="16"/>
-            </w:rPr>
-            <w:t>abastecedor.nombres</w:t>
-          </w:r>
-          <w:proofErr w:type="gramEnd"/>
-          <w:r>
-            <w:rPr>
-              <w:rFonts w:ascii="Times New Roman" w:hAnsi="Times New Roman"/>
-              <w:sz w:val="16"/>
-              <w:szCs w:val="16"/>
-            </w:rPr>
-            <w:t>.toUpperCase</w:t>
-          </w:r>
-          <w:proofErr w:type="spellEnd"/>
-          <w:r>
-            <w:rPr>
-              <w:rFonts w:ascii="Times New Roman" w:hAnsi="Times New Roman"/>
-              <w:sz w:val="16"/>
-              <w:szCs w:val="16"/>
-            </w:rPr>
-            <w:t xml:space="preserve">()+++ +++ </w:t>
-          </w:r>
-          <w:proofErr w:type="spellStart"/>
-          <w:r>
-            <w:rPr>
-              <w:rFonts w:ascii="Times New Roman" w:hAnsi="Times New Roman"/>
-              <w:sz w:val="16"/>
-              <w:szCs w:val="16"/>
-            </w:rPr>
-            <w:t>abastecedor.apellidos.toUpperCase</w:t>
-          </w:r>
-          <w:proofErr w:type="spellEnd"/>
-          <w:r>
-            <w:rPr>
-              <w:rFonts w:ascii="Times New Roman" w:hAnsi="Times New Roman"/>
-              <w:sz w:val="16"/>
-              <w:szCs w:val="16"/>
-            </w:rPr>
-            <w:t>()+++.</w:t>
+            <w:t>+++abastecedor.nombres.toUpperCase()+++ +++ abastecedor.apellidos.toUpperCase()+++.</w:t>
           </w:r>
         </w:p>
         <w:p>
@@ -2135,38 +1981,7 @@
               <w:sz w:val="16"/>
               <w:szCs w:val="16"/>
             </w:rPr>
-            <w:t>+++</w:t>
-          </w:r>
-          <w:proofErr w:type="spellStart"/>
-          <w:proofErr w:type="gramStart"/>
-          <w:r>
-            <w:rPr>
-              <w:rFonts w:ascii="Times New Roman" w:hAnsi="Times New Roman"/>
-              <w:b/>
-              <w:sz w:val="16"/>
-              <w:szCs w:val="16"/>
-            </w:rPr>
-            <w:t>abastecedor.grado</w:t>
-          </w:r>
-          <w:proofErr w:type="gramEnd"/>
-          <w:r>
-            <w:rPr>
-              <w:rFonts w:ascii="Times New Roman" w:hAnsi="Times New Roman"/>
-              <w:b/>
-              <w:sz w:val="16"/>
-              <w:szCs w:val="16"/>
-            </w:rPr>
-            <w:t>.nombre.toUpperCase</w:t>
-          </w:r>
-          <w:proofErr w:type="spellEnd"/>
-          <w:r>
-            <w:rPr>
-              <w:rFonts w:ascii="Times New Roman" w:hAnsi="Times New Roman"/>
-              <w:b/>
-              <w:sz w:val="16"/>
-              <w:szCs w:val="16"/>
-            </w:rPr>
-            <w:t>()+++</w:t>
+            <w:t>+++abastecedor.grado.nombre.toUpperCase()+++</w:t>
           </w:r>
         </w:p>
         <w:p>
@@ -2186,47 +2001,7 @@
               <w:sz w:val="16"/>
               <w:szCs w:val="16"/>
             </w:rPr>
-            <w:t>+++</w:t>
-          </w:r>
-          <w:proofErr w:type="gramStart"/>
-          <w:r>
-            <w:rPr>
-              <w:rFonts w:ascii="Times New Roman" w:hAnsi="Times New Roman"/>
-              <w:b/>
-              <w:sz w:val="16"/>
-              <w:szCs w:val="16"/>
-            </w:rPr>
-            <w:t>abastecedor.cargo</w:t>
-          </w:r>
-          <w:proofErr w:type="gramEnd"/>
-          <w:r>
-            <w:rPr>
-              <w:rFonts w:ascii="Times New Roman" w:hAnsi="Times New Roman"/>
-              <w:b/>
-              <w:sz w:val="16"/>
-              <w:szCs w:val="16"/>
-            </w:rPr>
-            <w:t>_profesional?.</w:t>
-          </w:r>
-          <w:proofErr w:type="spellStart"/>
-          <w:r>
-            <w:rPr>
-              <w:rFonts w:ascii="Times New Roman" w:hAnsi="Times New Roman"/>
-              <w:b/>
-              <w:sz w:val="16"/>
-              <w:szCs w:val="16"/>
-            </w:rPr>
-            <w:t>toUpperCase</w:t>
-          </w:r>
-          <w:proofErr w:type="spellEnd"/>
-          <w:r>
-            <w:rPr>
-              <w:rFonts w:ascii="Times New Roman" w:hAnsi="Times New Roman"/>
-              <w:b/>
-              <w:sz w:val="16"/>
-              <w:szCs w:val="16"/>
-            </w:rPr>
-            <w:t>()+++</w:t>
+            <w:t>+++abastecedor.cargo_profesional?.toUpperCase()+++</w:t>
           </w:r>
         </w:p>
       </w:tc>
@@ -2252,27 +2027,7 @@
               <w:szCs w:val="16"/>
               <w:lang w:val="en-US"/>
             </w:rPr>
-            <w:t xml:space="preserve">+++ </w:t>
-          </w:r>
-          <w:proofErr w:type="gramStart"/>
-          <w:r>
-            <w:rPr>
-              <w:rFonts w:ascii="Times New Roman" w:hAnsi="Times New Roman"/>
-              <w:sz w:val="16"/>
-              <w:szCs w:val="16"/>
-              <w:lang w:val="en-US"/>
-            </w:rPr>
-            <w:t>supervisor !</w:t>
-          </w:r>
-          <w:proofErr w:type="gramEnd"/>
-          <w:r>
-            <w:rPr>
-              <w:rFonts w:ascii="Times New Roman" w:hAnsi="Times New Roman"/>
-              <w:sz w:val="16"/>
-              <w:szCs w:val="16"/>
-              <w:lang w:val="en-US"/>
-            </w:rPr>
-            <w:t>= null ? `________________________` : `` +++</w:t>
+            <w:t>+++ supervisor != null ? `________________________` : `` +++</w:t>
           </w:r>
         </w:p>
         <w:p>
@@ -2293,9 +2048,8 @@
               <w:szCs w:val="16"/>
               <w:lang w:val="en-US"/>
             </w:rPr>
-            <w:t xml:space="preserve">+++ </w:t>
-          </w:r>
-          <w:proofErr w:type="gramStart"/>
+            <w:t>+++ supervisor != null ?</w:t>
+          </w:r>
           <w:r>
             <w:rPr>
               <w:rFonts w:ascii="Times New Roman" w:hAnsi="Times New Roman"/>
@@ -2303,9 +2057,8 @@
               <w:szCs w:val="16"/>
               <w:lang w:val="en-US"/>
             </w:rPr>
-            <w:t>supervisor !</w:t>
-          </w:r>
-          <w:proofErr w:type="gramEnd"/>
+            <w:t xml:space="preserve"> `</w:t>
+          </w:r>
           <w:r>
             <w:rPr>
               <w:rFonts w:ascii="Times New Roman" w:hAnsi="Times New Roman"/>
@@ -2313,10 +2066,8 @@
               <w:szCs w:val="16"/>
               <w:lang w:val="en-US"/>
             </w:rPr>
-            <w:t>= null ? `${</w:t>
-          </w:r>
-          <w:proofErr w:type="spellStart"/>
-          <w:proofErr w:type="gramStart"/>
+            <w:t>${supervisor.nombres.toUpperCase()}</w:t>
+          </w:r>
           <w:r>
             <w:rPr>
               <w:rFonts w:ascii="Times New Roman" w:hAnsi="Times New Roman"/>
@@ -2324,27 +2075,7 @@
               <w:szCs w:val="16"/>
               <w:lang w:val="en-US"/>
             </w:rPr>
-            <w:t>supervisor.nombres</w:t>
-          </w:r>
-          <w:proofErr w:type="gramEnd"/>
-          <w:r>
-            <w:rPr>
-              <w:rFonts w:ascii="Times New Roman" w:hAnsi="Times New Roman"/>
-              <w:sz w:val="16"/>
-              <w:szCs w:val="16"/>
-              <w:lang w:val="en-US"/>
-            </w:rPr>
-            <w:t>.toUpperCase</w:t>
-          </w:r>
-          <w:proofErr w:type="spellEnd"/>
-          <w:r>
-            <w:rPr>
-              <w:rFonts w:ascii="Times New Roman" w:hAnsi="Times New Roman"/>
-              <w:sz w:val="16"/>
-              <w:szCs w:val="16"/>
-              <w:lang w:val="en-US"/>
-            </w:rPr>
-            <w:t>()}` : `` +++</w:t>
+            <w:t>` : `` +++</w:t>
           </w:r>
         </w:p>
         <w:p>
@@ -2365,9 +2096,8 @@
               <w:szCs w:val="16"/>
               <w:lang w:val="en-US"/>
             </w:rPr>
-            <w:t xml:space="preserve">+++ </w:t>
-          </w:r>
-          <w:proofErr w:type="gramStart"/>
+            <w:t xml:space="preserve">+++ supervisor </w:t>
+          </w:r>
           <w:r>
             <w:rPr>
               <w:rFonts w:ascii="Times New Roman" w:hAnsi="Times New Roman"/>
@@ -2375,9 +2105,8 @@
               <w:szCs w:val="16"/>
               <w:lang w:val="en-US"/>
             </w:rPr>
-            <w:t>supervisor !</w:t>
-          </w:r>
-          <w:proofErr w:type="gramEnd"/>
+            <w:t>!= null ?</w:t>
+          </w:r>
           <w:r>
             <w:rPr>
               <w:rFonts w:ascii="Times New Roman" w:hAnsi="Times New Roman"/>
@@ -2385,10 +2114,8 @@
               <w:szCs w:val="16"/>
               <w:lang w:val="en-US"/>
             </w:rPr>
-            <w:t>= null ? `${</w:t>
-          </w:r>
-          <w:proofErr w:type="spellStart"/>
-          <w:proofErr w:type="gramStart"/>
+            <w:t xml:space="preserve"> `</w:t>
+          </w:r>
           <w:r>
             <w:rPr>
               <w:rFonts w:ascii="Times New Roman" w:hAnsi="Times New Roman"/>
@@ -2396,9 +2123,8 @@
               <w:szCs w:val="16"/>
               <w:lang w:val="en-US"/>
             </w:rPr>
-            <w:t>supervisor.apellidos</w:t>
-          </w:r>
-          <w:proofErr w:type="gramEnd"/>
+            <w:t>${supervisor.apellidos.toUpperCase()}</w:t>
+          </w:r>
           <w:r>
             <w:rPr>
               <w:rFonts w:ascii="Times New Roman" w:hAnsi="Times New Roman"/>
@@ -2406,17 +2132,7 @@
               <w:szCs w:val="16"/>
               <w:lang w:val="en-US"/>
             </w:rPr>
-            <w:t>.toUpperCase</w:t>
-          </w:r>
-          <w:proofErr w:type="spellEnd"/>
-          <w:r>
-            <w:rPr>
-              <w:rFonts w:ascii="Times New Roman" w:hAnsi="Times New Roman"/>
-              <w:sz w:val="16"/>
-              <w:szCs w:val="16"/>
-              <w:lang w:val="en-US"/>
-            </w:rPr>
-            <w:t>()}` : `` +++</w:t>
+            <w:t>` : `` +++</w:t>
           </w:r>
         </w:p>
         <w:p>
@@ -2439,20 +2155,17 @@
               <w:szCs w:val="16"/>
               <w:lang w:val="en-US"/>
             </w:rPr>
-            <w:t xml:space="preserve">+++ </w:t>
-          </w:r>
-          <w:proofErr w:type="gramStart"/>
-          <w:r>
-            <w:rPr>
-              <w:rFonts w:ascii="Times New Roman" w:hAnsi="Times New Roman"/>
-              <w:b/>
+            <w:t>+++ supervisor != null ?</w:t>
+          </w:r>
+          <w:r>
+            <w:rPr>
+              <w:rFonts w:ascii="Times New Roman" w:hAnsi="Times New Roman"/>
               <w:sz w:val="16"/>
               <w:szCs w:val="16"/>
               <w:lang w:val="en-US"/>
             </w:rPr>
-            <w:t>supervisor !</w:t>
-          </w:r>
-          <w:proofErr w:type="gramEnd"/>
+            <w:t xml:space="preserve"> `</w:t>
+          </w:r>
           <w:r>
             <w:rPr>
               <w:rFonts w:ascii="Times New Roman" w:hAnsi="Times New Roman"/>
@@ -2461,60 +2174,17 @@
               <w:szCs w:val="16"/>
               <w:lang w:val="en-US"/>
             </w:rPr>
-            <w:t>= null ?</w:t>
-          </w:r>
-          <w:r>
-            <w:rPr>
-              <w:rFonts w:ascii="Times New Roman" w:hAnsi="Times New Roman"/>
+            <w:t>${supervisor.grado.nombre.toUpperCase()}</w:t>
+          </w:r>
+          <w:r>
+            <w:rPr>
+              <w:rFonts w:ascii="Times New Roman" w:hAnsi="Times New Roman"/>
+              <w:b/>
               <w:sz w:val="16"/>
               <w:szCs w:val="16"/>
               <w:lang w:val="en-US"/>
             </w:rPr>
-            <w:t xml:space="preserve"> `</w:t>
-          </w:r>
-          <w:r>
-            <w:rPr>
-              <w:rFonts w:ascii="Times New Roman" w:hAnsi="Times New Roman"/>
-              <w:b/>
-              <w:sz w:val="16"/>
-              <w:szCs w:val="16"/>
-              <w:lang w:val="en-US"/>
-            </w:rPr>
-            <w:t>${</w:t>
-          </w:r>
-          <w:proofErr w:type="spellStart"/>
-          <w:proofErr w:type="gramStart"/>
-          <w:r>
-            <w:rPr>
-              <w:rFonts w:ascii="Times New Roman" w:hAnsi="Times New Roman"/>
-              <w:b/>
-              <w:sz w:val="16"/>
-              <w:szCs w:val="16"/>
-              <w:lang w:val="en-US"/>
-            </w:rPr>
-            <w:t>supervisor.grado</w:t>
-          </w:r>
-          <w:proofErr w:type="gramEnd"/>
-          <w:r>
-            <w:rPr>
-              <w:rFonts w:ascii="Times New Roman" w:hAnsi="Times New Roman"/>
-              <w:b/>
-              <w:sz w:val="16"/>
-              <w:szCs w:val="16"/>
-              <w:lang w:val="en-US"/>
-            </w:rPr>
-            <w:t>.nombre.toUpperCase</w:t>
-          </w:r>
-          <w:proofErr w:type="spellEnd"/>
-          <w:r>
-            <w:rPr>
-              <w:rFonts w:ascii="Times New Roman" w:hAnsi="Times New Roman"/>
-              <w:b/>
-              <w:sz w:val="16"/>
-              <w:szCs w:val="16"/>
-              <w:lang w:val="en-US"/>
-            </w:rPr>
-            <w:t>()}` : `` +++</w:t>
+            <w:t>` : `` +++</w:t>
           </w:r>
         </w:p>
         <w:p>
@@ -2536,9 +2206,8 @@
               <w:szCs w:val="16"/>
               <w:lang w:val="en-US"/>
             </w:rPr>
-            <w:t xml:space="preserve">+++ </w:t>
-          </w:r>
-          <w:proofErr w:type="gramStart"/>
+            <w:t>+++ supervisor != null ?</w:t>
+          </w:r>
           <w:r>
             <w:rPr>
               <w:rFonts w:ascii="Times New Roman" w:hAnsi="Times New Roman"/>
@@ -2547,9 +2216,8 @@
               <w:szCs w:val="16"/>
               <w:lang w:val="en-US"/>
             </w:rPr>
-            <w:t>supervisor !</w:t>
-          </w:r>
-          <w:proofErr w:type="gramEnd"/>
+            <w:t xml:space="preserve"> `</w:t>
+          </w:r>
           <w:r>
             <w:rPr>
               <w:rFonts w:ascii="Times New Roman" w:hAnsi="Times New Roman"/>
@@ -2558,9 +2226,8 @@
               <w:szCs w:val="16"/>
               <w:lang w:val="en-US"/>
             </w:rPr>
-            <w:t>= null ? `${</w:t>
-          </w:r>
-          <w:proofErr w:type="gramStart"/>
+            <w:t>${supervisor.cargo_profesional?.toUpperCase()}</w:t>
+          </w:r>
           <w:r>
             <w:rPr>
               <w:rFonts w:ascii="Times New Roman" w:hAnsi="Times New Roman"/>
@@ -2569,62 +2236,7 @@
               <w:szCs w:val="16"/>
               <w:lang w:val="en-US"/>
             </w:rPr>
-            <w:t>supervisor.cargo</w:t>
-          </w:r>
-          <w:proofErr w:type="gramEnd"/>
-          <w:r>
-            <w:rPr>
-              <w:rFonts w:ascii="Times New Roman" w:hAnsi="Times New Roman"/>
-              <w:b/>
-              <w:sz w:val="16"/>
-              <w:szCs w:val="16"/>
-              <w:lang w:val="en-US"/>
-            </w:rPr>
-            <w:t>_</w:t>
-          </w:r>
-          <w:proofErr w:type="spellStart"/>
-          <w:r>
-            <w:rPr>
-              <w:rFonts w:ascii="Times New Roman" w:hAnsi="Times New Roman"/>
-              <w:b/>
-              <w:sz w:val="16"/>
-              <w:szCs w:val="16"/>
-              <w:lang w:val="en-US"/>
-            </w:rPr>
-            <w:t>profesional</w:t>
-          </w:r>
-          <w:proofErr w:type="spellEnd"/>
-          <w:r>
-            <w:rPr>
-              <w:rFonts w:ascii="Times New Roman" w:hAnsi="Times New Roman"/>
-              <w:b/>
-              <w:sz w:val="16"/>
-              <w:szCs w:val="16"/>
-              <w:lang w:val="en-US"/>
-            </w:rPr>
-            <w:t>?.</w:t>
-          </w:r>
-          <w:proofErr w:type="spellStart"/>
-          <w:r>
-            <w:rPr>
-              <w:rFonts w:ascii="Times New Roman" w:hAnsi="Times New Roman"/>
-              <w:b/>
-              <w:sz w:val="16"/>
-              <w:szCs w:val="16"/>
-              <w:lang w:val="en-US"/>
-            </w:rPr>
-            <w:t>toUpperCase</w:t>
-          </w:r>
-          <w:proofErr w:type="spellEnd"/>
-          <w:r>
-            <w:rPr>
-              <w:rFonts w:ascii="Times New Roman" w:hAnsi="Times New Roman"/>
-              <w:b/>
-              <w:sz w:val="16"/>
-              <w:szCs w:val="16"/>
-              <w:lang w:val="en-US"/>
-            </w:rPr>
-            <w:t>()}` : `` +++</w:t>
+            <w:t>` : `` +++</w:t>
           </w:r>
         </w:p>
       </w:tc>
@@ -2667,53 +2279,7 @@
               <w:sz w:val="16"/>
               <w:szCs w:val="16"/>
             </w:rPr>
-            <w:t>+++</w:t>
-          </w:r>
-          <w:proofErr w:type="spellStart"/>
-          <w:proofErr w:type="gramStart"/>
-          <w:r>
-            <w:rPr>
-              <w:rFonts w:ascii="Times New Roman" w:hAnsi="Times New Roman"/>
-              <w:sz w:val="16"/>
-              <w:szCs w:val="16"/>
-            </w:rPr>
-            <w:t>autorizador.nombres</w:t>
-          </w:r>
-          <w:proofErr w:type="gramEnd"/>
-          <w:r>
-            <w:rPr>
-              <w:rFonts w:ascii="Times New Roman" w:hAnsi="Times New Roman"/>
-              <w:sz w:val="16"/>
-              <w:szCs w:val="16"/>
-            </w:rPr>
-            <w:t>.toUpperCase</w:t>
-          </w:r>
-          <w:proofErr w:type="spellEnd"/>
-          <w:r>
-            <w:rPr>
-              <w:rFonts w:ascii="Times New Roman" w:hAnsi="Times New Roman"/>
-              <w:sz w:val="16"/>
-              <w:szCs w:val="16"/>
-            </w:rPr>
-            <w:t>()+++ +++</w:t>
-          </w:r>
-          <w:proofErr w:type="spellStart"/>
-          <w:r>
-            <w:rPr>
-              <w:rFonts w:ascii="Times New Roman" w:hAnsi="Times New Roman"/>
-              <w:sz w:val="16"/>
-              <w:szCs w:val="16"/>
-            </w:rPr>
-            <w:t>autorizador.apellidos.toUpperCase</w:t>
-          </w:r>
-          <w:proofErr w:type="spellEnd"/>
-          <w:r>
-            <w:rPr>
-              <w:rFonts w:ascii="Times New Roman" w:hAnsi="Times New Roman"/>
-              <w:sz w:val="16"/>
-              <w:szCs w:val="16"/>
-            </w:rPr>
-            <w:t>()+++.</w:t>
+            <w:t>+++autorizador.nombres.toUpperCase()+++ +++autorizador.apellidos.toUpperCase()+++.</w:t>
           </w:r>
         </w:p>
         <w:p>
@@ -2734,38 +2300,7 @@
               <w:sz w:val="16"/>
               <w:szCs w:val="16"/>
             </w:rPr>
-            <w:t>+++</w:t>
-          </w:r>
-          <w:proofErr w:type="spellStart"/>
-          <w:proofErr w:type="gramStart"/>
-          <w:r>
-            <w:rPr>
-              <w:rFonts w:ascii="Times New Roman" w:hAnsi="Times New Roman"/>
-              <w:b/>
-              <w:sz w:val="16"/>
-              <w:szCs w:val="16"/>
-            </w:rPr>
-            <w:t>autorizador.grado</w:t>
-          </w:r>
-          <w:proofErr w:type="gramEnd"/>
-          <w:r>
-            <w:rPr>
-              <w:rFonts w:ascii="Times New Roman" w:hAnsi="Times New Roman"/>
-              <w:b/>
-              <w:sz w:val="16"/>
-              <w:szCs w:val="16"/>
-            </w:rPr>
-            <w:t>.nombre.toUpperCase</w:t>
-          </w:r>
-          <w:proofErr w:type="spellEnd"/>
-          <w:r>
-            <w:rPr>
-              <w:rFonts w:ascii="Times New Roman" w:hAnsi="Times New Roman"/>
-              <w:b/>
-              <w:sz w:val="16"/>
-              <w:szCs w:val="16"/>
-            </w:rPr>
-            <w:t>()+++</w:t>
+            <w:t>+++autorizador.grado.nombre.toUpperCase()+++</w:t>
           </w:r>
         </w:p>
         <w:p>
@@ -2785,47 +2320,7 @@
               <w:sz w:val="16"/>
               <w:szCs w:val="16"/>
             </w:rPr>
-            <w:t>+++</w:t>
-          </w:r>
-          <w:proofErr w:type="gramStart"/>
-          <w:r>
-            <w:rPr>
-              <w:rFonts w:ascii="Times New Roman" w:hAnsi="Times New Roman"/>
-              <w:b/>
-              <w:sz w:val="16"/>
-              <w:szCs w:val="16"/>
-            </w:rPr>
-            <w:t>autorizador.cargo</w:t>
-          </w:r>
-          <w:proofErr w:type="gramEnd"/>
-          <w:r>
-            <w:rPr>
-              <w:rFonts w:ascii="Times New Roman" w:hAnsi="Times New Roman"/>
-              <w:b/>
-              <w:sz w:val="16"/>
-              <w:szCs w:val="16"/>
-            </w:rPr>
-            <w:t>_profesional?.</w:t>
-          </w:r>
-          <w:proofErr w:type="spellStart"/>
-          <w:r>
-            <w:rPr>
-              <w:rFonts w:ascii="Times New Roman" w:hAnsi="Times New Roman"/>
-              <w:b/>
-              <w:sz w:val="16"/>
-              <w:szCs w:val="16"/>
-            </w:rPr>
-            <w:t>toUpperCase</w:t>
-          </w:r>
-          <w:proofErr w:type="spellEnd"/>
-          <w:r>
-            <w:rPr>
-              <w:rFonts w:ascii="Times New Roman" w:hAnsi="Times New Roman"/>
-              <w:b/>
-              <w:sz w:val="16"/>
-              <w:szCs w:val="16"/>
-            </w:rPr>
-            <w:t>()+++</w:t>
+            <w:t>+++autorizador.cargo_profesional?.toUpperCase()+++</w:t>
           </w:r>
         </w:p>
       </w:tc>
@@ -2889,7 +2384,15 @@
               <w:b/>
               <w:bCs/>
             </w:rPr>
-            <w:t>ENTREGA:</w:t>
+            <w:t>ENTREGA</w:t>
+          </w:r>
+          <w:r>
+            <w:rPr>
+              <w:rFonts w:ascii="Times New Roman" w:hAnsi="Times New Roman"/>
+              <w:b/>
+              <w:bCs/>
+            </w:rPr>
+            <w:t>:</w:t>
           </w:r>
         </w:p>
       </w:tc>
@@ -2929,7 +2432,6 @@
               <w:szCs w:val="20"/>
             </w:rPr>
           </w:pPr>
-          <w:proofErr w:type="gramStart"/>
           <w:r>
             <w:rPr>
               <w:rFonts w:ascii="Times New Roman" w:hAnsi="Times New Roman"/>
@@ -2937,17 +2439,7 @@
               <w:sz w:val="20"/>
               <w:szCs w:val="20"/>
             </w:rPr>
-            <w:t>NOMBRES  Y</w:t>
-          </w:r>
-          <w:proofErr w:type="gramEnd"/>
-          <w:r>
-            <w:rPr>
-              <w:rFonts w:ascii="Times New Roman" w:hAnsi="Times New Roman"/>
-              <w:b/>
-              <w:sz w:val="20"/>
-              <w:szCs w:val="20"/>
-            </w:rPr>
-            <w:t xml:space="preserve"> APELLIDOS:</w:t>
+            <w:t>NOMBRES  Y APELLIDOS:</w:t>
           </w:r>
         </w:p>
       </w:tc>
@@ -2976,63 +2468,7 @@
               <w:sz w:val="20"/>
               <w:szCs w:val="20"/>
             </w:rPr>
-            <w:t>+++</w:t>
-          </w:r>
-          <w:proofErr w:type="spellStart"/>
-          <w:r>
-            <w:rPr>
-              <w:rFonts w:ascii="Times New Roman" w:hAnsi="Times New Roman"/>
-              <w:b/>
-              <w:bCs/>
-              <w:sz w:val="20"/>
-              <w:szCs w:val="20"/>
-            </w:rPr>
-            <w:t>destinatario_</w:t>
-          </w:r>
-          <w:proofErr w:type="gramStart"/>
-          <w:r>
-            <w:rPr>
-              <w:rFonts w:ascii="Times New Roman" w:hAnsi="Times New Roman"/>
-              <w:b/>
-              <w:bCs/>
-              <w:sz w:val="20"/>
-              <w:szCs w:val="20"/>
-            </w:rPr>
-            <w:t>nombres.toUpperCase</w:t>
-          </w:r>
-          <w:proofErr w:type="spellEnd"/>
-          <w:proofErr w:type="gramEnd"/>
-          <w:r>
-            <w:rPr>
-              <w:rFonts w:ascii="Times New Roman" w:hAnsi="Times New Roman"/>
-              <w:b/>
-              <w:bCs/>
-              <w:sz w:val="20"/>
-              <w:szCs w:val="20"/>
-            </w:rPr>
-            <w:t>()+++ +++</w:t>
-          </w:r>
-          <w:proofErr w:type="spellStart"/>
-          <w:r>
-            <w:rPr>
-              <w:rFonts w:ascii="Times New Roman" w:hAnsi="Times New Roman"/>
-              <w:b/>
-              <w:bCs/>
-              <w:sz w:val="20"/>
-              <w:szCs w:val="20"/>
-            </w:rPr>
-            <w:t>destinatario_apellidos.toUpperCase</w:t>
-          </w:r>
-          <w:proofErr w:type="spellEnd"/>
-          <w:r>
-            <w:rPr>
-              <w:rFonts w:ascii="Times New Roman" w:hAnsi="Times New Roman"/>
-              <w:b/>
-              <w:bCs/>
-              <w:sz w:val="20"/>
-              <w:szCs w:val="20"/>
-            </w:rPr>
-            <w:t>()+++</w:t>
+            <w:t>+++destinatario_nombres.toUpperCase()+++ +++destinatario_apellidos.toUpperCase()+++</w:t>
           </w:r>
         </w:p>
       </w:tc>
@@ -3089,29 +2525,7 @@
               <w:sz w:val="20"/>
               <w:szCs w:val="20"/>
             </w:rPr>
-            <w:t>+++</w:t>
-          </w:r>
-          <w:proofErr w:type="spellStart"/>
-          <w:r>
-            <w:rPr>
-              <w:rFonts w:ascii="Times New Roman" w:hAnsi="Times New Roman"/>
-              <w:b/>
-              <w:bCs/>
-              <w:sz w:val="20"/>
-              <w:szCs w:val="20"/>
-            </w:rPr>
-            <w:t>destinatario_cedula</w:t>
-          </w:r>
-          <w:proofErr w:type="spellEnd"/>
-          <w:r>
-            <w:rPr>
-              <w:rFonts w:ascii="Times New Roman" w:hAnsi="Times New Roman"/>
-              <w:b/>
-              <w:bCs/>
-              <w:sz w:val="20"/>
-              <w:szCs w:val="20"/>
-            </w:rPr>
-            <w:t>+++</w:t>
+            <w:t>+++destinatario_cedula+++</w:t>
           </w:r>
         </w:p>
       </w:tc>
@@ -3168,41 +2582,7 @@
               <w:sz w:val="20"/>
               <w:szCs w:val="20"/>
             </w:rPr>
-            <w:t>+++</w:t>
-          </w:r>
-          <w:proofErr w:type="spellStart"/>
-          <w:r>
-            <w:rPr>
-              <w:rFonts w:ascii="Times New Roman" w:hAnsi="Times New Roman"/>
-              <w:b/>
-              <w:bCs/>
-              <w:sz w:val="20"/>
-              <w:szCs w:val="20"/>
-            </w:rPr>
-            <w:t>destinatario_</w:t>
-          </w:r>
-          <w:proofErr w:type="gramStart"/>
-          <w:r>
-            <w:rPr>
-              <w:rFonts w:ascii="Times New Roman" w:hAnsi="Times New Roman"/>
-              <w:b/>
-              <w:bCs/>
-              <w:sz w:val="20"/>
-              <w:szCs w:val="20"/>
-            </w:rPr>
-            <w:t>grado.toUpperCase</w:t>
-          </w:r>
-          <w:proofErr w:type="spellEnd"/>
-          <w:proofErr w:type="gramEnd"/>
-          <w:r>
-            <w:rPr>
-              <w:rFonts w:ascii="Times New Roman" w:hAnsi="Times New Roman"/>
-              <w:b/>
-              <w:bCs/>
-              <w:sz w:val="20"/>
-              <w:szCs w:val="20"/>
-            </w:rPr>
-            <w:t>()+++</w:t>
+            <w:t>+++destinatario_grado.toUpperCase()+++</w:t>
           </w:r>
         </w:p>
       </w:tc>
@@ -3259,41 +2639,7 @@
               <w:sz w:val="20"/>
               <w:szCs w:val="20"/>
             </w:rPr>
-            <w:t>+++</w:t>
-          </w:r>
-          <w:proofErr w:type="spellStart"/>
-          <w:r>
-            <w:rPr>
-              <w:rFonts w:ascii="Times New Roman" w:hAnsi="Times New Roman"/>
-              <w:b/>
-              <w:bCs/>
-              <w:sz w:val="20"/>
-              <w:szCs w:val="20"/>
-            </w:rPr>
-            <w:t>destinatario_</w:t>
-          </w:r>
-          <w:proofErr w:type="gramStart"/>
-          <w:r>
-            <w:rPr>
-              <w:rFonts w:ascii="Times New Roman" w:hAnsi="Times New Roman"/>
-              <w:b/>
-              <w:bCs/>
-              <w:sz w:val="20"/>
-              <w:szCs w:val="20"/>
-            </w:rPr>
-            <w:t>cargo.toUpperCase</w:t>
-          </w:r>
-          <w:proofErr w:type="spellEnd"/>
-          <w:proofErr w:type="gramEnd"/>
-          <w:r>
-            <w:rPr>
-              <w:rFonts w:ascii="Times New Roman" w:hAnsi="Times New Roman"/>
-              <w:b/>
-              <w:bCs/>
-              <w:sz w:val="20"/>
-              <w:szCs w:val="20"/>
-            </w:rPr>
-            <w:t>()+++</w:t>
+            <w:t>+++destinatario_cargo.toUpperCase()+++</w:t>
           </w:r>
         </w:p>
       </w:tc>
@@ -3350,29 +2696,7 @@
               <w:sz w:val="20"/>
               <w:szCs w:val="20"/>
             </w:rPr>
-            <w:t>+++</w:t>
-          </w:r>
-          <w:proofErr w:type="spellStart"/>
-          <w:r>
-            <w:rPr>
-              <w:rFonts w:ascii="Times New Roman" w:hAnsi="Times New Roman"/>
-              <w:b/>
-              <w:bCs/>
-              <w:sz w:val="20"/>
-              <w:szCs w:val="20"/>
-            </w:rPr>
-            <w:t>destinatario_telefono</w:t>
-          </w:r>
-          <w:proofErr w:type="spellEnd"/>
-          <w:r>
-            <w:rPr>
-              <w:rFonts w:ascii="Times New Roman" w:hAnsi="Times New Roman"/>
-              <w:b/>
-              <w:bCs/>
-              <w:sz w:val="20"/>
-              <w:szCs w:val="20"/>
-            </w:rPr>
-            <w:t>+++</w:t>
+            <w:t>+++destinatario_telefono+++</w:t>
           </w:r>
         </w:p>
       </w:tc>
@@ -3391,7 +2715,7 @@
   <w:footnote w:type="separator" w:id="-1">
     <w:p>
       <w:pPr>
-        <w:spacing w:after="0"/>
+        <w:spacing w:after="0" w:line="240" w:lineRule="auto"/>
       </w:pPr>
       <w:r>
         <w:separator/>
@@ -3401,7 +2725,7 @@
   <w:footnote w:type="continuationSeparator" w:id="0">
     <w:p>
       <w:pPr>
-        <w:spacing w:after="0"/>
+        <w:spacing w:after="0" w:line="240" w:lineRule="auto"/>
       </w:pPr>
       <w:r>
         <w:continuationSeparator/>
@@ -3411,44 +2735,22 @@
 </w:footnotes>
 </file>
 
-<file path=word/numbering.xml><?xml version="1.0" encoding="utf-8"?>
-<w:numbering xmlns:wpc="http://schemas.microsoft.com/office/word/2010/wordprocessingCanvas" xmlns:cx="http://schemas.microsoft.com/office/drawing/2014/chartex" xmlns:cx1="http://schemas.microsoft.com/office/drawing/2015/9/8/chartex" xmlns:cx2="http://schemas.microsoft.com/office/drawing/2015/10/21/chartex" xmlns:cx3="http://schemas.microsoft.com/office/drawing/2016/5/9/chartex" xmlns:cx4="http://schemas.microsoft.com/office/drawing/2016/5/10/chartex" xmlns:cx5="http://schemas.microsoft.com/office/drawing/2016/5/11/chartex" xmlns:cx6="http://schemas.microsoft.com/office/drawing/2016/5/12/chartex" xmlns:cx7="http://schemas.microsoft.com/office/drawing/2016/5/13/chartex" xmlns:cx8="http://schemas.microsoft.com/office/drawing/2016/5/14/chartex" xmlns:mc="http://schemas.openxmlformats.org/markup-compatibility/2006" xmlns:aink="http://schemas.microsoft.com/office/drawing/2016/ink" xmlns:am3d="http://schemas.microsoft.com/office/drawing/2017/model3d" xmlns:o="urn:schemas-microsoft-com:office:office" xmlns:r="http://schemas.openxmlformats.org/officeDocument/2006/relationships" xmlns:m="http://schemas.openxmlformats.org/officeDocument/2006/math" xmlns:v="urn:schemas-microsoft-com:vml" xmlns:wp14="http://schemas.microsoft.com/office/word/2010/wordprocessingDrawing" xmlns:wp="http://schemas.openxmlformats.org/drawingml/2006/wordprocessingDrawing" xmlns:w10="urn:schemas-microsoft-com:office:word" xmlns:w="http://schemas.openxmlformats.org/wordprocessingml/2006/main" xmlns:w14="http://schemas.microsoft.com/office/word/2010/wordml" xmlns:w15="http://schemas.microsoft.com/office/word/2012/wordml" xmlns:w16cex="http://schemas.microsoft.com/office/word/2018/wordml/cex" xmlns:w16cid="http://schemas.microsoft.com/office/word/2016/wordml/cid" xmlns:w16="http://schemas.microsoft.com/office/word/2018/wordml" xmlns:w16sdtdh="http://schemas.microsoft.com/office/word/2020/wordml/sdtdatahash" xmlns:w16se="http://schemas.microsoft.com/office/word/2015/wordml/symex" xmlns:wpg="http://schemas.microsoft.com/office/word/2010/wordprocessingGroup" xmlns:wpi="http://schemas.microsoft.com/office/word/2010/wordprocessingInk" xmlns:wne="http://schemas.microsoft.com/office/word/2006/wordml" xmlns:wps="http://schemas.microsoft.com/office/word/2010/wordprocessingShape" mc:Ignorable="w14 w15 w16se w16cid w16 w16cex w16sdtdh wp14">
-  <w:abstractNum w:abstractNumId="0" w15:restartNumberingAfterBreak="0">
-    <w:nsid w:val="EC5E0776"/>
-    <w:multiLevelType w:val="singleLevel"/>
-    <w:tmpl w:val="EC5E0776"/>
-    <w:lvl w:ilvl="0">
-      <w:start w:val="1"/>
-      <w:numFmt w:val="decimal"/>
-      <w:lvlText w:val="%1"/>
-      <w:lvlJc w:val="left"/>
-      <w:pPr>
-        <w:tabs>
-          <w:tab w:val="left" w:pos="425"/>
-        </w:tabs>
-        <w:ind w:left="425" w:hanging="425"/>
-      </w:pPr>
-      <w:rPr>
-        <w:rFonts w:hint="default"/>
-      </w:rPr>
-    </w:lvl>
-  </w:abstractNum>
-  <w:num w:numId="1">
-    <w:abstractNumId w:val="0"/>
-  </w:num>
-</w:numbering>
-</file>
-
 <file path=word/styles.xml><?xml version="1.0" encoding="utf-8"?>
 <w:styles xmlns:mc="http://schemas.openxmlformats.org/markup-compatibility/2006" xmlns:r="http://schemas.openxmlformats.org/officeDocument/2006/relationships" xmlns:w="http://schemas.openxmlformats.org/wordprocessingml/2006/main" xmlns:w14="http://schemas.microsoft.com/office/word/2010/wordml" xmlns:w15="http://schemas.microsoft.com/office/word/2012/wordml" xmlns:w16cex="http://schemas.microsoft.com/office/word/2018/wordml/cex" xmlns:w16cid="http://schemas.microsoft.com/office/word/2016/wordml/cid" xmlns:w16="http://schemas.microsoft.com/office/word/2018/wordml" xmlns:w16sdtdh="http://schemas.microsoft.com/office/word/2020/wordml/sdtdatahash" xmlns:w16se="http://schemas.microsoft.com/office/word/2015/wordml/symex" mc:Ignorable="w14 w15 w16se w16cid w16 w16cex w16sdtdh">
   <w:docDefaults>
     <w:rPrDefault>
       <w:rPr>
         <w:rFonts w:asciiTheme="minorHAnsi" w:eastAsiaTheme="minorHAnsi" w:hAnsiTheme="minorHAnsi" w:cstheme="minorBidi"/>
+        <w:sz w:val="22"/>
+        <w:szCs w:val="22"/>
         <w:lang w:val="en-US" w:eastAsia="en-US" w:bidi="ar-SA"/>
       </w:rPr>
     </w:rPrDefault>
-    <w:pPrDefault/>
+    <w:pPrDefault>
+      <w:pPr>
+        <w:spacing w:after="160" w:line="259" w:lineRule="auto"/>
+      </w:pPr>
+    </w:pPrDefault>
   </w:docDefaults>
   <w:latentStyles w:defLockedState="0" w:defUIPriority="99" w:defSemiHidden="0" w:defUnhideWhenUsed="0" w:defQFormat="0" w:count="376">
     <w:lsdException w:name="Normal" w:uiPriority="0" w:qFormat="1"/>
@@ -3482,8 +2784,8 @@
     <w:lsdException w:name="Normal Indent" w:semiHidden="1" w:unhideWhenUsed="1"/>
     <w:lsdException w:name="footnote text" w:semiHidden="1" w:unhideWhenUsed="1"/>
     <w:lsdException w:name="annotation text" w:semiHidden="1" w:unhideWhenUsed="1"/>
-    <w:lsdException w:name="header" w:unhideWhenUsed="1" w:qFormat="1"/>
-    <w:lsdException w:name="footer" w:unhideWhenUsed="1"/>
+    <w:lsdException w:name="header" w:semiHidden="1" w:unhideWhenUsed="1"/>
+    <w:lsdException w:name="footer" w:semiHidden="1" w:unhideWhenUsed="1"/>
     <w:lsdException w:name="index heading" w:semiHidden="1" w:unhideWhenUsed="1"/>
     <w:lsdException w:name="caption" w:semiHidden="1" w:uiPriority="35" w:unhideWhenUsed="1" w:qFormat="1"/>
     <w:lsdException w:name="table of figures" w:semiHidden="1" w:unhideWhenUsed="1"/>
@@ -3608,105 +2910,109 @@
     <w:lsdException w:name="Table Grid" w:uiPriority="39"/>
     <w:lsdException w:name="Table Theme" w:semiHidden="1" w:unhideWhenUsed="1"/>
     <w:lsdException w:name="Placeholder Text" w:semiHidden="1"/>
-    <w:lsdException w:name="Light Shading"/>
-    <w:lsdException w:name="Light List"/>
-    <w:lsdException w:name="Light Grid"/>
-    <w:lsdException w:name="Medium Shading 1"/>
-    <w:lsdException w:name="Medium Shading 2"/>
-    <w:lsdException w:name="Medium List 1"/>
-    <w:lsdException w:name="Medium List 2"/>
-    <w:lsdException w:name="Medium Grid 1"/>
-    <w:lsdException w:name="Medium Grid 2"/>
-    <w:lsdException w:name="Medium Grid 3"/>
-    <w:lsdException w:name="Dark List"/>
-    <w:lsdException w:name="Colorful Shading"/>
-    <w:lsdException w:name="Colorful List"/>
-    <w:lsdException w:name="Colorful Grid"/>
-    <w:lsdException w:name="Light Shading Accent 1"/>
-    <w:lsdException w:name="Light List Accent 1"/>
-    <w:lsdException w:name="Light Grid Accent 1"/>
-    <w:lsdException w:name="Medium Shading 1 Accent 1"/>
-    <w:lsdException w:name="Medium Shading 2 Accent 1"/>
-    <w:lsdException w:name="Medium List 1 Accent 1"/>
+    <w:lsdException w:name="No Spacing" w:uiPriority="1" w:qFormat="1"/>
+    <w:lsdException w:name="Light Shading" w:uiPriority="60"/>
+    <w:lsdException w:name="Light List" w:uiPriority="61"/>
+    <w:lsdException w:name="Light Grid" w:uiPriority="62"/>
+    <w:lsdException w:name="Medium Shading 1" w:uiPriority="63"/>
+    <w:lsdException w:name="Medium Shading 2" w:uiPriority="64"/>
+    <w:lsdException w:name="Medium List 1" w:uiPriority="65"/>
+    <w:lsdException w:name="Medium List 2" w:uiPriority="66"/>
+    <w:lsdException w:name="Medium Grid 1" w:uiPriority="67"/>
+    <w:lsdException w:name="Medium Grid 2" w:uiPriority="68"/>
+    <w:lsdException w:name="Medium Grid 3" w:uiPriority="69"/>
+    <w:lsdException w:name="Dark List" w:uiPriority="70"/>
+    <w:lsdException w:name="Colorful Shading" w:uiPriority="71"/>
+    <w:lsdException w:name="Colorful List" w:uiPriority="72"/>
+    <w:lsdException w:name="Colorful Grid" w:uiPriority="73"/>
+    <w:lsdException w:name="Light Shading Accent 1" w:uiPriority="60"/>
+    <w:lsdException w:name="Light List Accent 1" w:uiPriority="61"/>
+    <w:lsdException w:name="Light Grid Accent 1" w:uiPriority="62"/>
+    <w:lsdException w:name="Medium Shading 1 Accent 1" w:uiPriority="63"/>
+    <w:lsdException w:name="Medium Shading 2 Accent 1" w:uiPriority="64"/>
+    <w:lsdException w:name="Medium List 1 Accent 1" w:uiPriority="65"/>
     <w:lsdException w:name="Revision" w:semiHidden="1"/>
-    <w:lsdException w:name="Medium List 2 Accent 1"/>
-    <w:lsdException w:name="Medium Grid 1 Accent 1"/>
-    <w:lsdException w:name="Medium Grid 2 Accent 1"/>
-    <w:lsdException w:name="Medium Grid 3 Accent 1"/>
-    <w:lsdException w:name="Dark List Accent 1"/>
-    <w:lsdException w:name="Colorful Shading Accent 1"/>
-    <w:lsdException w:name="Colorful List Accent 1"/>
-    <w:lsdException w:name="Colorful Grid Accent 1"/>
-    <w:lsdException w:name="Light Shading Accent 2"/>
-    <w:lsdException w:name="Light List Accent 2"/>
-    <w:lsdException w:name="Light Grid Accent 2"/>
-    <w:lsdException w:name="Medium Shading 1 Accent 2"/>
-    <w:lsdException w:name="Medium Shading 2 Accent 2"/>
-    <w:lsdException w:name="Medium List 1 Accent 2"/>
-    <w:lsdException w:name="Medium List 2 Accent 2"/>
-    <w:lsdException w:name="Medium Grid 1 Accent 2"/>
-    <w:lsdException w:name="Medium Grid 2 Accent 2"/>
-    <w:lsdException w:name="Medium Grid 3 Accent 2"/>
-    <w:lsdException w:name="Dark List Accent 2"/>
-    <w:lsdException w:name="Colorful Shading Accent 2"/>
-    <w:lsdException w:name="Colorful List Accent 2"/>
-    <w:lsdException w:name="Colorful Grid Accent 2"/>
-    <w:lsdException w:name="Light Shading Accent 3"/>
-    <w:lsdException w:name="Light List Accent 3"/>
-    <w:lsdException w:name="Light Grid Accent 3"/>
-    <w:lsdException w:name="Medium Shading 1 Accent 3"/>
-    <w:lsdException w:name="Medium Shading 2 Accent 3"/>
-    <w:lsdException w:name="Medium List 1 Accent 3"/>
-    <w:lsdException w:name="Medium List 2 Accent 3"/>
-    <w:lsdException w:name="Medium Grid 1 Accent 3"/>
-    <w:lsdException w:name="Medium Grid 2 Accent 3"/>
-    <w:lsdException w:name="Medium Grid 3 Accent 3"/>
-    <w:lsdException w:name="Dark List Accent 3"/>
-    <w:lsdException w:name="Colorful Shading Accent 3"/>
-    <w:lsdException w:name="Colorful List Accent 3"/>
-    <w:lsdException w:name="Colorful Grid Accent 3"/>
-    <w:lsdException w:name="Light Shading Accent 4"/>
-    <w:lsdException w:name="Light List Accent 4"/>
-    <w:lsdException w:name="Light Grid Accent 4"/>
-    <w:lsdException w:name="Medium Shading 1 Accent 4"/>
-    <w:lsdException w:name="Medium Shading 2 Accent 4"/>
-    <w:lsdException w:name="Medium List 1 Accent 4"/>
-    <w:lsdException w:name="Medium List 2 Accent 4"/>
-    <w:lsdException w:name="Medium Grid 1 Accent 4"/>
-    <w:lsdException w:name="Medium Grid 2 Accent 4"/>
-    <w:lsdException w:name="Medium Grid 3 Accent 4"/>
-    <w:lsdException w:name="Dark List Accent 4"/>
-    <w:lsdException w:name="Colorful Shading Accent 4"/>
-    <w:lsdException w:name="Colorful List Accent 4"/>
-    <w:lsdException w:name="Colorful Grid Accent 4"/>
-    <w:lsdException w:name="Light Shading Accent 5"/>
-    <w:lsdException w:name="Light List Accent 5"/>
-    <w:lsdException w:name="Light Grid Accent 5"/>
-    <w:lsdException w:name="Medium Shading 1 Accent 5"/>
-    <w:lsdException w:name="Medium Shading 2 Accent 5"/>
-    <w:lsdException w:name="Medium List 1 Accent 5"/>
-    <w:lsdException w:name="Medium List 2 Accent 5"/>
-    <w:lsdException w:name="Medium Grid 1 Accent 5"/>
-    <w:lsdException w:name="Medium Grid 2 Accent 5"/>
-    <w:lsdException w:name="Medium Grid 3 Accent 5"/>
-    <w:lsdException w:name="Dark List Accent 5"/>
-    <w:lsdException w:name="Colorful Shading Accent 5"/>
-    <w:lsdException w:name="Colorful List Accent 5"/>
-    <w:lsdException w:name="Colorful Grid Accent 5"/>
-    <w:lsdException w:name="Light Shading Accent 6"/>
-    <w:lsdException w:name="Light List Accent 6"/>
-    <w:lsdException w:name="Light Grid Accent 6"/>
-    <w:lsdException w:name="Medium Shading 1 Accent 6"/>
-    <w:lsdException w:name="Medium Shading 2 Accent 6"/>
-    <w:lsdException w:name="Medium List 1 Accent 6"/>
-    <w:lsdException w:name="Medium List 2 Accent 6"/>
-    <w:lsdException w:name="Medium Grid 1 Accent 6"/>
-    <w:lsdException w:name="Medium Grid 2 Accent 6"/>
-    <w:lsdException w:name="Medium Grid 3 Accent 6"/>
-    <w:lsdException w:name="Dark List Accent 6"/>
-    <w:lsdException w:name="Colorful Shading Accent 6"/>
-    <w:lsdException w:name="Colorful List Accent 6"/>
-    <w:lsdException w:name="Colorful Grid Accent 6"/>
+    <w:lsdException w:name="List Paragraph" w:uiPriority="34" w:qFormat="1"/>
+    <w:lsdException w:name="Quote" w:uiPriority="29" w:qFormat="1"/>
+    <w:lsdException w:name="Intense Quote" w:uiPriority="30" w:qFormat="1"/>
+    <w:lsdException w:name="Medium List 2 Accent 1" w:uiPriority="66"/>
+    <w:lsdException w:name="Medium Grid 1 Accent 1" w:uiPriority="67"/>
+    <w:lsdException w:name="Medium Grid 2 Accent 1" w:uiPriority="68"/>
+    <w:lsdException w:name="Medium Grid 3 Accent 1" w:uiPriority="69"/>
+    <w:lsdException w:name="Dark List Accent 1" w:uiPriority="70"/>
+    <w:lsdException w:name="Colorful Shading Accent 1" w:uiPriority="71"/>
+    <w:lsdException w:name="Colorful List Accent 1" w:uiPriority="72"/>
+    <w:lsdException w:name="Colorful Grid Accent 1" w:uiPriority="73"/>
+    <w:lsdException w:name="Light Shading Accent 2" w:uiPriority="60"/>
+    <w:lsdException w:name="Light List Accent 2" w:uiPriority="61"/>
+    <w:lsdException w:name="Light Grid Accent 2" w:uiPriority="62"/>
+    <w:lsdException w:name="Medium Shading 1 Accent 2" w:uiPriority="63"/>
+    <w:lsdException w:name="Medium Shading 2 Accent 2" w:uiPriority="64"/>
+    <w:lsdException w:name="Medium List 1 Accent 2" w:uiPriority="65"/>
+    <w:lsdException w:name="Medium List 2 Accent 2" w:uiPriority="66"/>
+    <w:lsdException w:name="Medium Grid 1 Accent 2" w:uiPriority="67"/>
+    <w:lsdException w:name="Medium Grid 2 Accent 2" w:uiPriority="68"/>
+    <w:lsdException w:name="Medium Grid 3 Accent 2" w:uiPriority="69"/>
+    <w:lsdException w:name="Dark List Accent 2" w:uiPriority="70"/>
+    <w:lsdException w:name="Colorful Shading Accent 2" w:uiPriority="71"/>
+    <w:lsdException w:name="Colorful List Accent 2" w:uiPriority="72"/>
+    <w:lsdException w:name="Colorful Grid Accent 2" w:uiPriority="73"/>
+    <w:lsdException w:name="Light Shading Accent 3" w:uiPriority="60"/>
+    <w:lsdException w:name="Light List Accent 3" w:uiPriority="61"/>
+    <w:lsdException w:name="Light Grid Accent 3" w:uiPriority="62"/>
+    <w:lsdException w:name="Medium Shading 1 Accent 3" w:uiPriority="63"/>
+    <w:lsdException w:name="Medium Shading 2 Accent 3" w:uiPriority="64"/>
+    <w:lsdException w:name="Medium List 1 Accent 3" w:uiPriority="65"/>
+    <w:lsdException w:name="Medium List 2 Accent 3" w:uiPriority="66"/>
+    <w:lsdException w:name="Medium Grid 1 Accent 3" w:uiPriority="67"/>
+    <w:lsdException w:name="Medium Grid 2 Accent 3" w:uiPriority="68"/>
+    <w:lsdException w:name="Medium Grid 3 Accent 3" w:uiPriority="69"/>
+    <w:lsdException w:name="Dark List Accent 3" w:uiPriority="70"/>
+    <w:lsdException w:name="Colorful Shading Accent 3" w:uiPriority="71"/>
+    <w:lsdException w:name="Colorful List Accent 3" w:uiPriority="72"/>
+    <w:lsdException w:name="Colorful Grid Accent 3" w:uiPriority="73"/>
+    <w:lsdException w:name="Light Shading Accent 4" w:uiPriority="60"/>
+    <w:lsdException w:name="Light List Accent 4" w:uiPriority="61"/>
+    <w:lsdException w:name="Light Grid Accent 4" w:uiPriority="62"/>
+    <w:lsdException w:name="Medium Shading 1 Accent 4" w:uiPriority="63"/>
+    <w:lsdException w:name="Medium Shading 2 Accent 4" w:uiPriority="64"/>
+    <w:lsdException w:name="Medium List 1 Accent 4" w:uiPriority="65"/>
+    <w:lsdException w:name="Medium List 2 Accent 4" w:uiPriority="66"/>
+    <w:lsdException w:name="Medium Grid 1 Accent 4" w:uiPriority="67"/>
+    <w:lsdException w:name="Medium Grid 2 Accent 4" w:uiPriority="68"/>
+    <w:lsdException w:name="Medium Grid 3 Accent 4" w:uiPriority="69"/>
+    <w:lsdException w:name="Dark List Accent 4" w:uiPriority="70"/>
+    <w:lsdException w:name="Colorful Shading Accent 4" w:uiPriority="71"/>
+    <w:lsdException w:name="Colorful List Accent 4" w:uiPriority="72"/>
+    <w:lsdException w:name="Colorful Grid Accent 4" w:uiPriority="73"/>
+    <w:lsdException w:name="Light Shading Accent 5" w:uiPriority="60"/>
+    <w:lsdException w:name="Light List Accent 5" w:uiPriority="61"/>
+    <w:lsdException w:name="Light Grid Accent 5" w:uiPriority="62"/>
+    <w:lsdException w:name="Medium Shading 1 Accent 5" w:uiPriority="63"/>
+    <w:lsdException w:name="Medium Shading 2 Accent 5" w:uiPriority="64"/>
+    <w:lsdException w:name="Medium List 1 Accent 5" w:uiPriority="65"/>
+    <w:lsdException w:name="Medium List 2 Accent 5" w:uiPriority="66"/>
+    <w:lsdException w:name="Medium Grid 1 Accent 5" w:uiPriority="67"/>
+    <w:lsdException w:name="Medium Grid 2 Accent 5" w:uiPriority="68"/>
+    <w:lsdException w:name="Medium Grid 3 Accent 5" w:uiPriority="69"/>
+    <w:lsdException w:name="Dark List Accent 5" w:uiPriority="70"/>
+    <w:lsdException w:name="Colorful Shading Accent 5" w:uiPriority="71"/>
+    <w:lsdException w:name="Colorful List Accent 5" w:uiPriority="72"/>
+    <w:lsdException w:name="Colorful Grid Accent 5" w:uiPriority="73"/>
+    <w:lsdException w:name="Light Shading Accent 6" w:uiPriority="60"/>
+    <w:lsdException w:name="Light List Accent 6" w:uiPriority="61"/>
+    <w:lsdException w:name="Light Grid Accent 6" w:uiPriority="62"/>
+    <w:lsdException w:name="Medium Shading 1 Accent 6" w:uiPriority="63"/>
+    <w:lsdException w:name="Medium Shading 2 Accent 6" w:uiPriority="64"/>
+    <w:lsdException w:name="Medium List 1 Accent 6" w:uiPriority="65"/>
+    <w:lsdException w:name="Medium List 2 Accent 6" w:uiPriority="66"/>
+    <w:lsdException w:name="Medium Grid 1 Accent 6" w:uiPriority="67"/>
+    <w:lsdException w:name="Medium Grid 2 Accent 6" w:uiPriority="68"/>
+    <w:lsdException w:name="Medium Grid 3 Accent 6" w:uiPriority="69"/>
+    <w:lsdException w:name="Dark List Accent 6" w:uiPriority="70"/>
+    <w:lsdException w:name="Colorful Shading Accent 6" w:uiPriority="71"/>
+    <w:lsdException w:name="Colorful List Accent 6" w:uiPriority="72"/>
+    <w:lsdException w:name="Colorful Grid Accent 6" w:uiPriority="73"/>
     <w:lsdException w:name="Subtle Emphasis" w:uiPriority="19" w:qFormat="1"/>
     <w:lsdException w:name="Intense Emphasis" w:uiPriority="21" w:qFormat="1"/>
     <w:lsdException w:name="Subtle Reference" w:uiPriority="31" w:qFormat="1"/>
@@ -3827,13 +3133,12 @@
   <w:style w:type="paragraph" w:default="1" w:styleId="Normal">
     <w:name w:val="Normal"/>
     <w:qFormat/>
+    <w:rsid w:val="0059524E"/>
     <w:pPr>
       <w:spacing w:after="200" w:line="276" w:lineRule="auto"/>
     </w:pPr>
     <w:rPr>
       <w:rFonts w:ascii="Calibri" w:eastAsia="Calibri" w:hAnsi="Calibri" w:cs="Times New Roman"/>
-      <w:sz w:val="22"/>
-      <w:szCs w:val="22"/>
       <w:lang w:val="es-CO"/>
     </w:rPr>
   </w:style>
@@ -3864,39 +3169,14 @@
     <w:semiHidden/>
     <w:unhideWhenUsed/>
   </w:style>
-  <w:style w:type="paragraph" w:styleId="Encabezado">
-    <w:name w:val="header"/>
-    <w:basedOn w:val="Normal"/>
-    <w:link w:val="EncabezadoCar"/>
-    <w:uiPriority w:val="99"/>
-    <w:unhideWhenUsed/>
-    <w:qFormat/>
-    <w:pPr>
-      <w:tabs>
-        <w:tab w:val="center" w:pos="4419"/>
-        <w:tab w:val="right" w:pos="8838"/>
-      </w:tabs>
-      <w:spacing w:after="0" w:line="240" w:lineRule="auto"/>
-    </w:pPr>
-  </w:style>
-  <w:style w:type="paragraph" w:styleId="Piedepgina">
-    <w:name w:val="footer"/>
-    <w:basedOn w:val="Normal"/>
-    <w:link w:val="PiedepginaCar"/>
-    <w:uiPriority w:val="99"/>
-    <w:unhideWhenUsed/>
-    <w:pPr>
-      <w:tabs>
-        <w:tab w:val="center" w:pos="4419"/>
-        <w:tab w:val="right" w:pos="8838"/>
-      </w:tabs>
-      <w:spacing w:after="0" w:line="240" w:lineRule="auto"/>
-    </w:pPr>
-  </w:style>
   <w:style w:type="table" w:styleId="Tablaconcuadrcula">
     <w:name w:val="Table Grid"/>
     <w:basedOn w:val="Tablanormal"/>
     <w:uiPriority w:val="39"/>
+    <w:rsid w:val="0059524E"/>
+    <w:pPr>
+      <w:spacing w:after="0" w:line="240" w:lineRule="auto"/>
+    </w:pPr>
     <w:tblPr>
       <w:tblBorders>
         <w:top w:val="single" w:sz="4" w:space="0" w:color="auto"/>
@@ -3908,22 +3188,53 @@
       </w:tblBorders>
     </w:tblPr>
   </w:style>
+  <w:style w:type="paragraph" w:styleId="Encabezado">
+    <w:name w:val="header"/>
+    <w:basedOn w:val="Normal"/>
+    <w:link w:val="EncabezadoCar"/>
+    <w:uiPriority w:val="99"/>
+    <w:unhideWhenUsed/>
+    <w:rsid w:val="00BB1C70"/>
+    <w:pPr>
+      <w:tabs>
+        <w:tab w:val="center" w:pos="4419"/>
+        <w:tab w:val="right" w:pos="8838"/>
+      </w:tabs>
+      <w:spacing w:after="0" w:line="240" w:lineRule="auto"/>
+    </w:pPr>
+  </w:style>
   <w:style w:type="character" w:customStyle="1" w:styleId="EncabezadoCar">
     <w:name w:val="Encabezado Car"/>
     <w:basedOn w:val="Fuentedeprrafopredeter"/>
     <w:link w:val="Encabezado"/>
     <w:uiPriority w:val="99"/>
+    <w:rsid w:val="00BB1C70"/>
     <w:rPr>
       <w:rFonts w:ascii="Calibri" w:eastAsia="Calibri" w:hAnsi="Calibri" w:cs="Times New Roman"/>
       <w:lang w:val="es-CO"/>
     </w:rPr>
+  </w:style>
+  <w:style w:type="paragraph" w:styleId="Piedepgina">
+    <w:name w:val="footer"/>
+    <w:basedOn w:val="Normal"/>
+    <w:link w:val="PiedepginaCar"/>
+    <w:uiPriority w:val="99"/>
+    <w:unhideWhenUsed/>
+    <w:rsid w:val="00BB1C70"/>
+    <w:pPr>
+      <w:tabs>
+        <w:tab w:val="center" w:pos="4419"/>
+        <w:tab w:val="right" w:pos="8838"/>
+      </w:tabs>
+      <w:spacing w:after="0" w:line="240" w:lineRule="auto"/>
+    </w:pPr>
   </w:style>
   <w:style w:type="character" w:customStyle="1" w:styleId="PiedepginaCar">
     <w:name w:val="Pie de página Car"/>
     <w:basedOn w:val="Fuentedeprrafopredeter"/>
     <w:link w:val="Piedepgina"/>
     <w:uiPriority w:val="99"/>
-    <w:qFormat/>
+    <w:rsid w:val="00BB1C70"/>
     <w:rPr>
       <w:rFonts w:ascii="Calibri" w:eastAsia="Calibri" w:hAnsi="Calibri" w:cs="Times New Roman"/>
       <w:lang w:val="es-CO"/>
@@ -3975,7 +3286,7 @@
     </a:clrScheme>
     <a:fontScheme name="Office">
       <a:majorFont>
-        <a:latin typeface="Calibri Light"/>
+        <a:latin typeface="Calibri Light" panose="020F0302020204030204"/>
         <a:ea typeface=""/>
         <a:cs typeface=""/>
         <a:font script="Jpan" typeface="游ゴシック Light"/>
@@ -4008,9 +3319,26 @@
         <a:font script="Viet" typeface="Times New Roman"/>
         <a:font script="Uigh" typeface="Microsoft Uighur"/>
         <a:font script="Geor" typeface="Sylfaen"/>
+        <a:font script="Armn" typeface="Arial"/>
+        <a:font script="Bugi" typeface="Leelawadee UI"/>
+        <a:font script="Bopo" typeface="Microsoft JhengHei"/>
+        <a:font script="Java" typeface="Javanese Text"/>
+        <a:font script="Lisu" typeface="Segoe UI"/>
+        <a:font script="Mymr" typeface="Myanmar Text"/>
+        <a:font script="Nkoo" typeface="Ebrima"/>
+        <a:font script="Olck" typeface="Nirmala UI"/>
+        <a:font script="Osma" typeface="Ebrima"/>
+        <a:font script="Phag" typeface="Phagspa"/>
+        <a:font script="Syrn" typeface="Estrangelo Edessa"/>
+        <a:font script="Syrj" typeface="Estrangelo Edessa"/>
+        <a:font script="Syre" typeface="Estrangelo Edessa"/>
+        <a:font script="Sora" typeface="Nirmala UI"/>
+        <a:font script="Tale" typeface="Microsoft Tai Le"/>
+        <a:font script="Talu" typeface="Microsoft New Tai Lue"/>
+        <a:font script="Tfng" typeface="Ebrima"/>
       </a:majorFont>
       <a:minorFont>
-        <a:latin typeface="Calibri"/>
+        <a:latin typeface="Calibri" panose="020F0502020204030204"/>
         <a:ea typeface=""/>
         <a:cs typeface=""/>
         <a:font script="Jpan" typeface="游明朝"/>
@@ -4043,6 +3371,23 @@
         <a:font script="Viet" typeface="Arial"/>
         <a:font script="Uigh" typeface="Microsoft Uighur"/>
         <a:font script="Geor" typeface="Sylfaen"/>
+        <a:font script="Armn" typeface="Arial"/>
+        <a:font script="Bugi" typeface="Leelawadee UI"/>
+        <a:font script="Bopo" typeface="Microsoft JhengHei"/>
+        <a:font script="Java" typeface="Javanese Text"/>
+        <a:font script="Lisu" typeface="Segoe UI"/>
+        <a:font script="Mymr" typeface="Myanmar Text"/>
+        <a:font script="Nkoo" typeface="Ebrima"/>
+        <a:font script="Olck" typeface="Nirmala UI"/>
+        <a:font script="Osma" typeface="Ebrima"/>
+        <a:font script="Phag" typeface="Phagspa"/>
+        <a:font script="Syrn" typeface="Estrangelo Edessa"/>
+        <a:font script="Syrj" typeface="Estrangelo Edessa"/>
+        <a:font script="Syre" typeface="Estrangelo Edessa"/>
+        <a:font script="Sora" typeface="Nirmala UI"/>
+        <a:font script="Tale" typeface="Microsoft Tai Le"/>
+        <a:font script="Talu" typeface="Microsoft New Tai Lue"/>
+        <a:font script="Tfng" typeface="Ebrima"/>
       </a:minorFont>
     </a:fontScheme>
     <a:fmtScheme name="Office">
@@ -4185,6 +3530,11 @@
   </a:themeElements>
   <a:objectDefaults/>
   <a:extraClrSchemeLst/>
+  <a:extLst>
+    <a:ext uri="{05A4C25C-085E-4340-85A3-A5531E510DB2}">
+      <thm15:themeFamily xmlns:thm15="http://schemas.microsoft.com/office/thememl/2012/main" name="Office Theme" id="{62F939B6-93AF-4DB8-9C6B-D6C7DFDC589F}" vid="{4A3C46E8-61CC-4603-A589-7422A47A8E4A}"/>
+    </a:ext>
+  </a:extLst>
 </a:theme>
 </file>
 

</xml_diff>

<commit_message>
fix: fix some errors with layouts
</commit_message>
<xml_diff>
--- a/public/guia-recepcion-template.docx
+++ b/public/guia-recepcion-template.docx
@@ -1,6 +1,6 @@
 
 <file path=word/document.xml><?xml version="1.0" encoding="utf-8"?>
-<w:document xmlns:wpc="http://schemas.microsoft.com/office/word/2010/wordprocessingCanvas" xmlns:cx="http://schemas.microsoft.com/office/drawing/2014/chartex" xmlns:cx1="http://schemas.microsoft.com/office/drawing/2015/9/8/chartex" xmlns:cx2="http://schemas.microsoft.com/office/drawing/2015/10/21/chartex" xmlns:cx3="http://schemas.microsoft.com/office/drawing/2016/5/9/chartex" xmlns:cx4="http://schemas.microsoft.com/office/drawing/2016/5/10/chartex" xmlns:cx5="http://schemas.microsoft.com/office/drawing/2016/5/11/chartex" xmlns:cx6="http://schemas.microsoft.com/office/drawing/2016/5/12/chartex" xmlns:cx7="http://schemas.microsoft.com/office/drawing/2016/5/13/chartex" xmlns:cx8="http://schemas.microsoft.com/office/drawing/2016/5/14/chartex" xmlns:mc="http://schemas.openxmlformats.org/markup-compatibility/2006" xmlns:aink="http://schemas.microsoft.com/office/drawing/2016/ink" xmlns:am3d="http://schemas.microsoft.com/office/drawing/2017/model3d" xmlns:o="urn:schemas-microsoft-com:office:office" xmlns:r="http://schemas.openxmlformats.org/officeDocument/2006/relationships" xmlns:m="http://schemas.openxmlformats.org/officeDocument/2006/math" xmlns:v="urn:schemas-microsoft-com:vml" xmlns:wp14="http://schemas.microsoft.com/office/word/2010/wordprocessingDrawing" xmlns:wp="http://schemas.openxmlformats.org/drawingml/2006/wordprocessingDrawing" xmlns:w10="urn:schemas-microsoft-com:office:word" xmlns:w="http://schemas.openxmlformats.org/wordprocessingml/2006/main" xmlns:w14="http://schemas.microsoft.com/office/word/2010/wordml" xmlns:w15="http://schemas.microsoft.com/office/word/2012/wordml" xmlns:w16cex="http://schemas.microsoft.com/office/word/2018/wordml/cex" xmlns:w16cid="http://schemas.microsoft.com/office/word/2016/wordml/cid" xmlns:w16="http://schemas.microsoft.com/office/word/2018/wordml" xmlns:w16sdtdh="http://schemas.microsoft.com/office/word/2020/wordml/sdtdatahash" xmlns:w16se="http://schemas.microsoft.com/office/word/2015/wordml/symex" xmlns:wpg="http://schemas.microsoft.com/office/word/2010/wordprocessingGroup" xmlns:wpi="http://schemas.microsoft.com/office/word/2010/wordprocessingInk" xmlns:wne="http://schemas.microsoft.com/office/word/2006/wordml" xmlns:wps="http://schemas.microsoft.com/office/word/2010/wordprocessingShape" mc:Ignorable="w14 w15 w16se w16cid w16 w16cex w16sdtdh wp14">
+<w:document xmlns:wpc="http://schemas.microsoft.com/office/word/2010/wordprocessingCanvas" xmlns:cx="http://schemas.microsoft.com/office/drawing/2014/chartex" xmlns:cx1="http://schemas.microsoft.com/office/drawing/2015/9/8/chartex" xmlns:cx2="http://schemas.microsoft.com/office/drawing/2015/10/21/chartex" xmlns:cx3="http://schemas.microsoft.com/office/drawing/2016/5/9/chartex" xmlns:cx4="http://schemas.microsoft.com/office/drawing/2016/5/10/chartex" xmlns:cx5="http://schemas.microsoft.com/office/drawing/2016/5/11/chartex" xmlns:cx6="http://schemas.microsoft.com/office/drawing/2016/5/12/chartex" xmlns:cx7="http://schemas.microsoft.com/office/drawing/2016/5/13/chartex" xmlns:cx8="http://schemas.microsoft.com/office/drawing/2016/5/14/chartex" xmlns:mc="http://schemas.openxmlformats.org/markup-compatibility/2006" xmlns:aink="http://schemas.microsoft.com/office/drawing/2016/ink" xmlns:am3d="http://schemas.microsoft.com/office/drawing/2017/model3d" xmlns:o="urn:schemas-microsoft-com:office:office" xmlns:oel="http://schemas.microsoft.com/office/2019/extlst" xmlns:r="http://schemas.openxmlformats.org/officeDocument/2006/relationships" xmlns:m="http://schemas.openxmlformats.org/officeDocument/2006/math" xmlns:v="urn:schemas-microsoft-com:vml" xmlns:wp14="http://schemas.microsoft.com/office/word/2010/wordprocessingDrawing" xmlns:wp="http://schemas.openxmlformats.org/drawingml/2006/wordprocessingDrawing" xmlns:w10="urn:schemas-microsoft-com:office:word" xmlns:w="http://schemas.openxmlformats.org/wordprocessingml/2006/main" xmlns:w14="http://schemas.microsoft.com/office/word/2010/wordml" xmlns:w15="http://schemas.microsoft.com/office/word/2012/wordml" xmlns:w16cex="http://schemas.microsoft.com/office/word/2018/wordml/cex" xmlns:w16cid="http://schemas.microsoft.com/office/word/2016/wordml/cid" xmlns:w16="http://schemas.microsoft.com/office/word/2018/wordml" xmlns:w16sdtdh="http://schemas.microsoft.com/office/word/2020/wordml/sdtdatahash" xmlns:w16se="http://schemas.microsoft.com/office/word/2015/wordml/symex" xmlns:wpg="http://schemas.microsoft.com/office/word/2010/wordprocessingGroup" xmlns:wpi="http://schemas.microsoft.com/office/word/2010/wordprocessingInk" xmlns:wne="http://schemas.microsoft.com/office/word/2006/wordml" xmlns:wps="http://schemas.microsoft.com/office/word/2010/wordprocessingShape" mc:Ignorable="w14 w15 w16se w16cid w16 w16cex w16sdtdh wp14">
   <w:body>
     <w:p>
       <w:pPr>
@@ -218,7 +218,67 @@
           <w:szCs w:val="18"/>
           <w:lang w:val="es-419"/>
         </w:rPr>
-        <w:t>BAEL, +++fecha_actual+++ / +++mes_actual+++ / +++anio_actual+++</w:t>
+        <w:t>BAEL, +++</w:t>
+      </w:r>
+      <w:proofErr w:type="spellStart"/>
+      <w:r>
+        <w:rPr>
+          <w:rFonts w:ascii="Times New Roman" w:hAnsi="Times New Roman"/>
+          <w:sz w:val="18"/>
+          <w:szCs w:val="18"/>
+          <w:lang w:val="es-419"/>
+        </w:rPr>
+        <w:t>fecha_actual</w:t>
+      </w:r>
+      <w:proofErr w:type="spellEnd"/>
+      <w:r>
+        <w:rPr>
+          <w:rFonts w:ascii="Times New Roman" w:hAnsi="Times New Roman"/>
+          <w:sz w:val="18"/>
+          <w:szCs w:val="18"/>
+          <w:lang w:val="es-419"/>
+        </w:rPr>
+        <w:t>+++ / +++</w:t>
+      </w:r>
+      <w:proofErr w:type="spellStart"/>
+      <w:r>
+        <w:rPr>
+          <w:rFonts w:ascii="Times New Roman" w:hAnsi="Times New Roman"/>
+          <w:sz w:val="18"/>
+          <w:szCs w:val="18"/>
+          <w:lang w:val="es-419"/>
+        </w:rPr>
+        <w:t>mes_actual</w:t>
+      </w:r>
+      <w:proofErr w:type="spellEnd"/>
+      <w:r>
+        <w:rPr>
+          <w:rFonts w:ascii="Times New Roman" w:hAnsi="Times New Roman"/>
+          <w:sz w:val="18"/>
+          <w:szCs w:val="18"/>
+          <w:lang w:val="es-419"/>
+        </w:rPr>
+        <w:t>+++ / +++</w:t>
+      </w:r>
+      <w:proofErr w:type="spellStart"/>
+      <w:r>
+        <w:rPr>
+          <w:rFonts w:ascii="Times New Roman" w:hAnsi="Times New Roman"/>
+          <w:sz w:val="18"/>
+          <w:szCs w:val="18"/>
+          <w:lang w:val="es-419"/>
+        </w:rPr>
+        <w:t>anio_actual</w:t>
+      </w:r>
+      <w:proofErr w:type="spellEnd"/>
+      <w:r>
+        <w:rPr>
+          <w:rFonts w:ascii="Times New Roman" w:hAnsi="Times New Roman"/>
+          <w:sz w:val="18"/>
+          <w:szCs w:val="18"/>
+          <w:lang w:val="es-419"/>
+        </w:rPr>
+        <w:t>+++</w:t>
       </w:r>
     </w:p>
     <w:p>
@@ -312,6 +372,7 @@
           <w:lang w:val="es-419"/>
         </w:rPr>
       </w:pPr>
+      <w:proofErr w:type="spellStart"/>
       <w:r>
         <w:rPr>
           <w:rFonts w:ascii="Times New Roman" w:hAnsi="Times New Roman"/>
@@ -321,7 +382,67 @@
           <w:szCs w:val="18"/>
           <w:lang w:val="es-419"/>
         </w:rPr>
-        <w:t>Nº: CSL-SERABAST-+++codigo+++-+++anio_actual+++</w:t>
+        <w:t>Nº</w:t>
+      </w:r>
+      <w:proofErr w:type="spellEnd"/>
+      <w:r>
+        <w:rPr>
+          <w:rFonts w:ascii="Times New Roman" w:hAnsi="Times New Roman"/>
+          <w:b/>
+          <w:bCs/>
+          <w:sz w:val="18"/>
+          <w:szCs w:val="18"/>
+          <w:lang w:val="es-419"/>
+        </w:rPr>
+        <w:t>: CSL-SERABAST-+++</w:t>
+      </w:r>
+      <w:proofErr w:type="spellStart"/>
+      <w:r>
+        <w:rPr>
+          <w:rFonts w:ascii="Times New Roman" w:hAnsi="Times New Roman"/>
+          <w:b/>
+          <w:bCs/>
+          <w:sz w:val="18"/>
+          <w:szCs w:val="18"/>
+          <w:lang w:val="es-419"/>
+        </w:rPr>
+        <w:t>codigo</w:t>
+      </w:r>
+      <w:proofErr w:type="spellEnd"/>
+      <w:r>
+        <w:rPr>
+          <w:rFonts w:ascii="Times New Roman" w:hAnsi="Times New Roman"/>
+          <w:b/>
+          <w:bCs/>
+          <w:sz w:val="18"/>
+          <w:szCs w:val="18"/>
+          <w:lang w:val="es-419"/>
+        </w:rPr>
+        <w:t>+++-+++</w:t>
+      </w:r>
+      <w:proofErr w:type="spellStart"/>
+      <w:r>
+        <w:rPr>
+          <w:rFonts w:ascii="Times New Roman" w:hAnsi="Times New Roman"/>
+          <w:b/>
+          <w:bCs/>
+          <w:sz w:val="18"/>
+          <w:szCs w:val="18"/>
+          <w:lang w:val="es-419"/>
+        </w:rPr>
+        <w:t>anio_actual</w:t>
+      </w:r>
+      <w:proofErr w:type="spellEnd"/>
+      <w:r>
+        <w:rPr>
+          <w:rFonts w:ascii="Times New Roman" w:hAnsi="Times New Roman"/>
+          <w:b/>
+          <w:bCs/>
+          <w:sz w:val="18"/>
+          <w:szCs w:val="18"/>
+          <w:lang w:val="es-419"/>
+        </w:rPr>
+        <w:t>+++</w:t>
       </w:r>
     </w:p>
     <w:p>
@@ -451,6 +572,7 @@
         </w:rPr>
         <w:t>Cumpliendo instrucciones del ciudadano +++</w:t>
       </w:r>
+      <w:proofErr w:type="spellStart"/>
       <w:r>
         <w:rPr>
           <w:rFonts w:ascii="Times New Roman" w:hAnsi="Times New Roman"/>
@@ -459,16 +581,9 @@
           <w:sz w:val="18"/>
           <w:szCs w:val="18"/>
         </w:rPr>
-        <w:t>autorizador.grado.abreviatura.toUpperCase()</w:t>
-      </w:r>
-      <w:r>
-        <w:rPr>
-          <w:rFonts w:ascii="Times New Roman" w:hAnsi="Times New Roman"/>
-          <w:sz w:val="18"/>
-          <w:szCs w:val="18"/>
-        </w:rPr>
-        <w:t>+++ +++</w:t>
-      </w:r>
+        <w:t>autorizador.grado.abreviatura.toUpperCase</w:t>
+      </w:r>
+      <w:proofErr w:type="spellEnd"/>
       <w:r>
         <w:rPr>
           <w:rFonts w:ascii="Times New Roman" w:hAnsi="Times New Roman"/>
@@ -477,7 +592,7 @@
           <w:sz w:val="18"/>
           <w:szCs w:val="18"/>
         </w:rPr>
-        <w:t>autorizador.nombres.toUpperCase()</w:t>
+        <w:t>()</w:t>
       </w:r>
       <w:r>
         <w:rPr>
@@ -487,6 +602,7 @@
         </w:rPr>
         <w:t>+++ +++</w:t>
       </w:r>
+      <w:proofErr w:type="spellStart"/>
       <w:r>
         <w:rPr>
           <w:rFonts w:ascii="Times New Roman" w:hAnsi="Times New Roman"/>
@@ -495,16 +611,9 @@
           <w:sz w:val="18"/>
           <w:szCs w:val="18"/>
         </w:rPr>
-        <w:t>autorizador.apellidos.toUpperCase()</w:t>
-      </w:r>
-      <w:r>
-        <w:rPr>
-          <w:rFonts w:ascii="Times New Roman" w:hAnsi="Times New Roman"/>
-          <w:sz w:val="18"/>
-          <w:szCs w:val="18"/>
-        </w:rPr>
-        <w:t>+++, titular de la cedula de identidad Nº: +++</w:t>
-      </w:r>
+        <w:t>autorizador.nombres.toUpperCase</w:t>
+      </w:r>
+      <w:proofErr w:type="spellEnd"/>
       <w:r>
         <w:rPr>
           <w:rFonts w:ascii="Times New Roman" w:hAnsi="Times New Roman"/>
@@ -513,16 +622,17 @@
           <w:sz w:val="18"/>
           <w:szCs w:val="18"/>
         </w:rPr>
-        <w:t>autorizador.tipo_cedula</w:t>
-      </w:r>
-      <w:r>
-        <w:rPr>
-          <w:rFonts w:ascii="Times New Roman" w:hAnsi="Times New Roman"/>
-          <w:sz w:val="18"/>
-          <w:szCs w:val="18"/>
-        </w:rPr>
-        <w:t>+++- +++</w:t>
-      </w:r>
+        <w:t>()</w:t>
+      </w:r>
+      <w:r>
+        <w:rPr>
+          <w:rFonts w:ascii="Times New Roman" w:hAnsi="Times New Roman"/>
+          <w:sz w:val="18"/>
+          <w:szCs w:val="18"/>
+        </w:rPr>
+        <w:t>+++ +++</w:t>
+      </w:r>
+      <w:proofErr w:type="spellStart"/>
       <w:r>
         <w:rPr>
           <w:rFonts w:ascii="Times New Roman" w:hAnsi="Times New Roman"/>
@@ -531,8 +641,77 @@
           <w:sz w:val="18"/>
           <w:szCs w:val="18"/>
         </w:rPr>
+        <w:t>autorizador.apellidos.toUpperCase</w:t>
+      </w:r>
+      <w:proofErr w:type="spellEnd"/>
+      <w:r>
+        <w:rPr>
+          <w:rFonts w:ascii="Times New Roman" w:hAnsi="Times New Roman"/>
+          <w:b/>
+          <w:bCs/>
+          <w:sz w:val="18"/>
+          <w:szCs w:val="18"/>
+        </w:rPr>
+        <w:t>()</w:t>
+      </w:r>
+      <w:r>
+        <w:rPr>
+          <w:rFonts w:ascii="Times New Roman" w:hAnsi="Times New Roman"/>
+          <w:sz w:val="18"/>
+          <w:szCs w:val="18"/>
+        </w:rPr>
+        <w:t xml:space="preserve">+++, titular de la cedula de identidad </w:t>
+      </w:r>
+      <w:proofErr w:type="spellStart"/>
+      <w:r>
+        <w:rPr>
+          <w:rFonts w:ascii="Times New Roman" w:hAnsi="Times New Roman"/>
+          <w:sz w:val="18"/>
+          <w:szCs w:val="18"/>
+        </w:rPr>
+        <w:t>Nº</w:t>
+      </w:r>
+      <w:proofErr w:type="spellEnd"/>
+      <w:r>
+        <w:rPr>
+          <w:rFonts w:ascii="Times New Roman" w:hAnsi="Times New Roman"/>
+          <w:sz w:val="18"/>
+          <w:szCs w:val="18"/>
+        </w:rPr>
+        <w:t>: +++</w:t>
+      </w:r>
+      <w:proofErr w:type="spellStart"/>
+      <w:r>
+        <w:rPr>
+          <w:rFonts w:ascii="Times New Roman" w:hAnsi="Times New Roman"/>
+          <w:b/>
+          <w:bCs/>
+          <w:sz w:val="18"/>
+          <w:szCs w:val="18"/>
+        </w:rPr>
+        <w:t>autorizador.tipo_cedula</w:t>
+      </w:r>
+      <w:proofErr w:type="spellEnd"/>
+      <w:r>
+        <w:rPr>
+          <w:rFonts w:ascii="Times New Roman" w:hAnsi="Times New Roman"/>
+          <w:sz w:val="18"/>
+          <w:szCs w:val="18"/>
+        </w:rPr>
+        <w:t>+++- +++</w:t>
+      </w:r>
+      <w:proofErr w:type="spellStart"/>
+      <w:r>
+        <w:rPr>
+          <w:rFonts w:ascii="Times New Roman" w:hAnsi="Times New Roman"/>
+          <w:b/>
+          <w:bCs/>
+          <w:sz w:val="18"/>
+          <w:szCs w:val="18"/>
+        </w:rPr>
         <w:t>autorizador.cedula</w:t>
       </w:r>
+      <w:proofErr w:type="spellEnd"/>
       <w:r>
         <w:rPr>
           <w:rFonts w:ascii="Times New Roman" w:hAnsi="Times New Roman"/>
@@ -547,7 +726,15 @@
           <w:sz w:val="18"/>
           <w:szCs w:val="18"/>
         </w:rPr>
-        <w:t>la recepci+</w:t>
+        <w:t>la recepci</w:t>
+      </w:r>
+      <w:r>
+        <w:rPr>
+          <w:rFonts w:ascii="Times New Roman" w:hAnsi="Times New Roman"/>
+          <w:sz w:val="18"/>
+          <w:szCs w:val="18"/>
+        </w:rPr>
+        <w:t xml:space="preserve">ón </w:t>
       </w:r>
       <w:r>
         <w:rPr>
@@ -664,6 +851,7 @@
                 <w:szCs w:val="16"/>
               </w:rPr>
             </w:pPr>
+            <w:proofErr w:type="spellStart"/>
             <w:r>
               <w:rPr>
                 <w:rFonts w:ascii="Times New Roman" w:hAnsi="Times New Roman"/>
@@ -674,6 +862,7 @@
               </w:rPr>
               <w:t>N°PARTE</w:t>
             </w:r>
+            <w:proofErr w:type="spellEnd"/>
           </w:p>
         </w:tc>
         <w:tc>
@@ -880,7 +1069,25 @@
                 <w:sz w:val="18"/>
                 <w:szCs w:val="18"/>
               </w:rPr>
-              <w:t>+++FOR renglon IN renglones+++</w:t>
+              <w:t xml:space="preserve">+++FOR </w:t>
+            </w:r>
+            <w:proofErr w:type="spellStart"/>
+            <w:r>
+              <w:rPr>
+                <w:rFonts w:ascii="Times New Roman" w:hAnsi="Times New Roman"/>
+                <w:sz w:val="18"/>
+                <w:szCs w:val="18"/>
+              </w:rPr>
+              <w:t>renglon</w:t>
+            </w:r>
+            <w:proofErr w:type="spellEnd"/>
+            <w:r>
+              <w:rPr>
+                <w:rFonts w:ascii="Times New Roman" w:hAnsi="Times New Roman"/>
+                <w:sz w:val="18"/>
+                <w:szCs w:val="18"/>
+              </w:rPr>
+              <w:t xml:space="preserve"> IN renglones+++</w:t>
             </w:r>
           </w:p>
         </w:tc>
@@ -1115,6 +1322,7 @@
               </w:rPr>
               <w:t>=$</w:t>
             </w:r>
+            <w:proofErr w:type="spellStart"/>
             <w:r>
               <w:rPr>
                 <w:rFonts w:ascii="Times New Roman" w:hAnsi="Times New Roman"/>
@@ -1133,6 +1341,7 @@
               </w:rPr>
               <w:t>renglon.numero_parte</w:t>
             </w:r>
+            <w:proofErr w:type="spellEnd"/>
             <w:r>
               <w:rPr>
                 <w:rFonts w:ascii="Times New Roman" w:hAnsi="Times New Roman"/>
@@ -1189,6 +1398,7 @@
               </w:rPr>
               <w:t>=$</w:t>
             </w:r>
+            <w:proofErr w:type="spellStart"/>
             <w:r>
               <w:rPr>
                 <w:rFonts w:ascii="Times New Roman" w:hAnsi="Times New Roman"/>
@@ -1207,6 +1417,7 @@
               </w:rPr>
               <w:t>renglon.descripcion</w:t>
             </w:r>
+            <w:proofErr w:type="spellEnd"/>
             <w:r>
               <w:rPr>
                 <w:rFonts w:ascii="Times New Roman" w:hAnsi="Times New Roman"/>
@@ -1263,6 +1474,7 @@
               </w:rPr>
               <w:t>=$</w:t>
             </w:r>
+            <w:proofErr w:type="spellStart"/>
             <w:r>
               <w:rPr>
                 <w:rFonts w:ascii="Times New Roman" w:hAnsi="Times New Roman"/>
@@ -1281,6 +1493,7 @@
               </w:rPr>
               <w:t>cantidad</w:t>
             </w:r>
+            <w:proofErr w:type="spellEnd"/>
             <w:r>
               <w:rPr>
                 <w:rFonts w:ascii="Times New Roman" w:hAnsi="Times New Roman"/>
@@ -1326,7 +1539,27 @@
                 <w:szCs w:val="18"/>
                 <w:lang w:val="es-419"/>
               </w:rPr>
-              <w:t>+++=$renglon.renglon.unidad_empaque.abreviacion +++</w:t>
+              <w:t>+++=$</w:t>
+            </w:r>
+            <w:proofErr w:type="spellStart"/>
+            <w:r>
+              <w:rPr>
+                <w:rFonts w:ascii="Times New Roman" w:hAnsi="Times New Roman"/>
+                <w:sz w:val="18"/>
+                <w:szCs w:val="18"/>
+                <w:lang w:val="es-419"/>
+              </w:rPr>
+              <w:t>renglon.renglon.unidad_empaque.abreviacion</w:t>
+            </w:r>
+            <w:proofErr w:type="spellEnd"/>
+            <w:r>
+              <w:rPr>
+                <w:rFonts w:ascii="Times New Roman" w:hAnsi="Times New Roman"/>
+                <w:sz w:val="18"/>
+                <w:szCs w:val="18"/>
+                <w:lang w:val="es-419"/>
+              </w:rPr>
+              <w:t xml:space="preserve"> +++</w:t>
             </w:r>
           </w:p>
           <w:p>
@@ -1376,6 +1609,7 @@
               </w:rPr>
               <w:t>=$</w:t>
             </w:r>
+            <w:proofErr w:type="spellStart"/>
             <w:r>
               <w:rPr>
                 <w:rFonts w:ascii="Times New Roman" w:hAnsi="Times New Roman"/>
@@ -1394,6 +1628,7 @@
               </w:rPr>
               <w:t>renglon.clasificacion.nombre</w:t>
             </w:r>
+            <w:proofErr w:type="spellEnd"/>
             <w:r>
               <w:rPr>
                 <w:rFonts w:ascii="Times New Roman" w:hAnsi="Times New Roman"/>
@@ -1439,7 +1674,27 @@
                 <w:szCs w:val="18"/>
                 <w:lang w:val="en-US"/>
               </w:rPr>
-              <w:t>+++=$renglon.seriales.join(', ')+++</w:t>
+              <w:t>+++=$</w:t>
+            </w:r>
+            <w:proofErr w:type="spellStart"/>
+            <w:r>
+              <w:rPr>
+                <w:rFonts w:ascii="Times New Roman" w:hAnsi="Times New Roman"/>
+                <w:sz w:val="18"/>
+                <w:szCs w:val="18"/>
+                <w:lang w:val="en-US"/>
+              </w:rPr>
+              <w:t>renglon.seriales.join</w:t>
+            </w:r>
+            <w:proofErr w:type="spellEnd"/>
+            <w:r>
+              <w:rPr>
+                <w:rFonts w:ascii="Times New Roman" w:hAnsi="Times New Roman"/>
+                <w:sz w:val="18"/>
+                <w:szCs w:val="18"/>
+                <w:lang w:val="en-US"/>
+              </w:rPr>
+              <w:t>(', ')+++</w:t>
             </w:r>
           </w:p>
           <w:p>
@@ -1489,6 +1744,7 @@
               </w:rPr>
               <w:t>=$</w:t>
             </w:r>
+            <w:proofErr w:type="spellStart"/>
             <w:r>
               <w:rPr>
                 <w:rFonts w:ascii="Times New Roman" w:hAnsi="Times New Roman"/>
@@ -1507,6 +1763,7 @@
               </w:rPr>
               <w:t>observacion</w:t>
             </w:r>
+            <w:proofErr w:type="spellEnd"/>
             <w:r>
               <w:rPr>
                 <w:rFonts w:ascii="Times New Roman" w:hAnsi="Times New Roman"/>
@@ -1555,7 +1812,27 @@
                 <w:szCs w:val="20"/>
                 <w:lang w:val="en-US"/>
               </w:rPr>
-              <w:t>+++ END-FOR renglon+++</w:t>
+              <w:t xml:space="preserve">+++ END-FOR </w:t>
+            </w:r>
+            <w:proofErr w:type="spellStart"/>
+            <w:r>
+              <w:rPr>
+                <w:rFonts w:ascii="Times New Roman" w:hAnsi="Times New Roman"/>
+                <w:sz w:val="20"/>
+                <w:szCs w:val="20"/>
+                <w:lang w:val="en-US"/>
+              </w:rPr>
+              <w:t>renglon</w:t>
+            </w:r>
+            <w:proofErr w:type="spellEnd"/>
+            <w:r>
+              <w:rPr>
+                <w:rFonts w:ascii="Times New Roman" w:hAnsi="Times New Roman"/>
+                <w:sz w:val="20"/>
+                <w:szCs w:val="20"/>
+                <w:lang w:val="en-US"/>
+              </w:rPr>
+              <w:t>+++</w:t>
             </w:r>
           </w:p>
         </w:tc>
@@ -1704,7 +1981,7 @@
 </file>
 
 <file path=word/endnotes.xml><?xml version="1.0" encoding="utf-8"?>
-<w:endnotes xmlns:wpc="http://schemas.microsoft.com/office/word/2010/wordprocessingCanvas" xmlns:cx="http://schemas.microsoft.com/office/drawing/2014/chartex" xmlns:cx1="http://schemas.microsoft.com/office/drawing/2015/9/8/chartex" xmlns:cx2="http://schemas.microsoft.com/office/drawing/2015/10/21/chartex" xmlns:cx3="http://schemas.microsoft.com/office/drawing/2016/5/9/chartex" xmlns:cx4="http://schemas.microsoft.com/office/drawing/2016/5/10/chartex" xmlns:cx5="http://schemas.microsoft.com/office/drawing/2016/5/11/chartex" xmlns:cx6="http://schemas.microsoft.com/office/drawing/2016/5/12/chartex" xmlns:cx7="http://schemas.microsoft.com/office/drawing/2016/5/13/chartex" xmlns:cx8="http://schemas.microsoft.com/office/drawing/2016/5/14/chartex" xmlns:mc="http://schemas.openxmlformats.org/markup-compatibility/2006" xmlns:aink="http://schemas.microsoft.com/office/drawing/2016/ink" xmlns:am3d="http://schemas.microsoft.com/office/drawing/2017/model3d" xmlns:o="urn:schemas-microsoft-com:office:office" xmlns:r="http://schemas.openxmlformats.org/officeDocument/2006/relationships" xmlns:m="http://schemas.openxmlformats.org/officeDocument/2006/math" xmlns:v="urn:schemas-microsoft-com:vml" xmlns:wp14="http://schemas.microsoft.com/office/word/2010/wordprocessingDrawing" xmlns:wp="http://schemas.openxmlformats.org/drawingml/2006/wordprocessingDrawing" xmlns:w10="urn:schemas-microsoft-com:office:word" xmlns:w="http://schemas.openxmlformats.org/wordprocessingml/2006/main" xmlns:w14="http://schemas.microsoft.com/office/word/2010/wordml" xmlns:w15="http://schemas.microsoft.com/office/word/2012/wordml" xmlns:w16cex="http://schemas.microsoft.com/office/word/2018/wordml/cex" xmlns:w16cid="http://schemas.microsoft.com/office/word/2016/wordml/cid" xmlns:w16="http://schemas.microsoft.com/office/word/2018/wordml" xmlns:w16sdtdh="http://schemas.microsoft.com/office/word/2020/wordml/sdtdatahash" xmlns:w16se="http://schemas.microsoft.com/office/word/2015/wordml/symex" xmlns:wpg="http://schemas.microsoft.com/office/word/2010/wordprocessingGroup" xmlns:wpi="http://schemas.microsoft.com/office/word/2010/wordprocessingInk" xmlns:wne="http://schemas.microsoft.com/office/word/2006/wordml" xmlns:wps="http://schemas.microsoft.com/office/word/2010/wordprocessingShape" mc:Ignorable="w14 w15 w16se w16cid w16 w16cex w16sdtdh wp14">
+<w:endnotes xmlns:wpc="http://schemas.microsoft.com/office/word/2010/wordprocessingCanvas" xmlns:cx="http://schemas.microsoft.com/office/drawing/2014/chartex" xmlns:cx1="http://schemas.microsoft.com/office/drawing/2015/9/8/chartex" xmlns:cx2="http://schemas.microsoft.com/office/drawing/2015/10/21/chartex" xmlns:cx3="http://schemas.microsoft.com/office/drawing/2016/5/9/chartex" xmlns:cx4="http://schemas.microsoft.com/office/drawing/2016/5/10/chartex" xmlns:cx5="http://schemas.microsoft.com/office/drawing/2016/5/11/chartex" xmlns:cx6="http://schemas.microsoft.com/office/drawing/2016/5/12/chartex" xmlns:cx7="http://schemas.microsoft.com/office/drawing/2016/5/13/chartex" xmlns:cx8="http://schemas.microsoft.com/office/drawing/2016/5/14/chartex" xmlns:mc="http://schemas.openxmlformats.org/markup-compatibility/2006" xmlns:aink="http://schemas.microsoft.com/office/drawing/2016/ink" xmlns:am3d="http://schemas.microsoft.com/office/drawing/2017/model3d" xmlns:o="urn:schemas-microsoft-com:office:office" xmlns:oel="http://schemas.microsoft.com/office/2019/extlst" xmlns:r="http://schemas.openxmlformats.org/officeDocument/2006/relationships" xmlns:m="http://schemas.openxmlformats.org/officeDocument/2006/math" xmlns:v="urn:schemas-microsoft-com:vml" xmlns:wp14="http://schemas.microsoft.com/office/word/2010/wordprocessingDrawing" xmlns:wp="http://schemas.openxmlformats.org/drawingml/2006/wordprocessingDrawing" xmlns:w10="urn:schemas-microsoft-com:office:word" xmlns:w="http://schemas.openxmlformats.org/wordprocessingml/2006/main" xmlns:w14="http://schemas.microsoft.com/office/word/2010/wordml" xmlns:w15="http://schemas.microsoft.com/office/word/2012/wordml" xmlns:w16cex="http://schemas.microsoft.com/office/word/2018/wordml/cex" xmlns:w16cid="http://schemas.microsoft.com/office/word/2016/wordml/cid" xmlns:w16="http://schemas.microsoft.com/office/word/2018/wordml" xmlns:w16sdtdh="http://schemas.microsoft.com/office/word/2020/wordml/sdtdatahash" xmlns:w16se="http://schemas.microsoft.com/office/word/2015/wordml/symex" xmlns:wpg="http://schemas.microsoft.com/office/word/2010/wordprocessingGroup" xmlns:wpi="http://schemas.microsoft.com/office/word/2010/wordprocessingInk" xmlns:wne="http://schemas.microsoft.com/office/word/2006/wordml" xmlns:wps="http://schemas.microsoft.com/office/word/2010/wordprocessingShape" mc:Ignorable="w14 w15 w16se w16cid w16 w16cex w16sdtdh wp14">
   <w:endnote w:type="separator" w:id="-1">
     <w:p>
       <w:pPr>
@@ -1729,7 +2006,7 @@
 </file>
 
 <file path=word/footer1.xml><?xml version="1.0" encoding="utf-8"?>
-<w:ftr xmlns:wpc="http://schemas.microsoft.com/office/word/2010/wordprocessingCanvas" xmlns:cx="http://schemas.microsoft.com/office/drawing/2014/chartex" xmlns:cx1="http://schemas.microsoft.com/office/drawing/2015/9/8/chartex" xmlns:cx2="http://schemas.microsoft.com/office/drawing/2015/10/21/chartex" xmlns:cx3="http://schemas.microsoft.com/office/drawing/2016/5/9/chartex" xmlns:cx4="http://schemas.microsoft.com/office/drawing/2016/5/10/chartex" xmlns:cx5="http://schemas.microsoft.com/office/drawing/2016/5/11/chartex" xmlns:cx6="http://schemas.microsoft.com/office/drawing/2016/5/12/chartex" xmlns:cx7="http://schemas.microsoft.com/office/drawing/2016/5/13/chartex" xmlns:cx8="http://schemas.microsoft.com/office/drawing/2016/5/14/chartex" xmlns:mc="http://schemas.openxmlformats.org/markup-compatibility/2006" xmlns:aink="http://schemas.microsoft.com/office/drawing/2016/ink" xmlns:am3d="http://schemas.microsoft.com/office/drawing/2017/model3d" xmlns:o="urn:schemas-microsoft-com:office:office" xmlns:r="http://schemas.openxmlformats.org/officeDocument/2006/relationships" xmlns:m="http://schemas.openxmlformats.org/officeDocument/2006/math" xmlns:v="urn:schemas-microsoft-com:vml" xmlns:wp14="http://schemas.microsoft.com/office/word/2010/wordprocessingDrawing" xmlns:wp="http://schemas.openxmlformats.org/drawingml/2006/wordprocessingDrawing" xmlns:w10="urn:schemas-microsoft-com:office:word" xmlns:w="http://schemas.openxmlformats.org/wordprocessingml/2006/main" xmlns:w14="http://schemas.microsoft.com/office/word/2010/wordml" xmlns:w15="http://schemas.microsoft.com/office/word/2012/wordml" xmlns:w16cex="http://schemas.microsoft.com/office/word/2018/wordml/cex" xmlns:w16cid="http://schemas.microsoft.com/office/word/2016/wordml/cid" xmlns:w16="http://schemas.microsoft.com/office/word/2018/wordml" xmlns:w16sdtdh="http://schemas.microsoft.com/office/word/2020/wordml/sdtdatahash" xmlns:w16se="http://schemas.microsoft.com/office/word/2015/wordml/symex" xmlns:wpg="http://schemas.microsoft.com/office/word/2010/wordprocessingGroup" xmlns:wpi="http://schemas.microsoft.com/office/word/2010/wordprocessingInk" xmlns:wne="http://schemas.microsoft.com/office/word/2006/wordml" xmlns:wps="http://schemas.microsoft.com/office/word/2010/wordprocessingShape" mc:Ignorable="w14 w15 w16se w16cid w16 w16cex w16sdtdh wp14">
+<w:ftr xmlns:wpc="http://schemas.microsoft.com/office/word/2010/wordprocessingCanvas" xmlns:cx="http://schemas.microsoft.com/office/drawing/2014/chartex" xmlns:cx1="http://schemas.microsoft.com/office/drawing/2015/9/8/chartex" xmlns:cx2="http://schemas.microsoft.com/office/drawing/2015/10/21/chartex" xmlns:cx3="http://schemas.microsoft.com/office/drawing/2016/5/9/chartex" xmlns:cx4="http://schemas.microsoft.com/office/drawing/2016/5/10/chartex" xmlns:cx5="http://schemas.microsoft.com/office/drawing/2016/5/11/chartex" xmlns:cx6="http://schemas.microsoft.com/office/drawing/2016/5/12/chartex" xmlns:cx7="http://schemas.microsoft.com/office/drawing/2016/5/13/chartex" xmlns:cx8="http://schemas.microsoft.com/office/drawing/2016/5/14/chartex" xmlns:mc="http://schemas.openxmlformats.org/markup-compatibility/2006" xmlns:aink="http://schemas.microsoft.com/office/drawing/2016/ink" xmlns:am3d="http://schemas.microsoft.com/office/drawing/2017/model3d" xmlns:o="urn:schemas-microsoft-com:office:office" xmlns:oel="http://schemas.microsoft.com/office/2019/extlst" xmlns:r="http://schemas.openxmlformats.org/officeDocument/2006/relationships" xmlns:m="http://schemas.openxmlformats.org/officeDocument/2006/math" xmlns:v="urn:schemas-microsoft-com:vml" xmlns:wp14="http://schemas.microsoft.com/office/word/2010/wordprocessingDrawing" xmlns:wp="http://schemas.openxmlformats.org/drawingml/2006/wordprocessingDrawing" xmlns:w10="urn:schemas-microsoft-com:office:word" xmlns:w="http://schemas.openxmlformats.org/wordprocessingml/2006/main" xmlns:w14="http://schemas.microsoft.com/office/word/2010/wordml" xmlns:w15="http://schemas.microsoft.com/office/word/2012/wordml" xmlns:w16cex="http://schemas.microsoft.com/office/word/2018/wordml/cex" xmlns:w16cid="http://schemas.microsoft.com/office/word/2016/wordml/cid" xmlns:w16="http://schemas.microsoft.com/office/word/2018/wordml" xmlns:w16sdtdh="http://schemas.microsoft.com/office/word/2020/wordml/sdtdatahash" xmlns:w16se="http://schemas.microsoft.com/office/word/2015/wordml/symex" xmlns:wpg="http://schemas.microsoft.com/office/word/2010/wordprocessingGroup" xmlns:wpi="http://schemas.microsoft.com/office/word/2010/wordprocessingInk" xmlns:wne="http://schemas.microsoft.com/office/word/2006/wordml" xmlns:wps="http://schemas.microsoft.com/office/word/2010/wordprocessingShape" mc:Ignorable="w14 w15 w16se w16cid w16 w16cex w16sdtdh wp14">
   <w:p>
     <w:pPr>
       <w:pStyle w:val="Piedepgina"/>
@@ -1810,7 +2087,29 @@
               <w:sz w:val="18"/>
               <w:szCs w:val="18"/>
             </w:rPr>
-            <w:t>+++ supervisor != null ? `</w:t>
+            <w:t xml:space="preserve">+++ supervisor != </w:t>
+          </w:r>
+          <w:proofErr w:type="spellStart"/>
+          <w:r>
+            <w:rPr>
+              <w:rFonts w:ascii="Times New Roman" w:hAnsi="Times New Roman"/>
+              <w:b/>
+              <w:bCs/>
+              <w:sz w:val="18"/>
+              <w:szCs w:val="18"/>
+            </w:rPr>
+            <w:t>null</w:t>
+          </w:r>
+          <w:proofErr w:type="spellEnd"/>
+          <w:r>
+            <w:rPr>
+              <w:rFonts w:ascii="Times New Roman" w:hAnsi="Times New Roman"/>
+              <w:b/>
+              <w:bCs/>
+              <w:sz w:val="18"/>
+              <w:szCs w:val="18"/>
+            </w:rPr>
+            <w:t xml:space="preserve"> ? `</w:t>
           </w:r>
           <w:r>
             <w:rPr>
@@ -1960,7 +2259,43 @@
               <w:sz w:val="16"/>
               <w:szCs w:val="16"/>
             </w:rPr>
-            <w:t>+++abastecedor.nombres.toUpperCase()+++ +++ abastecedor.apellidos.toUpperCase()+++.</w:t>
+            <w:t>+++</w:t>
+          </w:r>
+          <w:proofErr w:type="spellStart"/>
+          <w:r>
+            <w:rPr>
+              <w:rFonts w:ascii="Times New Roman" w:hAnsi="Times New Roman"/>
+              <w:sz w:val="16"/>
+              <w:szCs w:val="16"/>
+            </w:rPr>
+            <w:t>abastecedor.nombres.toUpperCase</w:t>
+          </w:r>
+          <w:proofErr w:type="spellEnd"/>
+          <w:r>
+            <w:rPr>
+              <w:rFonts w:ascii="Times New Roman" w:hAnsi="Times New Roman"/>
+              <w:sz w:val="16"/>
+              <w:szCs w:val="16"/>
+            </w:rPr>
+            <w:t xml:space="preserve">()+++ +++ </w:t>
+          </w:r>
+          <w:proofErr w:type="spellStart"/>
+          <w:r>
+            <w:rPr>
+              <w:rFonts w:ascii="Times New Roman" w:hAnsi="Times New Roman"/>
+              <w:sz w:val="16"/>
+              <w:szCs w:val="16"/>
+            </w:rPr>
+            <w:t>abastecedor.apellidos.toUpperCase</w:t>
+          </w:r>
+          <w:proofErr w:type="spellEnd"/>
+          <w:r>
+            <w:rPr>
+              <w:rFonts w:ascii="Times New Roman" w:hAnsi="Times New Roman"/>
+              <w:sz w:val="16"/>
+              <w:szCs w:val="16"/>
+            </w:rPr>
+            <w:t>()+++.</w:t>
           </w:r>
         </w:p>
         <w:p>
@@ -1981,7 +2316,27 @@
               <w:sz w:val="16"/>
               <w:szCs w:val="16"/>
             </w:rPr>
-            <w:t>+++abastecedor.grado.nombre.toUpperCase()+++</w:t>
+            <w:t>+++</w:t>
+          </w:r>
+          <w:proofErr w:type="spellStart"/>
+          <w:r>
+            <w:rPr>
+              <w:rFonts w:ascii="Times New Roman" w:hAnsi="Times New Roman"/>
+              <w:b/>
+              <w:sz w:val="16"/>
+              <w:szCs w:val="16"/>
+            </w:rPr>
+            <w:t>abastecedor.grado.nombre.toUpperCase</w:t>
+          </w:r>
+          <w:proofErr w:type="spellEnd"/>
+          <w:r>
+            <w:rPr>
+              <w:rFonts w:ascii="Times New Roman" w:hAnsi="Times New Roman"/>
+              <w:b/>
+              <w:sz w:val="16"/>
+              <w:szCs w:val="16"/>
+            </w:rPr>
+            <w:t>()+++</w:t>
           </w:r>
         </w:p>
         <w:p>
@@ -2001,7 +2356,27 @@
               <w:sz w:val="16"/>
               <w:szCs w:val="16"/>
             </w:rPr>
-            <w:t>+++abastecedor.cargo_profesional?.toUpperCase()+++</w:t>
+            <w:t>+++abastecedor.cargo_profesional?.</w:t>
+          </w:r>
+          <w:proofErr w:type="spellStart"/>
+          <w:r>
+            <w:rPr>
+              <w:rFonts w:ascii="Times New Roman" w:hAnsi="Times New Roman"/>
+              <w:b/>
+              <w:sz w:val="16"/>
+              <w:szCs w:val="16"/>
+            </w:rPr>
+            <w:t>toUpperCase</w:t>
+          </w:r>
+          <w:proofErr w:type="spellEnd"/>
+          <w:r>
+            <w:rPr>
+              <w:rFonts w:ascii="Times New Roman" w:hAnsi="Times New Roman"/>
+              <w:b/>
+              <w:sz w:val="16"/>
+              <w:szCs w:val="16"/>
+            </w:rPr>
+            <w:t>()+++</w:t>
           </w:r>
         </w:p>
       </w:tc>
@@ -2066,7 +2441,27 @@
               <w:szCs w:val="16"/>
               <w:lang w:val="en-US"/>
             </w:rPr>
-            <w:t>${supervisor.nombres.toUpperCase()}</w:t>
+            <w:t>${</w:t>
+          </w:r>
+          <w:proofErr w:type="spellStart"/>
+          <w:r>
+            <w:rPr>
+              <w:rFonts w:ascii="Times New Roman" w:hAnsi="Times New Roman"/>
+              <w:sz w:val="16"/>
+              <w:szCs w:val="16"/>
+              <w:lang w:val="en-US"/>
+            </w:rPr>
+            <w:t>supervisor.nombres.toUpperCase</w:t>
+          </w:r>
+          <w:proofErr w:type="spellEnd"/>
+          <w:r>
+            <w:rPr>
+              <w:rFonts w:ascii="Times New Roman" w:hAnsi="Times New Roman"/>
+              <w:sz w:val="16"/>
+              <w:szCs w:val="16"/>
+              <w:lang w:val="en-US"/>
+            </w:rPr>
+            <w:t>()}</w:t>
           </w:r>
           <w:r>
             <w:rPr>
@@ -2123,7 +2518,27 @@
               <w:szCs w:val="16"/>
               <w:lang w:val="en-US"/>
             </w:rPr>
-            <w:t>${supervisor.apellidos.toUpperCase()}</w:t>
+            <w:t>${</w:t>
+          </w:r>
+          <w:proofErr w:type="spellStart"/>
+          <w:r>
+            <w:rPr>
+              <w:rFonts w:ascii="Times New Roman" w:hAnsi="Times New Roman"/>
+              <w:sz w:val="16"/>
+              <w:szCs w:val="16"/>
+              <w:lang w:val="en-US"/>
+            </w:rPr>
+            <w:t>supervisor.apellidos.toUpperCase</w:t>
+          </w:r>
+          <w:proofErr w:type="spellEnd"/>
+          <w:r>
+            <w:rPr>
+              <w:rFonts w:ascii="Times New Roman" w:hAnsi="Times New Roman"/>
+              <w:sz w:val="16"/>
+              <w:szCs w:val="16"/>
+              <w:lang w:val="en-US"/>
+            </w:rPr>
+            <w:t>()}</w:t>
           </w:r>
           <w:r>
             <w:rPr>
@@ -2174,7 +2589,29 @@
               <w:szCs w:val="16"/>
               <w:lang w:val="en-US"/>
             </w:rPr>
-            <w:t>${supervisor.grado.nombre.toUpperCase()}</w:t>
+            <w:t>${</w:t>
+          </w:r>
+          <w:proofErr w:type="spellStart"/>
+          <w:r>
+            <w:rPr>
+              <w:rFonts w:ascii="Times New Roman" w:hAnsi="Times New Roman"/>
+              <w:b/>
+              <w:sz w:val="16"/>
+              <w:szCs w:val="16"/>
+              <w:lang w:val="en-US"/>
+            </w:rPr>
+            <w:t>supervisor.grado.nombre.toUpperCase</w:t>
+          </w:r>
+          <w:proofErr w:type="spellEnd"/>
+          <w:r>
+            <w:rPr>
+              <w:rFonts w:ascii="Times New Roman" w:hAnsi="Times New Roman"/>
+              <w:b/>
+              <w:sz w:val="16"/>
+              <w:szCs w:val="16"/>
+              <w:lang w:val="en-US"/>
+            </w:rPr>
+            <w:t>()}</w:t>
           </w:r>
           <w:r>
             <w:rPr>
@@ -2226,7 +2663,51 @@
               <w:szCs w:val="16"/>
               <w:lang w:val="en-US"/>
             </w:rPr>
-            <w:t>${supervisor.cargo_profesional?.toUpperCase()}</w:t>
+            <w:t>${supervisor.cargo_</w:t>
+          </w:r>
+          <w:proofErr w:type="spellStart"/>
+          <w:r>
+            <w:rPr>
+              <w:rFonts w:ascii="Times New Roman" w:hAnsi="Times New Roman"/>
+              <w:b/>
+              <w:sz w:val="16"/>
+              <w:szCs w:val="16"/>
+              <w:lang w:val="en-US"/>
+            </w:rPr>
+            <w:t>profesional</w:t>
+          </w:r>
+          <w:proofErr w:type="spellEnd"/>
+          <w:r>
+            <w:rPr>
+              <w:rFonts w:ascii="Times New Roman" w:hAnsi="Times New Roman"/>
+              <w:b/>
+              <w:sz w:val="16"/>
+              <w:szCs w:val="16"/>
+              <w:lang w:val="en-US"/>
+            </w:rPr>
+            <w:t>?.</w:t>
+          </w:r>
+          <w:proofErr w:type="spellStart"/>
+          <w:r>
+            <w:rPr>
+              <w:rFonts w:ascii="Times New Roman" w:hAnsi="Times New Roman"/>
+              <w:b/>
+              <w:sz w:val="16"/>
+              <w:szCs w:val="16"/>
+              <w:lang w:val="en-US"/>
+            </w:rPr>
+            <w:t>toUpperCase</w:t>
+          </w:r>
+          <w:proofErr w:type="spellEnd"/>
+          <w:r>
+            <w:rPr>
+              <w:rFonts w:ascii="Times New Roman" w:hAnsi="Times New Roman"/>
+              <w:b/>
+              <w:sz w:val="16"/>
+              <w:szCs w:val="16"/>
+              <w:lang w:val="en-US"/>
+            </w:rPr>
+            <w:t>()}</w:t>
           </w:r>
           <w:r>
             <w:rPr>
@@ -2279,7 +2760,43 @@
               <w:sz w:val="16"/>
               <w:szCs w:val="16"/>
             </w:rPr>
-            <w:t>+++autorizador.nombres.toUpperCase()+++ +++autorizador.apellidos.toUpperCase()+++.</w:t>
+            <w:t>+++</w:t>
+          </w:r>
+          <w:proofErr w:type="spellStart"/>
+          <w:r>
+            <w:rPr>
+              <w:rFonts w:ascii="Times New Roman" w:hAnsi="Times New Roman"/>
+              <w:sz w:val="16"/>
+              <w:szCs w:val="16"/>
+            </w:rPr>
+            <w:t>autorizador.nombres.toUpperCase</w:t>
+          </w:r>
+          <w:proofErr w:type="spellEnd"/>
+          <w:r>
+            <w:rPr>
+              <w:rFonts w:ascii="Times New Roman" w:hAnsi="Times New Roman"/>
+              <w:sz w:val="16"/>
+              <w:szCs w:val="16"/>
+            </w:rPr>
+            <w:t>()+++ +++</w:t>
+          </w:r>
+          <w:proofErr w:type="spellStart"/>
+          <w:r>
+            <w:rPr>
+              <w:rFonts w:ascii="Times New Roman" w:hAnsi="Times New Roman"/>
+              <w:sz w:val="16"/>
+              <w:szCs w:val="16"/>
+            </w:rPr>
+            <w:t>autorizador.apellidos.toUpperCase</w:t>
+          </w:r>
+          <w:proofErr w:type="spellEnd"/>
+          <w:r>
+            <w:rPr>
+              <w:rFonts w:ascii="Times New Roman" w:hAnsi="Times New Roman"/>
+              <w:sz w:val="16"/>
+              <w:szCs w:val="16"/>
+            </w:rPr>
+            <w:t>()+++.</w:t>
           </w:r>
         </w:p>
         <w:p>
@@ -2300,7 +2817,27 @@
               <w:sz w:val="16"/>
               <w:szCs w:val="16"/>
             </w:rPr>
-            <w:t>+++autorizador.grado.nombre.toUpperCase()+++</w:t>
+            <w:t>+++</w:t>
+          </w:r>
+          <w:proofErr w:type="spellStart"/>
+          <w:r>
+            <w:rPr>
+              <w:rFonts w:ascii="Times New Roman" w:hAnsi="Times New Roman"/>
+              <w:b/>
+              <w:sz w:val="16"/>
+              <w:szCs w:val="16"/>
+            </w:rPr>
+            <w:t>autorizador.grado.nombre.toUpperCase</w:t>
+          </w:r>
+          <w:proofErr w:type="spellEnd"/>
+          <w:r>
+            <w:rPr>
+              <w:rFonts w:ascii="Times New Roman" w:hAnsi="Times New Roman"/>
+              <w:b/>
+              <w:sz w:val="16"/>
+              <w:szCs w:val="16"/>
+            </w:rPr>
+            <w:t>()+++</w:t>
           </w:r>
         </w:p>
         <w:p>
@@ -2320,7 +2857,27 @@
               <w:sz w:val="16"/>
               <w:szCs w:val="16"/>
             </w:rPr>
-            <w:t>+++autorizador.cargo_profesional?.toUpperCase()+++</w:t>
+            <w:t>+++autorizador.cargo_profesional?.</w:t>
+          </w:r>
+          <w:proofErr w:type="spellStart"/>
+          <w:r>
+            <w:rPr>
+              <w:rFonts w:ascii="Times New Roman" w:hAnsi="Times New Roman"/>
+              <w:b/>
+              <w:sz w:val="16"/>
+              <w:szCs w:val="16"/>
+            </w:rPr>
+            <w:t>toUpperCase</w:t>
+          </w:r>
+          <w:proofErr w:type="spellEnd"/>
+          <w:r>
+            <w:rPr>
+              <w:rFonts w:ascii="Times New Roman" w:hAnsi="Times New Roman"/>
+              <w:b/>
+              <w:sz w:val="16"/>
+              <w:szCs w:val="16"/>
+            </w:rPr>
+            <w:t>()+++</w:t>
           </w:r>
         </w:p>
       </w:tc>
@@ -2468,7 +3025,51 @@
               <w:sz w:val="20"/>
               <w:szCs w:val="20"/>
             </w:rPr>
-            <w:t>+++destinatario_nombres.toUpperCase()+++ +++destinatario_apellidos.toUpperCase()+++</w:t>
+            <w:t>+++</w:t>
+          </w:r>
+          <w:proofErr w:type="spellStart"/>
+          <w:r>
+            <w:rPr>
+              <w:rFonts w:ascii="Times New Roman" w:hAnsi="Times New Roman"/>
+              <w:b/>
+              <w:bCs/>
+              <w:sz w:val="20"/>
+              <w:szCs w:val="20"/>
+            </w:rPr>
+            <w:t>destinatario_nombres.toUpperCase</w:t>
+          </w:r>
+          <w:proofErr w:type="spellEnd"/>
+          <w:r>
+            <w:rPr>
+              <w:rFonts w:ascii="Times New Roman" w:hAnsi="Times New Roman"/>
+              <w:b/>
+              <w:bCs/>
+              <w:sz w:val="20"/>
+              <w:szCs w:val="20"/>
+            </w:rPr>
+            <w:t>()+++ +++</w:t>
+          </w:r>
+          <w:proofErr w:type="spellStart"/>
+          <w:r>
+            <w:rPr>
+              <w:rFonts w:ascii="Times New Roman" w:hAnsi="Times New Roman"/>
+              <w:b/>
+              <w:bCs/>
+              <w:sz w:val="20"/>
+              <w:szCs w:val="20"/>
+            </w:rPr>
+            <w:t>destinatario_apellidos.toUpperCase</w:t>
+          </w:r>
+          <w:proofErr w:type="spellEnd"/>
+          <w:r>
+            <w:rPr>
+              <w:rFonts w:ascii="Times New Roman" w:hAnsi="Times New Roman"/>
+              <w:b/>
+              <w:bCs/>
+              <w:sz w:val="20"/>
+              <w:szCs w:val="20"/>
+            </w:rPr>
+            <w:t>()+++</w:t>
           </w:r>
         </w:p>
       </w:tc>
@@ -2525,7 +3126,29 @@
               <w:sz w:val="20"/>
               <w:szCs w:val="20"/>
             </w:rPr>
-            <w:t>+++destinatario_cedula+++</w:t>
+            <w:t>+++</w:t>
+          </w:r>
+          <w:proofErr w:type="spellStart"/>
+          <w:r>
+            <w:rPr>
+              <w:rFonts w:ascii="Times New Roman" w:hAnsi="Times New Roman"/>
+              <w:b/>
+              <w:bCs/>
+              <w:sz w:val="20"/>
+              <w:szCs w:val="20"/>
+            </w:rPr>
+            <w:t>destinatario_cedula</w:t>
+          </w:r>
+          <w:proofErr w:type="spellEnd"/>
+          <w:r>
+            <w:rPr>
+              <w:rFonts w:ascii="Times New Roman" w:hAnsi="Times New Roman"/>
+              <w:b/>
+              <w:bCs/>
+              <w:sz w:val="20"/>
+              <w:szCs w:val="20"/>
+            </w:rPr>
+            <w:t>+++</w:t>
           </w:r>
         </w:p>
       </w:tc>
@@ -2582,7 +3205,29 @@
               <w:sz w:val="20"/>
               <w:szCs w:val="20"/>
             </w:rPr>
-            <w:t>+++destinatario_grado.toUpperCase()+++</w:t>
+            <w:t>+++</w:t>
+          </w:r>
+          <w:proofErr w:type="spellStart"/>
+          <w:r>
+            <w:rPr>
+              <w:rFonts w:ascii="Times New Roman" w:hAnsi="Times New Roman"/>
+              <w:b/>
+              <w:bCs/>
+              <w:sz w:val="20"/>
+              <w:szCs w:val="20"/>
+            </w:rPr>
+            <w:t>destinatario_grado.toUpperCase</w:t>
+          </w:r>
+          <w:proofErr w:type="spellEnd"/>
+          <w:r>
+            <w:rPr>
+              <w:rFonts w:ascii="Times New Roman" w:hAnsi="Times New Roman"/>
+              <w:b/>
+              <w:bCs/>
+              <w:sz w:val="20"/>
+              <w:szCs w:val="20"/>
+            </w:rPr>
+            <w:t>()+++</w:t>
           </w:r>
         </w:p>
       </w:tc>
@@ -2639,7 +3284,29 @@
               <w:sz w:val="20"/>
               <w:szCs w:val="20"/>
             </w:rPr>
-            <w:t>+++destinatario_cargo.toUpperCase()+++</w:t>
+            <w:t>+++</w:t>
+          </w:r>
+          <w:proofErr w:type="spellStart"/>
+          <w:r>
+            <w:rPr>
+              <w:rFonts w:ascii="Times New Roman" w:hAnsi="Times New Roman"/>
+              <w:b/>
+              <w:bCs/>
+              <w:sz w:val="20"/>
+              <w:szCs w:val="20"/>
+            </w:rPr>
+            <w:t>destinatario_cargo.toUpperCase</w:t>
+          </w:r>
+          <w:proofErr w:type="spellEnd"/>
+          <w:r>
+            <w:rPr>
+              <w:rFonts w:ascii="Times New Roman" w:hAnsi="Times New Roman"/>
+              <w:b/>
+              <w:bCs/>
+              <w:sz w:val="20"/>
+              <w:szCs w:val="20"/>
+            </w:rPr>
+            <w:t>()+++</w:t>
           </w:r>
         </w:p>
       </w:tc>
@@ -2696,7 +3363,29 @@
               <w:sz w:val="20"/>
               <w:szCs w:val="20"/>
             </w:rPr>
-            <w:t>+++destinatario_telefono+++</w:t>
+            <w:t>+++</w:t>
+          </w:r>
+          <w:proofErr w:type="spellStart"/>
+          <w:r>
+            <w:rPr>
+              <w:rFonts w:ascii="Times New Roman" w:hAnsi="Times New Roman"/>
+              <w:b/>
+              <w:bCs/>
+              <w:sz w:val="20"/>
+              <w:szCs w:val="20"/>
+            </w:rPr>
+            <w:t>destinatario_telefono</w:t>
+          </w:r>
+          <w:proofErr w:type="spellEnd"/>
+          <w:r>
+            <w:rPr>
+              <w:rFonts w:ascii="Times New Roman" w:hAnsi="Times New Roman"/>
+              <w:b/>
+              <w:bCs/>
+              <w:sz w:val="20"/>
+              <w:szCs w:val="20"/>
+            </w:rPr>
+            <w:t>+++</w:t>
           </w:r>
         </w:p>
       </w:tc>
@@ -2711,7 +3400,7 @@
 </file>
 
 <file path=word/footnotes.xml><?xml version="1.0" encoding="utf-8"?>
-<w:footnotes xmlns:wpc="http://schemas.microsoft.com/office/word/2010/wordprocessingCanvas" xmlns:cx="http://schemas.microsoft.com/office/drawing/2014/chartex" xmlns:cx1="http://schemas.microsoft.com/office/drawing/2015/9/8/chartex" xmlns:cx2="http://schemas.microsoft.com/office/drawing/2015/10/21/chartex" xmlns:cx3="http://schemas.microsoft.com/office/drawing/2016/5/9/chartex" xmlns:cx4="http://schemas.microsoft.com/office/drawing/2016/5/10/chartex" xmlns:cx5="http://schemas.microsoft.com/office/drawing/2016/5/11/chartex" xmlns:cx6="http://schemas.microsoft.com/office/drawing/2016/5/12/chartex" xmlns:cx7="http://schemas.microsoft.com/office/drawing/2016/5/13/chartex" xmlns:cx8="http://schemas.microsoft.com/office/drawing/2016/5/14/chartex" xmlns:mc="http://schemas.openxmlformats.org/markup-compatibility/2006" xmlns:aink="http://schemas.microsoft.com/office/drawing/2016/ink" xmlns:am3d="http://schemas.microsoft.com/office/drawing/2017/model3d" xmlns:o="urn:schemas-microsoft-com:office:office" xmlns:r="http://schemas.openxmlformats.org/officeDocument/2006/relationships" xmlns:m="http://schemas.openxmlformats.org/officeDocument/2006/math" xmlns:v="urn:schemas-microsoft-com:vml" xmlns:wp14="http://schemas.microsoft.com/office/word/2010/wordprocessingDrawing" xmlns:wp="http://schemas.openxmlformats.org/drawingml/2006/wordprocessingDrawing" xmlns:w10="urn:schemas-microsoft-com:office:word" xmlns:w="http://schemas.openxmlformats.org/wordprocessingml/2006/main" xmlns:w14="http://schemas.microsoft.com/office/word/2010/wordml" xmlns:w15="http://schemas.microsoft.com/office/word/2012/wordml" xmlns:w16cex="http://schemas.microsoft.com/office/word/2018/wordml/cex" xmlns:w16cid="http://schemas.microsoft.com/office/word/2016/wordml/cid" xmlns:w16="http://schemas.microsoft.com/office/word/2018/wordml" xmlns:w16sdtdh="http://schemas.microsoft.com/office/word/2020/wordml/sdtdatahash" xmlns:w16se="http://schemas.microsoft.com/office/word/2015/wordml/symex" xmlns:wpg="http://schemas.microsoft.com/office/word/2010/wordprocessingGroup" xmlns:wpi="http://schemas.microsoft.com/office/word/2010/wordprocessingInk" xmlns:wne="http://schemas.microsoft.com/office/word/2006/wordml" xmlns:wps="http://schemas.microsoft.com/office/word/2010/wordprocessingShape" mc:Ignorable="w14 w15 w16se w16cid w16 w16cex w16sdtdh wp14">
+<w:footnotes xmlns:wpc="http://schemas.microsoft.com/office/word/2010/wordprocessingCanvas" xmlns:cx="http://schemas.microsoft.com/office/drawing/2014/chartex" xmlns:cx1="http://schemas.microsoft.com/office/drawing/2015/9/8/chartex" xmlns:cx2="http://schemas.microsoft.com/office/drawing/2015/10/21/chartex" xmlns:cx3="http://schemas.microsoft.com/office/drawing/2016/5/9/chartex" xmlns:cx4="http://schemas.microsoft.com/office/drawing/2016/5/10/chartex" xmlns:cx5="http://schemas.microsoft.com/office/drawing/2016/5/11/chartex" xmlns:cx6="http://schemas.microsoft.com/office/drawing/2016/5/12/chartex" xmlns:cx7="http://schemas.microsoft.com/office/drawing/2016/5/13/chartex" xmlns:cx8="http://schemas.microsoft.com/office/drawing/2016/5/14/chartex" xmlns:mc="http://schemas.openxmlformats.org/markup-compatibility/2006" xmlns:aink="http://schemas.microsoft.com/office/drawing/2016/ink" xmlns:am3d="http://schemas.microsoft.com/office/drawing/2017/model3d" xmlns:o="urn:schemas-microsoft-com:office:office" xmlns:oel="http://schemas.microsoft.com/office/2019/extlst" xmlns:r="http://schemas.openxmlformats.org/officeDocument/2006/relationships" xmlns:m="http://schemas.openxmlformats.org/officeDocument/2006/math" xmlns:v="urn:schemas-microsoft-com:vml" xmlns:wp14="http://schemas.microsoft.com/office/word/2010/wordprocessingDrawing" xmlns:wp="http://schemas.openxmlformats.org/drawingml/2006/wordprocessingDrawing" xmlns:w10="urn:schemas-microsoft-com:office:word" xmlns:w="http://schemas.openxmlformats.org/wordprocessingml/2006/main" xmlns:w14="http://schemas.microsoft.com/office/word/2010/wordml" xmlns:w15="http://schemas.microsoft.com/office/word/2012/wordml" xmlns:w16cex="http://schemas.microsoft.com/office/word/2018/wordml/cex" xmlns:w16cid="http://schemas.microsoft.com/office/word/2016/wordml/cid" xmlns:w16="http://schemas.microsoft.com/office/word/2018/wordml" xmlns:w16sdtdh="http://schemas.microsoft.com/office/word/2020/wordml/sdtdatahash" xmlns:w16se="http://schemas.microsoft.com/office/word/2015/wordml/symex" xmlns:wpg="http://schemas.microsoft.com/office/word/2010/wordprocessingGroup" xmlns:wpi="http://schemas.microsoft.com/office/word/2010/wordprocessingInk" xmlns:wne="http://schemas.microsoft.com/office/word/2006/wordml" xmlns:wps="http://schemas.microsoft.com/office/word/2010/wordprocessingShape" mc:Ignorable="w14 w15 w16se w16cid w16 w16cex w16sdtdh wp14">
   <w:footnote w:type="separator" w:id="-1">
     <w:p>
       <w:pPr>

</xml_diff>

<commit_message>
fix: fix minor bugs
</commit_message>
<xml_diff>
--- a/public/guia-recepcion-template.docx
+++ b/public/guia-recepcion-template.docx
@@ -494,8 +494,22 @@
           <w:u w:val="single"/>
           <w:lang w:val="es-419"/>
         </w:rPr>
-        <w:t xml:space="preserve">         SR           .</w:t>
-      </w:r>
+        <w:t xml:space="preserve">         SR         </w:t>
+      </w:r>
+      <w:proofErr w:type="gramStart"/>
+      <w:r>
+        <w:rPr>
+          <w:rFonts w:ascii="Times New Roman" w:hAnsi="Times New Roman"/>
+          <w:b/>
+          <w:bCs/>
+          <w:sz w:val="18"/>
+          <w:szCs w:val="18"/>
+          <w:u w:val="single"/>
+          <w:lang w:val="es-419"/>
+        </w:rPr>
+        <w:t xml:space="preserve">  .</w:t>
+      </w:r>
+      <w:proofErr w:type="gramEnd"/>
     </w:p>
     <w:p>
       <w:pPr>
@@ -774,7 +788,7 @@
     </w:p>
     <w:tbl>
       <w:tblPr>
-        <w:tblStyle w:val="Tablaconcuadrcula"/>
+        <w:tblStyle w:val="TableGrid"/>
         <w:tblW w:w="0" w:type="auto"/>
         <w:tblLayout w:type="fixed"/>
         <w:tblLook w:val="04A0" w:firstRow="1" w:lastRow="0" w:firstColumn="1" w:lastColumn="0" w:noHBand="0" w:noVBand="1"/>
@@ -1323,6 +1337,7 @@
               <w:t>=$</w:t>
             </w:r>
             <w:proofErr w:type="spellStart"/>
+            <w:proofErr w:type="gramStart"/>
             <w:r>
               <w:rPr>
                 <w:rFonts w:ascii="Times New Roman" w:hAnsi="Times New Roman"/>
@@ -1339,7 +1354,17 @@
                 <w:szCs w:val="20"/>
                 <w:lang w:val="en-US"/>
               </w:rPr>
-              <w:t>renglon.numero_parte</w:t>
+              <w:t>renglon</w:t>
+            </w:r>
+            <w:proofErr w:type="gramEnd"/>
+            <w:r>
+              <w:rPr>
+                <w:rFonts w:ascii="Times New Roman" w:hAnsi="Times New Roman"/>
+                <w:sz w:val="20"/>
+                <w:szCs w:val="20"/>
+                <w:lang w:val="en-US"/>
+              </w:rPr>
+              <w:t>.numero_parte</w:t>
             </w:r>
             <w:proofErr w:type="spellEnd"/>
             <w:r>
@@ -1399,6 +1424,7 @@
               <w:t>=$</w:t>
             </w:r>
             <w:proofErr w:type="spellStart"/>
+            <w:proofErr w:type="gramStart"/>
             <w:r>
               <w:rPr>
                 <w:rFonts w:ascii="Times New Roman" w:hAnsi="Times New Roman"/>
@@ -1415,7 +1441,26 @@
                 <w:szCs w:val="20"/>
                 <w:lang w:val="en-US"/>
               </w:rPr>
-              <w:t>renglon.descripcion</w:t>
+              <w:t>renglon</w:t>
+            </w:r>
+            <w:proofErr w:type="gramEnd"/>
+            <w:r>
+              <w:rPr>
+                <w:rFonts w:ascii="Times New Roman" w:hAnsi="Times New Roman"/>
+                <w:sz w:val="20"/>
+                <w:szCs w:val="20"/>
+                <w:lang w:val="en-US"/>
+              </w:rPr>
+              <w:t>.</w:t>
+            </w:r>
+            <w:r>
+              <w:rPr>
+                <w:rFonts w:ascii="Times New Roman" w:hAnsi="Times New Roman"/>
+                <w:sz w:val="20"/>
+                <w:szCs w:val="20"/>
+                <w:lang w:val="en-US"/>
+              </w:rPr>
+              <w:t>nombre</w:t>
             </w:r>
             <w:proofErr w:type="spellEnd"/>
             <w:r>
@@ -1475,6 +1520,7 @@
               <w:t>=$</w:t>
             </w:r>
             <w:proofErr w:type="spellStart"/>
+            <w:proofErr w:type="gramStart"/>
             <w:r>
               <w:rPr>
                 <w:rFonts w:ascii="Times New Roman" w:hAnsi="Times New Roman"/>
@@ -1494,6 +1540,7 @@
               <w:t>cantidad</w:t>
             </w:r>
             <w:proofErr w:type="spellEnd"/>
+            <w:proofErr w:type="gramEnd"/>
             <w:r>
               <w:rPr>
                 <w:rFonts w:ascii="Times New Roman" w:hAnsi="Times New Roman"/>
@@ -1542,6 +1589,7 @@
               <w:t>+++=$</w:t>
             </w:r>
             <w:proofErr w:type="spellStart"/>
+            <w:proofErr w:type="gramStart"/>
             <w:r>
               <w:rPr>
                 <w:rFonts w:ascii="Times New Roman" w:hAnsi="Times New Roman"/>
@@ -1549,7 +1597,17 @@
                 <w:szCs w:val="18"/>
                 <w:lang w:val="es-419"/>
               </w:rPr>
-              <w:t>renglon.renglon.unidad_empaque.abreviacion</w:t>
+              <w:t>renglon.renglon</w:t>
+            </w:r>
+            <w:proofErr w:type="gramEnd"/>
+            <w:r>
+              <w:rPr>
+                <w:rFonts w:ascii="Times New Roman" w:hAnsi="Times New Roman"/>
+                <w:sz w:val="18"/>
+                <w:szCs w:val="18"/>
+                <w:lang w:val="es-419"/>
+              </w:rPr>
+              <w:t>.unidad_empaque.abreviacion</w:t>
             </w:r>
             <w:proofErr w:type="spellEnd"/>
             <w:r>
@@ -1610,6 +1668,7 @@
               <w:t>=$</w:t>
             </w:r>
             <w:proofErr w:type="spellStart"/>
+            <w:proofErr w:type="gramStart"/>
             <w:r>
               <w:rPr>
                 <w:rFonts w:ascii="Times New Roman" w:hAnsi="Times New Roman"/>
@@ -1626,7 +1685,17 @@
                 <w:szCs w:val="20"/>
                 <w:lang w:val="en-US"/>
               </w:rPr>
-              <w:t>renglon.clasificacion.nombre</w:t>
+              <w:t>renglon</w:t>
+            </w:r>
+            <w:proofErr w:type="gramEnd"/>
+            <w:r>
+              <w:rPr>
+                <w:rFonts w:ascii="Times New Roman" w:hAnsi="Times New Roman"/>
+                <w:sz w:val="20"/>
+                <w:szCs w:val="20"/>
+                <w:lang w:val="en-US"/>
+              </w:rPr>
+              <w:t>.clasificacion.nombre</w:t>
             </w:r>
             <w:proofErr w:type="spellEnd"/>
             <w:r>
@@ -1677,6 +1746,7 @@
               <w:t>+++=$</w:t>
             </w:r>
             <w:proofErr w:type="spellStart"/>
+            <w:proofErr w:type="gramStart"/>
             <w:r>
               <w:rPr>
                 <w:rFonts w:ascii="Times New Roman" w:hAnsi="Times New Roman"/>
@@ -1684,7 +1754,17 @@
                 <w:szCs w:val="18"/>
                 <w:lang w:val="en-US"/>
               </w:rPr>
-              <w:t>renglon.seriales.join</w:t>
+              <w:t>renglon.seriales</w:t>
+            </w:r>
+            <w:proofErr w:type="gramEnd"/>
+            <w:r>
+              <w:rPr>
+                <w:rFonts w:ascii="Times New Roman" w:hAnsi="Times New Roman"/>
+                <w:sz w:val="18"/>
+                <w:szCs w:val="18"/>
+                <w:lang w:val="en-US"/>
+              </w:rPr>
+              <w:t>.join</w:t>
             </w:r>
             <w:proofErr w:type="spellEnd"/>
             <w:r>
@@ -1745,6 +1825,7 @@
               <w:t>=$</w:t>
             </w:r>
             <w:proofErr w:type="spellStart"/>
+            <w:proofErr w:type="gramStart"/>
             <w:r>
               <w:rPr>
                 <w:rFonts w:ascii="Times New Roman" w:hAnsi="Times New Roman"/>
@@ -1764,6 +1845,7 @@
               <w:t>observacion</w:t>
             </w:r>
             <w:proofErr w:type="spellEnd"/>
+            <w:proofErr w:type="gramEnd"/>
             <w:r>
               <w:rPr>
                 <w:rFonts w:ascii="Times New Roman" w:hAnsi="Times New Roman"/>
@@ -2009,12 +2091,12 @@
 <w:ftr xmlns:wpc="http://schemas.microsoft.com/office/word/2010/wordprocessingCanvas" xmlns:cx="http://schemas.microsoft.com/office/drawing/2014/chartex" xmlns:cx1="http://schemas.microsoft.com/office/drawing/2015/9/8/chartex" xmlns:cx2="http://schemas.microsoft.com/office/drawing/2015/10/21/chartex" xmlns:cx3="http://schemas.microsoft.com/office/drawing/2016/5/9/chartex" xmlns:cx4="http://schemas.microsoft.com/office/drawing/2016/5/10/chartex" xmlns:cx5="http://schemas.microsoft.com/office/drawing/2016/5/11/chartex" xmlns:cx6="http://schemas.microsoft.com/office/drawing/2016/5/12/chartex" xmlns:cx7="http://schemas.microsoft.com/office/drawing/2016/5/13/chartex" xmlns:cx8="http://schemas.microsoft.com/office/drawing/2016/5/14/chartex" xmlns:mc="http://schemas.openxmlformats.org/markup-compatibility/2006" xmlns:aink="http://schemas.microsoft.com/office/drawing/2016/ink" xmlns:am3d="http://schemas.microsoft.com/office/drawing/2017/model3d" xmlns:o="urn:schemas-microsoft-com:office:office" xmlns:oel="http://schemas.microsoft.com/office/2019/extlst" xmlns:r="http://schemas.openxmlformats.org/officeDocument/2006/relationships" xmlns:m="http://schemas.openxmlformats.org/officeDocument/2006/math" xmlns:v="urn:schemas-microsoft-com:vml" xmlns:wp14="http://schemas.microsoft.com/office/word/2010/wordprocessingDrawing" xmlns:wp="http://schemas.openxmlformats.org/drawingml/2006/wordprocessingDrawing" xmlns:w10="urn:schemas-microsoft-com:office:word" xmlns:w="http://schemas.openxmlformats.org/wordprocessingml/2006/main" xmlns:w14="http://schemas.microsoft.com/office/word/2010/wordml" xmlns:w15="http://schemas.microsoft.com/office/word/2012/wordml" xmlns:w16cex="http://schemas.microsoft.com/office/word/2018/wordml/cex" xmlns:w16cid="http://schemas.microsoft.com/office/word/2016/wordml/cid" xmlns:w16="http://schemas.microsoft.com/office/word/2018/wordml" xmlns:w16sdtdh="http://schemas.microsoft.com/office/word/2020/wordml/sdtdatahash" xmlns:w16se="http://schemas.microsoft.com/office/word/2015/wordml/symex" xmlns:wpg="http://schemas.microsoft.com/office/word/2010/wordprocessingGroup" xmlns:wpi="http://schemas.microsoft.com/office/word/2010/wordprocessingInk" xmlns:wne="http://schemas.microsoft.com/office/word/2006/wordml" xmlns:wps="http://schemas.microsoft.com/office/word/2010/wordprocessingShape" mc:Ignorable="w14 w15 w16se w16cid w16 w16cex w16sdtdh wp14">
   <w:p>
     <w:pPr>
-      <w:pStyle w:val="Piedepgina"/>
+      <w:pStyle w:val="Footer"/>
     </w:pPr>
   </w:p>
   <w:tbl>
     <w:tblPr>
-      <w:tblStyle w:val="Tablaconcuadrcula"/>
+      <w:tblStyle w:val="TableGrid"/>
       <w:tblW w:w="0" w:type="auto"/>
       <w:tblBorders>
         <w:top w:val="none" w:sz="0" w:space="0" w:color="auto"/>
@@ -2087,9 +2169,9 @@
               <w:sz w:val="18"/>
               <w:szCs w:val="18"/>
             </w:rPr>
-            <w:t xml:space="preserve">+++ supervisor != </w:t>
-          </w:r>
-          <w:proofErr w:type="spellStart"/>
+            <w:t xml:space="preserve">+++ </w:t>
+          </w:r>
+          <w:proofErr w:type="gramStart"/>
           <w:r>
             <w:rPr>
               <w:rFonts w:ascii="Times New Roman" w:hAnsi="Times New Roman"/>
@@ -2098,9 +2180,9 @@
               <w:sz w:val="18"/>
               <w:szCs w:val="18"/>
             </w:rPr>
-            <w:t>null</w:t>
-          </w:r>
-          <w:proofErr w:type="spellEnd"/>
+            <w:t>supervisor !</w:t>
+          </w:r>
+          <w:proofErr w:type="gramEnd"/>
           <w:r>
             <w:rPr>
               <w:rFonts w:ascii="Times New Roman" w:hAnsi="Times New Roman"/>
@@ -2109,8 +2191,9 @@
               <w:sz w:val="18"/>
               <w:szCs w:val="18"/>
             </w:rPr>
-            <w:t xml:space="preserve"> ? `</w:t>
-          </w:r>
+            <w:t xml:space="preserve">= </w:t>
+          </w:r>
+          <w:proofErr w:type="spellStart"/>
           <w:r>
             <w:rPr>
               <w:rFonts w:ascii="Times New Roman" w:hAnsi="Times New Roman"/>
@@ -2119,8 +2202,9 @@
               <w:sz w:val="18"/>
               <w:szCs w:val="18"/>
             </w:rPr>
-            <w:t>SUPERVISA</w:t>
-          </w:r>
+            <w:t>null</w:t>
+          </w:r>
+          <w:proofErr w:type="spellEnd"/>
           <w:r>
             <w:rPr>
               <w:rFonts w:ascii="Times New Roman" w:hAnsi="Times New Roman"/>
@@ -2129,7 +2213,39 @@
               <w:sz w:val="18"/>
               <w:szCs w:val="18"/>
             </w:rPr>
-            <w:t>` : `` +++</w:t>
+            <w:t xml:space="preserve"> ? `</w:t>
+          </w:r>
+          <w:r>
+            <w:rPr>
+              <w:rFonts w:ascii="Times New Roman" w:hAnsi="Times New Roman"/>
+              <w:b/>
+              <w:bCs/>
+              <w:sz w:val="18"/>
+              <w:szCs w:val="18"/>
+            </w:rPr>
+            <w:t>SUPERVISA</w:t>
+          </w:r>
+          <w:proofErr w:type="gramStart"/>
+          <w:r>
+            <w:rPr>
+              <w:rFonts w:ascii="Times New Roman" w:hAnsi="Times New Roman"/>
+              <w:b/>
+              <w:bCs/>
+              <w:sz w:val="18"/>
+              <w:szCs w:val="18"/>
+            </w:rPr>
+            <w:t>` :</w:t>
+          </w:r>
+          <w:proofErr w:type="gramEnd"/>
+          <w:r>
+            <w:rPr>
+              <w:rFonts w:ascii="Times New Roman" w:hAnsi="Times New Roman"/>
+              <w:b/>
+              <w:bCs/>
+              <w:sz w:val="18"/>
+              <w:szCs w:val="18"/>
+            </w:rPr>
+            <w:t xml:space="preserve"> `` +++</w:t>
           </w:r>
         </w:p>
       </w:tc>
@@ -2262,13 +2378,23 @@
             <w:t>+++</w:t>
           </w:r>
           <w:proofErr w:type="spellStart"/>
-          <w:r>
-            <w:rPr>
-              <w:rFonts w:ascii="Times New Roman" w:hAnsi="Times New Roman"/>
-              <w:sz w:val="16"/>
-              <w:szCs w:val="16"/>
-            </w:rPr>
-            <w:t>abastecedor.nombres.toUpperCase</w:t>
+          <w:proofErr w:type="gramStart"/>
+          <w:r>
+            <w:rPr>
+              <w:rFonts w:ascii="Times New Roman" w:hAnsi="Times New Roman"/>
+              <w:sz w:val="16"/>
+              <w:szCs w:val="16"/>
+            </w:rPr>
+            <w:t>abastecedor.nombres</w:t>
+          </w:r>
+          <w:proofErr w:type="gramEnd"/>
+          <w:r>
+            <w:rPr>
+              <w:rFonts w:ascii="Times New Roman" w:hAnsi="Times New Roman"/>
+              <w:sz w:val="16"/>
+              <w:szCs w:val="16"/>
+            </w:rPr>
+            <w:t>.toUpperCase</w:t>
           </w:r>
           <w:proofErr w:type="spellEnd"/>
           <w:r>
@@ -2319,14 +2445,25 @@
             <w:t>+++</w:t>
           </w:r>
           <w:proofErr w:type="spellStart"/>
-          <w:r>
-            <w:rPr>
-              <w:rFonts w:ascii="Times New Roman" w:hAnsi="Times New Roman"/>
-              <w:b/>
-              <w:sz w:val="16"/>
-              <w:szCs w:val="16"/>
-            </w:rPr>
-            <w:t>abastecedor.grado.nombre.toUpperCase</w:t>
+          <w:proofErr w:type="gramStart"/>
+          <w:r>
+            <w:rPr>
+              <w:rFonts w:ascii="Times New Roman" w:hAnsi="Times New Roman"/>
+              <w:b/>
+              <w:sz w:val="16"/>
+              <w:szCs w:val="16"/>
+            </w:rPr>
+            <w:t>abastecedor.grado</w:t>
+          </w:r>
+          <w:proofErr w:type="gramEnd"/>
+          <w:r>
+            <w:rPr>
+              <w:rFonts w:ascii="Times New Roman" w:hAnsi="Times New Roman"/>
+              <w:b/>
+              <w:sz w:val="16"/>
+              <w:szCs w:val="16"/>
+            </w:rPr>
+            <w:t>.nombre.toUpperCase</w:t>
           </w:r>
           <w:proofErr w:type="spellEnd"/>
           <w:r>
@@ -2356,7 +2493,27 @@
               <w:sz w:val="16"/>
               <w:szCs w:val="16"/>
             </w:rPr>
-            <w:t>+++abastecedor.cargo_profesional?.</w:t>
+            <w:t>+++</w:t>
+          </w:r>
+          <w:proofErr w:type="gramStart"/>
+          <w:r>
+            <w:rPr>
+              <w:rFonts w:ascii="Times New Roman" w:hAnsi="Times New Roman"/>
+              <w:b/>
+              <w:sz w:val="16"/>
+              <w:szCs w:val="16"/>
+            </w:rPr>
+            <w:t>abastecedor.cargo</w:t>
+          </w:r>
+          <w:proofErr w:type="gramEnd"/>
+          <w:r>
+            <w:rPr>
+              <w:rFonts w:ascii="Times New Roman" w:hAnsi="Times New Roman"/>
+              <w:b/>
+              <w:sz w:val="16"/>
+              <w:szCs w:val="16"/>
+            </w:rPr>
+            <w:t>_profesional?.</w:t>
           </w:r>
           <w:proofErr w:type="spellStart"/>
           <w:r>
@@ -2402,7 +2559,27 @@
               <w:szCs w:val="16"/>
               <w:lang w:val="en-US"/>
             </w:rPr>
-            <w:t>+++ supervisor != null ? `________________________` : `` +++</w:t>
+            <w:t xml:space="preserve">+++ </w:t>
+          </w:r>
+          <w:proofErr w:type="gramStart"/>
+          <w:r>
+            <w:rPr>
+              <w:rFonts w:ascii="Times New Roman" w:hAnsi="Times New Roman"/>
+              <w:sz w:val="16"/>
+              <w:szCs w:val="16"/>
+              <w:lang w:val="en-US"/>
+            </w:rPr>
+            <w:t>supervisor !</w:t>
+          </w:r>
+          <w:proofErr w:type="gramEnd"/>
+          <w:r>
+            <w:rPr>
+              <w:rFonts w:ascii="Times New Roman" w:hAnsi="Times New Roman"/>
+              <w:sz w:val="16"/>
+              <w:szCs w:val="16"/>
+              <w:lang w:val="en-US"/>
+            </w:rPr>
+            <w:t>= null ? `________________________` : `` +++</w:t>
           </w:r>
         </w:p>
         <w:p>
@@ -2423,7 +2600,27 @@
               <w:szCs w:val="16"/>
               <w:lang w:val="en-US"/>
             </w:rPr>
-            <w:t>+++ supervisor != null ?</w:t>
+            <w:t xml:space="preserve">+++ </w:t>
+          </w:r>
+          <w:proofErr w:type="gramStart"/>
+          <w:r>
+            <w:rPr>
+              <w:rFonts w:ascii="Times New Roman" w:hAnsi="Times New Roman"/>
+              <w:sz w:val="16"/>
+              <w:szCs w:val="16"/>
+              <w:lang w:val="en-US"/>
+            </w:rPr>
+            <w:t>supervisor !</w:t>
+          </w:r>
+          <w:proofErr w:type="gramEnd"/>
+          <w:r>
+            <w:rPr>
+              <w:rFonts w:ascii="Times New Roman" w:hAnsi="Times New Roman"/>
+              <w:sz w:val="16"/>
+              <w:szCs w:val="16"/>
+              <w:lang w:val="en-US"/>
+            </w:rPr>
+            <w:t>= null ?</w:t>
           </w:r>
           <w:r>
             <w:rPr>
@@ -2444,14 +2641,25 @@
             <w:t>${</w:t>
           </w:r>
           <w:proofErr w:type="spellStart"/>
-          <w:r>
-            <w:rPr>
-              <w:rFonts w:ascii="Times New Roman" w:hAnsi="Times New Roman"/>
-              <w:sz w:val="16"/>
-              <w:szCs w:val="16"/>
-              <w:lang w:val="en-US"/>
-            </w:rPr>
-            <w:t>supervisor.nombres.toUpperCase</w:t>
+          <w:proofErr w:type="gramStart"/>
+          <w:r>
+            <w:rPr>
+              <w:rFonts w:ascii="Times New Roman" w:hAnsi="Times New Roman"/>
+              <w:sz w:val="16"/>
+              <w:szCs w:val="16"/>
+              <w:lang w:val="en-US"/>
+            </w:rPr>
+            <w:t>supervisor.nombres</w:t>
+          </w:r>
+          <w:proofErr w:type="gramEnd"/>
+          <w:r>
+            <w:rPr>
+              <w:rFonts w:ascii="Times New Roman" w:hAnsi="Times New Roman"/>
+              <w:sz w:val="16"/>
+              <w:szCs w:val="16"/>
+              <w:lang w:val="en-US"/>
+            </w:rPr>
+            <w:t>.toUpperCase</w:t>
           </w:r>
           <w:proofErr w:type="spellEnd"/>
           <w:r>
@@ -2491,16 +2699,36 @@
               <w:szCs w:val="16"/>
               <w:lang w:val="en-US"/>
             </w:rPr>
-            <w:t xml:space="preserve">+++ supervisor </w:t>
-          </w:r>
-          <w:r>
-            <w:rPr>
-              <w:rFonts w:ascii="Times New Roman" w:hAnsi="Times New Roman"/>
-              <w:sz w:val="16"/>
-              <w:szCs w:val="16"/>
-              <w:lang w:val="en-US"/>
-            </w:rPr>
-            <w:t>!= null ?</w:t>
+            <w:t xml:space="preserve">+++ </w:t>
+          </w:r>
+          <w:proofErr w:type="gramStart"/>
+          <w:r>
+            <w:rPr>
+              <w:rFonts w:ascii="Times New Roman" w:hAnsi="Times New Roman"/>
+              <w:sz w:val="16"/>
+              <w:szCs w:val="16"/>
+              <w:lang w:val="en-US"/>
+            </w:rPr>
+            <w:t xml:space="preserve">supervisor </w:t>
+          </w:r>
+          <w:r>
+            <w:rPr>
+              <w:rFonts w:ascii="Times New Roman" w:hAnsi="Times New Roman"/>
+              <w:sz w:val="16"/>
+              <w:szCs w:val="16"/>
+              <w:lang w:val="en-US"/>
+            </w:rPr>
+            <w:t>!</w:t>
+          </w:r>
+          <w:proofErr w:type="gramEnd"/>
+          <w:r>
+            <w:rPr>
+              <w:rFonts w:ascii="Times New Roman" w:hAnsi="Times New Roman"/>
+              <w:sz w:val="16"/>
+              <w:szCs w:val="16"/>
+              <w:lang w:val="en-US"/>
+            </w:rPr>
+            <w:t>= null ?</w:t>
           </w:r>
           <w:r>
             <w:rPr>
@@ -2521,14 +2749,25 @@
             <w:t>${</w:t>
           </w:r>
           <w:proofErr w:type="spellStart"/>
-          <w:r>
-            <w:rPr>
-              <w:rFonts w:ascii="Times New Roman" w:hAnsi="Times New Roman"/>
-              <w:sz w:val="16"/>
-              <w:szCs w:val="16"/>
-              <w:lang w:val="en-US"/>
-            </w:rPr>
-            <w:t>supervisor.apellidos.toUpperCase</w:t>
+          <w:proofErr w:type="gramStart"/>
+          <w:r>
+            <w:rPr>
+              <w:rFonts w:ascii="Times New Roman" w:hAnsi="Times New Roman"/>
+              <w:sz w:val="16"/>
+              <w:szCs w:val="16"/>
+              <w:lang w:val="en-US"/>
+            </w:rPr>
+            <w:t>supervisor.apellidos</w:t>
+          </w:r>
+          <w:proofErr w:type="gramEnd"/>
+          <w:r>
+            <w:rPr>
+              <w:rFonts w:ascii="Times New Roman" w:hAnsi="Times New Roman"/>
+              <w:sz w:val="16"/>
+              <w:szCs w:val="16"/>
+              <w:lang w:val="en-US"/>
+            </w:rPr>
+            <w:t>.toUpperCase</w:t>
           </w:r>
           <w:proofErr w:type="spellEnd"/>
           <w:r>
@@ -2570,7 +2809,29 @@
               <w:szCs w:val="16"/>
               <w:lang w:val="en-US"/>
             </w:rPr>
-            <w:t>+++ supervisor != null ?</w:t>
+            <w:t xml:space="preserve">+++ </w:t>
+          </w:r>
+          <w:proofErr w:type="gramStart"/>
+          <w:r>
+            <w:rPr>
+              <w:rFonts w:ascii="Times New Roman" w:hAnsi="Times New Roman"/>
+              <w:b/>
+              <w:sz w:val="16"/>
+              <w:szCs w:val="16"/>
+              <w:lang w:val="en-US"/>
+            </w:rPr>
+            <w:t>supervisor !</w:t>
+          </w:r>
+          <w:proofErr w:type="gramEnd"/>
+          <w:r>
+            <w:rPr>
+              <w:rFonts w:ascii="Times New Roman" w:hAnsi="Times New Roman"/>
+              <w:b/>
+              <w:sz w:val="16"/>
+              <w:szCs w:val="16"/>
+              <w:lang w:val="en-US"/>
+            </w:rPr>
+            <w:t>= null ?</w:t>
           </w:r>
           <w:r>
             <w:rPr>
@@ -2592,15 +2853,27 @@
             <w:t>${</w:t>
           </w:r>
           <w:proofErr w:type="spellStart"/>
-          <w:r>
-            <w:rPr>
-              <w:rFonts w:ascii="Times New Roman" w:hAnsi="Times New Roman"/>
-              <w:b/>
-              <w:sz w:val="16"/>
-              <w:szCs w:val="16"/>
-              <w:lang w:val="en-US"/>
-            </w:rPr>
-            <w:t>supervisor.grado.nombre.toUpperCase</w:t>
+          <w:proofErr w:type="gramStart"/>
+          <w:r>
+            <w:rPr>
+              <w:rFonts w:ascii="Times New Roman" w:hAnsi="Times New Roman"/>
+              <w:b/>
+              <w:sz w:val="16"/>
+              <w:szCs w:val="16"/>
+              <w:lang w:val="en-US"/>
+            </w:rPr>
+            <w:t>supervisor.grado</w:t>
+          </w:r>
+          <w:proofErr w:type="gramEnd"/>
+          <w:r>
+            <w:rPr>
+              <w:rFonts w:ascii="Times New Roman" w:hAnsi="Times New Roman"/>
+              <w:b/>
+              <w:sz w:val="16"/>
+              <w:szCs w:val="16"/>
+              <w:lang w:val="en-US"/>
+            </w:rPr>
+            <w:t>.nombre.toUpperCase</w:t>
           </w:r>
           <w:proofErr w:type="spellEnd"/>
           <w:r>
@@ -2643,7 +2916,29 @@
               <w:szCs w:val="16"/>
               <w:lang w:val="en-US"/>
             </w:rPr>
-            <w:t>+++ supervisor != null ?</w:t>
+            <w:t xml:space="preserve">+++ </w:t>
+          </w:r>
+          <w:proofErr w:type="gramStart"/>
+          <w:r>
+            <w:rPr>
+              <w:rFonts w:ascii="Times New Roman" w:hAnsi="Times New Roman"/>
+              <w:b/>
+              <w:sz w:val="16"/>
+              <w:szCs w:val="16"/>
+              <w:lang w:val="en-US"/>
+            </w:rPr>
+            <w:t>supervisor !</w:t>
+          </w:r>
+          <w:proofErr w:type="gramEnd"/>
+          <w:r>
+            <w:rPr>
+              <w:rFonts w:ascii="Times New Roman" w:hAnsi="Times New Roman"/>
+              <w:b/>
+              <w:sz w:val="16"/>
+              <w:szCs w:val="16"/>
+              <w:lang w:val="en-US"/>
+            </w:rPr>
+            <w:t>= null ?</w:t>
           </w:r>
           <w:r>
             <w:rPr>
@@ -2663,7 +2958,29 @@
               <w:szCs w:val="16"/>
               <w:lang w:val="en-US"/>
             </w:rPr>
-            <w:t>${supervisor.cargo_</w:t>
+            <w:t>${</w:t>
+          </w:r>
+          <w:proofErr w:type="gramStart"/>
+          <w:r>
+            <w:rPr>
+              <w:rFonts w:ascii="Times New Roman" w:hAnsi="Times New Roman"/>
+              <w:b/>
+              <w:sz w:val="16"/>
+              <w:szCs w:val="16"/>
+              <w:lang w:val="en-US"/>
+            </w:rPr>
+            <w:t>supervisor.cargo</w:t>
+          </w:r>
+          <w:proofErr w:type="gramEnd"/>
+          <w:r>
+            <w:rPr>
+              <w:rFonts w:ascii="Times New Roman" w:hAnsi="Times New Roman"/>
+              <w:b/>
+              <w:sz w:val="16"/>
+              <w:szCs w:val="16"/>
+              <w:lang w:val="en-US"/>
+            </w:rPr>
+            <w:t>_</w:t>
           </w:r>
           <w:proofErr w:type="spellStart"/>
           <w:r>
@@ -2763,13 +3080,23 @@
             <w:t>+++</w:t>
           </w:r>
           <w:proofErr w:type="spellStart"/>
-          <w:r>
-            <w:rPr>
-              <w:rFonts w:ascii="Times New Roman" w:hAnsi="Times New Roman"/>
-              <w:sz w:val="16"/>
-              <w:szCs w:val="16"/>
-            </w:rPr>
-            <w:t>autorizador.nombres.toUpperCase</w:t>
+          <w:proofErr w:type="gramStart"/>
+          <w:r>
+            <w:rPr>
+              <w:rFonts w:ascii="Times New Roman" w:hAnsi="Times New Roman"/>
+              <w:sz w:val="16"/>
+              <w:szCs w:val="16"/>
+            </w:rPr>
+            <w:t>autorizador.nombres</w:t>
+          </w:r>
+          <w:proofErr w:type="gramEnd"/>
+          <w:r>
+            <w:rPr>
+              <w:rFonts w:ascii="Times New Roman" w:hAnsi="Times New Roman"/>
+              <w:sz w:val="16"/>
+              <w:szCs w:val="16"/>
+            </w:rPr>
+            <w:t>.toUpperCase</w:t>
           </w:r>
           <w:proofErr w:type="spellEnd"/>
           <w:r>
@@ -2820,14 +3147,25 @@
             <w:t>+++</w:t>
           </w:r>
           <w:proofErr w:type="spellStart"/>
-          <w:r>
-            <w:rPr>
-              <w:rFonts w:ascii="Times New Roman" w:hAnsi="Times New Roman"/>
-              <w:b/>
-              <w:sz w:val="16"/>
-              <w:szCs w:val="16"/>
-            </w:rPr>
-            <w:t>autorizador.grado.nombre.toUpperCase</w:t>
+          <w:proofErr w:type="gramStart"/>
+          <w:r>
+            <w:rPr>
+              <w:rFonts w:ascii="Times New Roman" w:hAnsi="Times New Roman"/>
+              <w:b/>
+              <w:sz w:val="16"/>
+              <w:szCs w:val="16"/>
+            </w:rPr>
+            <w:t>autorizador.grado</w:t>
+          </w:r>
+          <w:proofErr w:type="gramEnd"/>
+          <w:r>
+            <w:rPr>
+              <w:rFonts w:ascii="Times New Roman" w:hAnsi="Times New Roman"/>
+              <w:b/>
+              <w:sz w:val="16"/>
+              <w:szCs w:val="16"/>
+            </w:rPr>
+            <w:t>.nombre.toUpperCase</w:t>
           </w:r>
           <w:proofErr w:type="spellEnd"/>
           <w:r>
@@ -2857,7 +3195,27 @@
               <w:sz w:val="16"/>
               <w:szCs w:val="16"/>
             </w:rPr>
-            <w:t>+++autorizador.cargo_profesional?.</w:t>
+            <w:t>+++</w:t>
+          </w:r>
+          <w:proofErr w:type="gramStart"/>
+          <w:r>
+            <w:rPr>
+              <w:rFonts w:ascii="Times New Roman" w:hAnsi="Times New Roman"/>
+              <w:b/>
+              <w:sz w:val="16"/>
+              <w:szCs w:val="16"/>
+            </w:rPr>
+            <w:t>autorizador.cargo</w:t>
+          </w:r>
+          <w:proofErr w:type="gramEnd"/>
+          <w:r>
+            <w:rPr>
+              <w:rFonts w:ascii="Times New Roman" w:hAnsi="Times New Roman"/>
+              <w:b/>
+              <w:sz w:val="16"/>
+              <w:szCs w:val="16"/>
+            </w:rPr>
+            <w:t>_profesional?.</w:t>
           </w:r>
           <w:proofErr w:type="spellStart"/>
           <w:r>
@@ -2885,32 +3243,32 @@
   </w:tbl>
   <w:p>
     <w:pPr>
-      <w:pStyle w:val="Piedepgina"/>
+      <w:pStyle w:val="Footer"/>
     </w:pPr>
   </w:p>
   <w:p>
     <w:pPr>
-      <w:pStyle w:val="Piedepgina"/>
+      <w:pStyle w:val="Footer"/>
     </w:pPr>
   </w:p>
   <w:p>
     <w:pPr>
-      <w:pStyle w:val="Piedepgina"/>
+      <w:pStyle w:val="Footer"/>
     </w:pPr>
   </w:p>
   <w:p>
     <w:pPr>
-      <w:pStyle w:val="Piedepgina"/>
+      <w:pStyle w:val="Footer"/>
     </w:pPr>
   </w:p>
   <w:p>
     <w:pPr>
-      <w:pStyle w:val="Piedepgina"/>
+      <w:pStyle w:val="Footer"/>
     </w:pPr>
   </w:p>
   <w:tbl>
     <w:tblPr>
-      <w:tblStyle w:val="Tablaconcuadrcula"/>
+      <w:tblStyle w:val="TableGrid"/>
       <w:tblW w:w="0" w:type="auto"/>
       <w:tblInd w:w="-5" w:type="dxa"/>
       <w:tblLook w:val="04A0" w:firstRow="1" w:lastRow="0" w:firstColumn="1" w:lastColumn="0" w:noHBand="0" w:noVBand="1"/>
@@ -2989,6 +3347,7 @@
               <w:szCs w:val="20"/>
             </w:rPr>
           </w:pPr>
+          <w:proofErr w:type="gramStart"/>
           <w:r>
             <w:rPr>
               <w:rFonts w:ascii="Times New Roman" w:hAnsi="Times New Roman"/>
@@ -2996,7 +3355,17 @@
               <w:sz w:val="20"/>
               <w:szCs w:val="20"/>
             </w:rPr>
-            <w:t>NOMBRES  Y APELLIDOS:</w:t>
+            <w:t>NOMBRES  Y</w:t>
+          </w:r>
+          <w:proofErr w:type="gramEnd"/>
+          <w:r>
+            <w:rPr>
+              <w:rFonts w:ascii="Times New Roman" w:hAnsi="Times New Roman"/>
+              <w:b/>
+              <w:sz w:val="20"/>
+              <w:szCs w:val="20"/>
+            </w:rPr>
+            <w:t xml:space="preserve"> APELLIDOS:</w:t>
           </w:r>
         </w:p>
       </w:tc>
@@ -3036,9 +3405,21 @@
               <w:sz w:val="20"/>
               <w:szCs w:val="20"/>
             </w:rPr>
-            <w:t>destinatario_nombres.toUpperCase</w:t>
+            <w:t>destinatario_</w:t>
+          </w:r>
+          <w:proofErr w:type="gramStart"/>
+          <w:r>
+            <w:rPr>
+              <w:rFonts w:ascii="Times New Roman" w:hAnsi="Times New Roman"/>
+              <w:b/>
+              <w:bCs/>
+              <w:sz w:val="20"/>
+              <w:szCs w:val="20"/>
+            </w:rPr>
+            <w:t>nombres.toUpperCase</w:t>
           </w:r>
           <w:proofErr w:type="spellEnd"/>
+          <w:proofErr w:type="gramEnd"/>
           <w:r>
             <w:rPr>
               <w:rFonts w:ascii="Times New Roman" w:hAnsi="Times New Roman"/>
@@ -3216,9 +3597,21 @@
               <w:sz w:val="20"/>
               <w:szCs w:val="20"/>
             </w:rPr>
-            <w:t>destinatario_grado.toUpperCase</w:t>
+            <w:t>destinatario_</w:t>
+          </w:r>
+          <w:proofErr w:type="gramStart"/>
+          <w:r>
+            <w:rPr>
+              <w:rFonts w:ascii="Times New Roman" w:hAnsi="Times New Roman"/>
+              <w:b/>
+              <w:bCs/>
+              <w:sz w:val="20"/>
+              <w:szCs w:val="20"/>
+            </w:rPr>
+            <w:t>grado.toUpperCase</w:t>
           </w:r>
           <w:proofErr w:type="spellEnd"/>
+          <w:proofErr w:type="gramEnd"/>
           <w:r>
             <w:rPr>
               <w:rFonts w:ascii="Times New Roman" w:hAnsi="Times New Roman"/>
@@ -3295,9 +3688,21 @@
               <w:sz w:val="20"/>
               <w:szCs w:val="20"/>
             </w:rPr>
-            <w:t>destinatario_cargo.toUpperCase</w:t>
+            <w:t>destinatario_</w:t>
+          </w:r>
+          <w:proofErr w:type="gramStart"/>
+          <w:r>
+            <w:rPr>
+              <w:rFonts w:ascii="Times New Roman" w:hAnsi="Times New Roman"/>
+              <w:b/>
+              <w:bCs/>
+              <w:sz w:val="20"/>
+              <w:szCs w:val="20"/>
+            </w:rPr>
+            <w:t>cargo.toUpperCase</w:t>
           </w:r>
           <w:proofErr w:type="spellEnd"/>
+          <w:proofErr w:type="gramEnd"/>
           <w:r>
             <w:rPr>
               <w:rFonts w:ascii="Times New Roman" w:hAnsi="Times New Roman"/>
@@ -3393,7 +3798,7 @@
   </w:tbl>
   <w:p>
     <w:pPr>
-      <w:pStyle w:val="Piedepgina"/>
+      <w:pStyle w:val="Footer"/>
     </w:pPr>
   </w:p>
 </w:ftr>
@@ -3831,13 +4236,13 @@
       <w:lang w:val="es-CO"/>
     </w:rPr>
   </w:style>
-  <w:style w:type="character" w:default="1" w:styleId="Fuentedeprrafopredeter">
+  <w:style w:type="character" w:default="1" w:styleId="DefaultParagraphFont">
     <w:name w:val="Default Paragraph Font"/>
     <w:uiPriority w:val="1"/>
     <w:semiHidden/>
     <w:unhideWhenUsed/>
   </w:style>
-  <w:style w:type="table" w:default="1" w:styleId="Tablanormal">
+  <w:style w:type="table" w:default="1" w:styleId="TableNormal">
     <w:name w:val="Normal Table"/>
     <w:uiPriority w:val="99"/>
     <w:semiHidden/>
@@ -3852,15 +4257,15 @@
       </w:tblCellMar>
     </w:tblPr>
   </w:style>
-  <w:style w:type="numbering" w:default="1" w:styleId="Sinlista">
+  <w:style w:type="numbering" w:default="1" w:styleId="NoList">
     <w:name w:val="No List"/>
     <w:uiPriority w:val="99"/>
     <w:semiHidden/>
     <w:unhideWhenUsed/>
   </w:style>
-  <w:style w:type="table" w:styleId="Tablaconcuadrcula">
+  <w:style w:type="table" w:styleId="TableGrid">
     <w:name w:val="Table Grid"/>
-    <w:basedOn w:val="Tablanormal"/>
+    <w:basedOn w:val="TableNormal"/>
     <w:uiPriority w:val="39"/>
     <w:rsid w:val="0059524E"/>
     <w:pPr>
@@ -3877,10 +4282,10 @@
       </w:tblBorders>
     </w:tblPr>
   </w:style>
-  <w:style w:type="paragraph" w:styleId="Encabezado">
+  <w:style w:type="paragraph" w:styleId="Header">
     <w:name w:val="header"/>
     <w:basedOn w:val="Normal"/>
-    <w:link w:val="EncabezadoCar"/>
+    <w:link w:val="HeaderChar"/>
     <w:uiPriority w:val="99"/>
     <w:unhideWhenUsed/>
     <w:rsid w:val="00BB1C70"/>
@@ -3892,10 +4297,10 @@
       <w:spacing w:after="0" w:line="240" w:lineRule="auto"/>
     </w:pPr>
   </w:style>
-  <w:style w:type="character" w:customStyle="1" w:styleId="EncabezadoCar">
-    <w:name w:val="Encabezado Car"/>
-    <w:basedOn w:val="Fuentedeprrafopredeter"/>
-    <w:link w:val="Encabezado"/>
+  <w:style w:type="character" w:customStyle="1" w:styleId="HeaderChar">
+    <w:name w:val="Header Char"/>
+    <w:basedOn w:val="DefaultParagraphFont"/>
+    <w:link w:val="Header"/>
     <w:uiPriority w:val="99"/>
     <w:rsid w:val="00BB1C70"/>
     <w:rPr>
@@ -3903,10 +4308,10 @@
       <w:lang w:val="es-CO"/>
     </w:rPr>
   </w:style>
-  <w:style w:type="paragraph" w:styleId="Piedepgina">
+  <w:style w:type="paragraph" w:styleId="Footer">
     <w:name w:val="footer"/>
     <w:basedOn w:val="Normal"/>
-    <w:link w:val="PiedepginaCar"/>
+    <w:link w:val="FooterChar"/>
     <w:uiPriority w:val="99"/>
     <w:unhideWhenUsed/>
     <w:rsid w:val="00BB1C70"/>
@@ -3918,10 +4323,10 @@
       <w:spacing w:after="0" w:line="240" w:lineRule="auto"/>
     </w:pPr>
   </w:style>
-  <w:style w:type="character" w:customStyle="1" w:styleId="PiedepginaCar">
-    <w:name w:val="Pie de página Car"/>
-    <w:basedOn w:val="Fuentedeprrafopredeter"/>
-    <w:link w:val="Piedepgina"/>
+  <w:style w:type="character" w:customStyle="1" w:styleId="FooterChar">
+    <w:name w:val="Footer Char"/>
+    <w:basedOn w:val="DefaultParagraphFont"/>
+    <w:link w:val="Footer"/>
     <w:uiPriority w:val="99"/>
     <w:rsid w:val="00BB1C70"/>
     <w:rPr>

</xml_diff>